<commit_message>
Ejercicio 29 y modif. cuestionario 4
</commit_message>
<xml_diff>
--- a/Cuestionarios/Cuestionario_Clase_04.docx
+++ b/Cuestionarios/Cuestionario_Clase_04.docx
@@ -1,6 +1,6 @@
 
 <file path=word/document.xml><?xml version="1.0" encoding="utf-8"?>
-<w:document xmlns:wpc="http://schemas.microsoft.com/office/word/2010/wordprocessingCanvas" xmlns:cx="http://schemas.microsoft.com/office/drawing/2014/chartex" xmlns:cx1="http://schemas.microsoft.com/office/drawing/2015/9/8/chartex" xmlns:cx2="http://schemas.microsoft.com/office/drawing/2015/10/21/chartex" xmlns:cx3="http://schemas.microsoft.com/office/drawing/2016/5/9/chartex" xmlns:cx4="http://schemas.microsoft.com/office/drawing/2016/5/10/chartex" xmlns:cx5="http://schemas.microsoft.com/office/drawing/2016/5/11/chartex" xmlns:cx6="http://schemas.microsoft.com/office/drawing/2016/5/12/chartex" xmlns:cx7="http://schemas.microsoft.com/office/drawing/2016/5/13/chartex" xmlns:cx8="http://schemas.microsoft.com/office/drawing/2016/5/14/chartex" xmlns:mc="http://schemas.openxmlformats.org/markup-compatibility/2006" xmlns:aink="http://schemas.microsoft.com/office/drawing/2016/ink" xmlns:am3d="http://schemas.microsoft.com/office/drawing/2017/model3d" xmlns:o="urn:schemas-microsoft-com:office:office" xmlns:r="http://schemas.openxmlformats.org/officeDocument/2006/relationships" xmlns:m="http://schemas.openxmlformats.org/officeDocument/2006/math" xmlns:v="urn:schemas-microsoft-com:vml" xmlns:wp14="http://schemas.microsoft.com/office/word/2010/wordprocessingDrawing" xmlns:wp="http://schemas.openxmlformats.org/drawingml/2006/wordprocessingDrawing" xmlns:w10="urn:schemas-microsoft-com:office:word" xmlns:w="http://schemas.openxmlformats.org/wordprocessingml/2006/main" xmlns:w14="http://schemas.microsoft.com/office/word/2010/wordml" xmlns:w15="http://schemas.microsoft.com/office/word/2012/wordml" xmlns:w16cid="http://schemas.microsoft.com/office/word/2016/wordml/cid" xmlns:w16se="http://schemas.microsoft.com/office/word/2015/wordml/symex" xmlns:wpg="http://schemas.microsoft.com/office/word/2010/wordprocessingGroup" xmlns:wpi="http://schemas.microsoft.com/office/word/2010/wordprocessingInk" xmlns:wne="http://schemas.microsoft.com/office/word/2006/wordml" xmlns:wps="http://schemas.microsoft.com/office/word/2010/wordprocessingShape" mc:Ignorable="w14 w15 w16se w16cid wp14">
+<w:document xmlns:wpc="http://schemas.microsoft.com/office/word/2010/wordprocessingCanvas" xmlns:mc="http://schemas.openxmlformats.org/markup-compatibility/2006" xmlns:o="urn:schemas-microsoft-com:office:office" xmlns:r="http://schemas.openxmlformats.org/officeDocument/2006/relationships" xmlns:m="http://schemas.openxmlformats.org/officeDocument/2006/math" xmlns:v="urn:schemas-microsoft-com:vml" xmlns:wp14="http://schemas.microsoft.com/office/word/2010/wordprocessingDrawing" xmlns:wp="http://schemas.openxmlformats.org/drawingml/2006/wordprocessingDrawing" xmlns:w10="urn:schemas-microsoft-com:office:word" xmlns:w="http://schemas.openxmlformats.org/wordprocessingml/2006/main" xmlns:w14="http://schemas.microsoft.com/office/word/2010/wordml" xmlns:w15="http://schemas.microsoft.com/office/word/2012/wordml" xmlns:wpg="http://schemas.microsoft.com/office/word/2010/wordprocessingGroup" xmlns:wpi="http://schemas.microsoft.com/office/word/2010/wordprocessingInk" xmlns:wne="http://schemas.microsoft.com/office/word/2006/wordml" xmlns:wps="http://schemas.microsoft.com/office/word/2010/wordprocessingShape" mc:Ignorable="w14 w15 wp14">
   <w:body>
     <w:p>
       <w:pPr>
@@ -322,15 +322,69 @@
           <w:sz w:val="16"/>
           <w:szCs w:val="16"/>
         </w:rPr>
-        <w:t xml:space="preserve">El nivel de visibilidad debe ser igual o menos restrictivo al que </w:t>
-      </w:r>
-      <w:r>
-        <w:rPr>
-          <w:rFonts w:asciiTheme="majorHAnsi" w:hAnsiTheme="majorHAnsi" w:cstheme="majorHAnsi"/>
-          <w:sz w:val="16"/>
-          <w:szCs w:val="16"/>
-        </w:rPr>
-        <w:t>sobrescribe</w:t>
+        <w:t xml:space="preserve">No, si se modifica el valor de </w:t>
+      </w:r>
+      <w:proofErr w:type="spellStart"/>
+      <w:r>
+        <w:rPr>
+          <w:rFonts w:asciiTheme="majorHAnsi" w:hAnsiTheme="majorHAnsi" w:cstheme="majorHAnsi"/>
+          <w:sz w:val="16"/>
+          <w:szCs w:val="16"/>
+        </w:rPr>
+        <w:t>private</w:t>
+      </w:r>
+      <w:proofErr w:type="spellEnd"/>
+      <w:r>
+        <w:rPr>
+          <w:rFonts w:asciiTheme="majorHAnsi" w:hAnsiTheme="majorHAnsi" w:cstheme="majorHAnsi"/>
+          <w:sz w:val="16"/>
+          <w:szCs w:val="16"/>
+        </w:rPr>
+        <w:t xml:space="preserve"> a </w:t>
+      </w:r>
+      <w:proofErr w:type="spellStart"/>
+      <w:r>
+        <w:rPr>
+          <w:rFonts w:asciiTheme="majorHAnsi" w:hAnsiTheme="majorHAnsi" w:cstheme="majorHAnsi"/>
+          <w:sz w:val="16"/>
+          <w:szCs w:val="16"/>
+        </w:rPr>
+        <w:t>public</w:t>
+      </w:r>
+      <w:proofErr w:type="spellEnd"/>
+      <w:r>
+        <w:rPr>
+          <w:rFonts w:asciiTheme="majorHAnsi" w:hAnsiTheme="majorHAnsi" w:cstheme="majorHAnsi"/>
+          <w:sz w:val="16"/>
+          <w:szCs w:val="16"/>
+        </w:rPr>
+        <w:t xml:space="preserve"> (por </w:t>
+      </w:r>
+      <w:proofErr w:type="spellStart"/>
+      <w:r>
+        <w:rPr>
+          <w:rFonts w:asciiTheme="majorHAnsi" w:hAnsiTheme="majorHAnsi" w:cstheme="majorHAnsi"/>
+          <w:sz w:val="16"/>
+          <w:szCs w:val="16"/>
+        </w:rPr>
+        <w:t>ej</w:t>
+      </w:r>
+      <w:proofErr w:type="spellEnd"/>
+      <w:r>
+        <w:rPr>
+          <w:rFonts w:asciiTheme="majorHAnsi" w:hAnsiTheme="majorHAnsi" w:cstheme="majorHAnsi"/>
+          <w:sz w:val="16"/>
+          <w:szCs w:val="16"/>
+        </w:rPr>
+        <w:t xml:space="preserve">) de una sobrecarga, no es </w:t>
+      </w:r>
+      <w:r>
+        <w:rPr>
+          <w:rFonts w:asciiTheme="majorHAnsi" w:hAnsiTheme="majorHAnsi" w:cstheme="majorHAnsi"/>
+          <w:sz w:val="16"/>
+          <w:szCs w:val="16"/>
+        </w:rPr>
+        <w:t>válido</w:t>
       </w:r>
       <w:r>
         <w:rPr>
@@ -481,6 +535,7 @@
         <w:spacing w:after="0" w:line="240" w:lineRule="auto"/>
         <w:rPr>
           <w:rFonts w:asciiTheme="majorHAnsi" w:hAnsiTheme="majorHAnsi" w:cstheme="majorHAnsi"/>
+          <w:b/>
           <w:sz w:val="16"/>
           <w:szCs w:val="16"/>
         </w:rPr>
@@ -493,6 +548,33 @@
         </w:rPr>
         <w:t>Si se necesita métodos similares que requieran parámetros diferentes, y si se quiere añadir funcionalidad al código existente, poniendo un único nombre y pasando los parámetros necesarios.</w:t>
       </w:r>
+      <w:r>
+        <w:rPr>
+          <w:rFonts w:asciiTheme="majorHAnsi" w:hAnsiTheme="majorHAnsi" w:cstheme="majorHAnsi"/>
+          <w:b/>
+          <w:sz w:val="16"/>
+          <w:szCs w:val="16"/>
+        </w:rPr>
+        <w:t xml:space="preserve"> //Si se quiere agregar funcionalidad al código existente sin afectar lo que ya </w:t>
+      </w:r>
+      <w:r>
+        <w:rPr>
+          <w:rFonts w:asciiTheme="majorHAnsi" w:hAnsiTheme="majorHAnsi" w:cstheme="majorHAnsi"/>
+          <w:b/>
+          <w:sz w:val="16"/>
+          <w:szCs w:val="16"/>
+        </w:rPr>
+        <w:t>está</w:t>
+      </w:r>
+      <w:r>
+        <w:rPr>
+          <w:rFonts w:asciiTheme="majorHAnsi" w:hAnsiTheme="majorHAnsi" w:cstheme="majorHAnsi"/>
+          <w:b/>
+          <w:sz w:val="16"/>
+          <w:szCs w:val="16"/>
+        </w:rPr>
+        <w:t xml:space="preserve"> codificado.</w:t>
+      </w:r>
     </w:p>
     <w:p>
       <w:pPr>
@@ -817,17 +899,28 @@
         <w:spacing w:after="0" w:line="240" w:lineRule="auto"/>
         <w:rPr>
           <w:rFonts w:asciiTheme="majorHAnsi" w:hAnsiTheme="majorHAnsi" w:cstheme="majorHAnsi"/>
-          <w:sz w:val="16"/>
-          <w:szCs w:val="16"/>
-        </w:rPr>
-      </w:pPr>
-      <w:r>
-        <w:rPr>
-          <w:rFonts w:asciiTheme="majorHAnsi" w:hAnsiTheme="majorHAnsi" w:cstheme="majorHAnsi"/>
-          <w:sz w:val="16"/>
-          <w:szCs w:val="16"/>
-        </w:rPr>
-        <w:t>Correcto.</w:t>
+          <w:b/>
+          <w:sz w:val="16"/>
+          <w:szCs w:val="16"/>
+        </w:rPr>
+      </w:pPr>
+      <w:r>
+        <w:rPr>
+          <w:rFonts w:asciiTheme="majorHAnsi" w:hAnsiTheme="majorHAnsi" w:cstheme="majorHAnsi"/>
+          <w:b/>
+          <w:sz w:val="16"/>
+          <w:szCs w:val="16"/>
+        </w:rPr>
+        <w:t>Correcto</w:t>
+      </w:r>
+      <w:r>
+        <w:rPr>
+          <w:rFonts w:asciiTheme="majorHAnsi" w:hAnsiTheme="majorHAnsi" w:cstheme="majorHAnsi"/>
+          <w:b/>
+          <w:sz w:val="16"/>
+          <w:szCs w:val="16"/>
+        </w:rPr>
+        <w:t>, no estas modificando la firma del método.</w:t>
       </w:r>
     </w:p>
     <w:p>
@@ -882,7 +975,7 @@
           <w:sz w:val="16"/>
           <w:szCs w:val="16"/>
         </w:rPr>
-        <w:t>//Duda.</w:t>
+        <w:t>Se pasan parámetros de los métodos más simples a los más complejos para que trabaje o viceversa, todo depende de los casos de productividad.</w:t>
       </w:r>
     </w:p>
     <w:p>
@@ -1059,6 +1152,7 @@
         <w:spacing w:after="0" w:line="240" w:lineRule="auto"/>
         <w:rPr>
           <w:rFonts w:asciiTheme="majorHAnsi" w:hAnsiTheme="majorHAnsi" w:cstheme="majorHAnsi"/>
+          <w:b/>
           <w:sz w:val="16"/>
           <w:szCs w:val="16"/>
         </w:rPr>
@@ -1070,6 +1164,43 @@
           <w:szCs w:val="16"/>
         </w:rPr>
         <w:t>No.</w:t>
+      </w:r>
+      <w:r>
+        <w:rPr>
+          <w:rFonts w:asciiTheme="majorHAnsi" w:hAnsiTheme="majorHAnsi" w:cstheme="majorHAnsi"/>
+          <w:sz w:val="16"/>
+          <w:szCs w:val="16"/>
+        </w:rPr>
+        <w:t xml:space="preserve"> </w:t>
+      </w:r>
+      <w:r>
+        <w:rPr>
+          <w:rFonts w:asciiTheme="majorHAnsi" w:hAnsiTheme="majorHAnsi" w:cstheme="majorHAnsi"/>
+          <w:b/>
+          <w:sz w:val="16"/>
+          <w:szCs w:val="16"/>
+        </w:rPr>
+        <w:t>//</w:t>
+      </w:r>
+      <w:proofErr w:type="spellStart"/>
+      <w:r>
+        <w:rPr>
+          <w:rFonts w:asciiTheme="majorHAnsi" w:hAnsiTheme="majorHAnsi" w:cstheme="majorHAnsi"/>
+          <w:b/>
+          <w:sz w:val="16"/>
+          <w:szCs w:val="16"/>
+        </w:rPr>
+        <w:t>this</w:t>
+      </w:r>
+      <w:proofErr w:type="spellEnd"/>
+      <w:r>
+        <w:rPr>
+          <w:rFonts w:asciiTheme="majorHAnsi" w:hAnsiTheme="majorHAnsi" w:cstheme="majorHAnsi"/>
+          <w:b/>
+          <w:sz w:val="16"/>
+          <w:szCs w:val="16"/>
+        </w:rPr>
+        <w:t xml:space="preserve"> corresponde a un objeto, a la instancia donde está parado, así que no corresponde.</w:t>
       </w:r>
     </w:p>
     <w:p>
@@ -1703,21 +1834,996 @@
           <w:sz w:val="16"/>
           <w:szCs w:val="16"/>
         </w:rPr>
-        <w:t>) y los operadores aritméticos. Cuando se sobrecarga un operador binario, también se sobrecarga de forma implícita el operador de asignación compuesta correspondiente. Un tipo definido por el usuario no puede sobrecargar de forma explícita un operador de asignación compuesta.</w:t>
-      </w:r>
-    </w:p>
-    <w:p>
-      <w:pPr>
-        <w:autoSpaceDE w:val="0"/>
-        <w:autoSpaceDN w:val="0"/>
-        <w:adjustRightInd w:val="0"/>
-        <w:spacing w:after="0" w:line="240" w:lineRule="auto"/>
-        <w:rPr>
-          <w:rFonts w:asciiTheme="majorHAnsi" w:hAnsiTheme="majorHAnsi" w:cstheme="majorHAnsi"/>
-          <w:sz w:val="16"/>
-          <w:szCs w:val="16"/>
-        </w:rPr>
-      </w:pPr>
+        <w:t xml:space="preserve">) y los operadores aritméticos. Cuando se sobrecarga un operador binario, también se sobrecarga de forma implícita el operador de </w:t>
+      </w:r>
+      <w:r>
+        <w:rPr>
+          <w:rFonts w:asciiTheme="majorHAnsi" w:hAnsiTheme="majorHAnsi" w:cstheme="majorHAnsi"/>
+          <w:sz w:val="16"/>
+          <w:szCs w:val="16"/>
+        </w:rPr>
+        <w:lastRenderedPageBreak/>
+        <w:t>asignación compuesta correspondiente. Un tipo definido por el usuario no puede sobrecargar de forma explícita un operador de asignación compuesta.</w:t>
+      </w:r>
+    </w:p>
+    <w:p>
+      <w:pPr>
+        <w:autoSpaceDE w:val="0"/>
+        <w:autoSpaceDN w:val="0"/>
+        <w:adjustRightInd w:val="0"/>
+        <w:spacing w:after="0" w:line="240" w:lineRule="auto"/>
+        <w:rPr>
+          <w:rFonts w:asciiTheme="majorHAnsi" w:hAnsiTheme="majorHAnsi" w:cstheme="majorHAnsi"/>
+          <w:sz w:val="16"/>
+          <w:szCs w:val="16"/>
+        </w:rPr>
+      </w:pPr>
+    </w:p>
+    <w:p>
+      <w:pPr>
+        <w:autoSpaceDE w:val="0"/>
+        <w:autoSpaceDN w:val="0"/>
+        <w:adjustRightInd w:val="0"/>
+        <w:spacing w:after="0" w:line="240" w:lineRule="auto"/>
+        <w:rPr>
+          <w:rFonts w:asciiTheme="majorHAnsi" w:hAnsiTheme="majorHAnsi" w:cstheme="majorHAnsi"/>
+          <w:sz w:val="16"/>
+          <w:szCs w:val="16"/>
+        </w:rPr>
+      </w:pPr>
+    </w:p>
+    <w:p>
+      <w:pPr>
+        <w:autoSpaceDE w:val="0"/>
+        <w:autoSpaceDN w:val="0"/>
+        <w:adjustRightInd w:val="0"/>
+        <w:spacing w:after="0" w:line="240" w:lineRule="auto"/>
+        <w:rPr>
+          <w:rFonts w:asciiTheme="majorHAnsi" w:hAnsiTheme="majorHAnsi" w:cstheme="majorHAnsi"/>
+          <w:sz w:val="16"/>
+          <w:szCs w:val="16"/>
+        </w:rPr>
+      </w:pPr>
+      <w:r>
+        <w:rPr>
+          <w:rFonts w:asciiTheme="majorHAnsi" w:hAnsiTheme="majorHAnsi" w:cstheme="majorHAnsi"/>
+          <w:sz w:val="16"/>
+          <w:szCs w:val="16"/>
+        </w:rPr>
+        <w:t xml:space="preserve">20. ¿Cuál es la diferencia entre un </w:t>
+      </w:r>
+      <w:r>
+        <w:rPr>
+          <w:rFonts w:asciiTheme="majorHAnsi" w:hAnsiTheme="majorHAnsi" w:cstheme="majorHAnsi"/>
+          <w:b/>
+          <w:bCs/>
+          <w:sz w:val="16"/>
+          <w:szCs w:val="16"/>
+        </w:rPr>
+        <w:t xml:space="preserve">operador de conversión implícito </w:t>
+      </w:r>
+      <w:r>
+        <w:rPr>
+          <w:rFonts w:asciiTheme="majorHAnsi" w:hAnsiTheme="majorHAnsi" w:cstheme="majorHAnsi"/>
+          <w:sz w:val="16"/>
+          <w:szCs w:val="16"/>
+        </w:rPr>
+        <w:t xml:space="preserve">y uno </w:t>
+      </w:r>
+      <w:r>
+        <w:rPr>
+          <w:rFonts w:asciiTheme="majorHAnsi" w:hAnsiTheme="majorHAnsi" w:cstheme="majorHAnsi"/>
+          <w:b/>
+          <w:bCs/>
+          <w:sz w:val="16"/>
+          <w:szCs w:val="16"/>
+        </w:rPr>
+        <w:t>explícito?</w:t>
+      </w:r>
+      <w:r>
+        <w:rPr>
+          <w:rFonts w:asciiTheme="majorHAnsi" w:hAnsiTheme="majorHAnsi" w:cstheme="majorHAnsi"/>
+          <w:sz w:val="16"/>
+          <w:szCs w:val="16"/>
+        </w:rPr>
+        <w:t xml:space="preserve"> (En finalidad, declaración y aplicación)</w:t>
+      </w:r>
+    </w:p>
+    <w:p>
+      <w:pPr>
+        <w:autoSpaceDE w:val="0"/>
+        <w:autoSpaceDN w:val="0"/>
+        <w:adjustRightInd w:val="0"/>
+        <w:spacing w:after="0" w:line="240" w:lineRule="auto"/>
+        <w:rPr>
+          <w:rFonts w:asciiTheme="majorHAnsi" w:hAnsiTheme="majorHAnsi" w:cstheme="majorHAnsi"/>
+          <w:sz w:val="16"/>
+          <w:szCs w:val="16"/>
+        </w:rPr>
+      </w:pPr>
+      <w:r>
+        <w:rPr>
+          <w:rFonts w:asciiTheme="majorHAnsi" w:hAnsiTheme="majorHAnsi" w:cstheme="majorHAnsi"/>
+          <w:sz w:val="16"/>
+          <w:szCs w:val="16"/>
+        </w:rPr>
+        <w:t xml:space="preserve">Los operadores de conversión permiten hacer compatibles tipos que antes no lo eran. </w:t>
+      </w:r>
+    </w:p>
+    <w:p>
+      <w:pPr>
+        <w:autoSpaceDE w:val="0"/>
+        <w:autoSpaceDN w:val="0"/>
+        <w:adjustRightInd w:val="0"/>
+        <w:spacing w:after="0" w:line="240" w:lineRule="auto"/>
+        <w:rPr>
+          <w:rFonts w:asciiTheme="majorHAnsi" w:hAnsiTheme="majorHAnsi" w:cstheme="majorHAnsi"/>
+          <w:sz w:val="16"/>
+          <w:szCs w:val="16"/>
+        </w:rPr>
+      </w:pPr>
+    </w:p>
+    <w:p>
+      <w:pPr>
+        <w:autoSpaceDE w:val="0"/>
+        <w:autoSpaceDN w:val="0"/>
+        <w:adjustRightInd w:val="0"/>
+        <w:spacing w:after="0" w:line="240" w:lineRule="auto"/>
+        <w:rPr>
+          <w:rFonts w:asciiTheme="majorHAnsi" w:hAnsiTheme="majorHAnsi" w:cstheme="majorHAnsi"/>
+          <w:b/>
+          <w:sz w:val="16"/>
+          <w:szCs w:val="16"/>
+        </w:rPr>
+      </w:pPr>
+      <w:r>
+        <w:rPr>
+          <w:rFonts w:asciiTheme="majorHAnsi" w:hAnsiTheme="majorHAnsi" w:cstheme="majorHAnsi"/>
+          <w:b/>
+          <w:sz w:val="16"/>
+          <w:szCs w:val="16"/>
+        </w:rPr>
+        <w:t xml:space="preserve">Cuando usas un conversor explícito, estas avisando que puede haber pérdida de datos, en el implícito no debería haber </w:t>
+      </w:r>
+      <w:proofErr w:type="gramStart"/>
+      <w:r>
+        <w:rPr>
+          <w:rFonts w:asciiTheme="majorHAnsi" w:hAnsiTheme="majorHAnsi" w:cstheme="majorHAnsi"/>
+          <w:b/>
+          <w:sz w:val="16"/>
+          <w:szCs w:val="16"/>
+        </w:rPr>
+        <w:t>perdida</w:t>
+      </w:r>
+      <w:proofErr w:type="gramEnd"/>
+      <w:r>
+        <w:rPr>
+          <w:rFonts w:asciiTheme="majorHAnsi" w:hAnsiTheme="majorHAnsi" w:cstheme="majorHAnsi"/>
+          <w:b/>
+          <w:sz w:val="16"/>
+          <w:szCs w:val="16"/>
+        </w:rPr>
+        <w:t xml:space="preserve"> de datos.</w:t>
+      </w:r>
+    </w:p>
+    <w:p>
+      <w:pPr>
+        <w:autoSpaceDE w:val="0"/>
+        <w:autoSpaceDN w:val="0"/>
+        <w:adjustRightInd w:val="0"/>
+        <w:spacing w:after="0" w:line="240" w:lineRule="auto"/>
+        <w:rPr>
+          <w:rFonts w:asciiTheme="majorHAnsi" w:hAnsiTheme="majorHAnsi" w:cstheme="majorHAnsi"/>
+          <w:sz w:val="16"/>
+          <w:szCs w:val="16"/>
+        </w:rPr>
+      </w:pPr>
+    </w:p>
+    <w:p>
+      <w:pPr>
+        <w:autoSpaceDE w:val="0"/>
+        <w:autoSpaceDN w:val="0"/>
+        <w:adjustRightInd w:val="0"/>
+        <w:spacing w:after="0" w:line="240" w:lineRule="auto"/>
+        <w:rPr>
+          <w:rFonts w:asciiTheme="majorHAnsi" w:hAnsiTheme="majorHAnsi" w:cstheme="majorHAnsi"/>
+          <w:sz w:val="16"/>
+          <w:szCs w:val="16"/>
+        </w:rPr>
+      </w:pPr>
+      <w:r>
+        <w:rPr>
+          <w:rFonts w:asciiTheme="majorHAnsi" w:hAnsiTheme="majorHAnsi" w:cstheme="majorHAnsi"/>
+          <w:sz w:val="16"/>
+          <w:szCs w:val="16"/>
+        </w:rPr>
+        <w:t xml:space="preserve">Se declaran igual, cambiando la palabra </w:t>
+      </w:r>
+      <w:proofErr w:type="spellStart"/>
+      <w:r>
+        <w:rPr>
+          <w:rFonts w:asciiTheme="majorHAnsi" w:hAnsiTheme="majorHAnsi" w:cstheme="majorHAnsi"/>
+          <w:sz w:val="16"/>
+          <w:szCs w:val="16"/>
+        </w:rPr>
+        <w:t>explicit</w:t>
+      </w:r>
+      <w:proofErr w:type="spellEnd"/>
+      <w:r>
+        <w:rPr>
+          <w:rFonts w:asciiTheme="majorHAnsi" w:hAnsiTheme="majorHAnsi" w:cstheme="majorHAnsi"/>
+          <w:sz w:val="16"/>
+          <w:szCs w:val="16"/>
+        </w:rPr>
+        <w:t xml:space="preserve"> por </w:t>
+      </w:r>
+      <w:proofErr w:type="spellStart"/>
+      <w:r>
+        <w:rPr>
+          <w:rFonts w:asciiTheme="majorHAnsi" w:hAnsiTheme="majorHAnsi" w:cstheme="majorHAnsi"/>
+          <w:sz w:val="16"/>
+          <w:szCs w:val="16"/>
+        </w:rPr>
+        <w:t>implicit</w:t>
+      </w:r>
+      <w:proofErr w:type="spellEnd"/>
+      <w:r>
+        <w:rPr>
+          <w:rFonts w:asciiTheme="majorHAnsi" w:hAnsiTheme="majorHAnsi" w:cstheme="majorHAnsi"/>
+          <w:sz w:val="16"/>
+          <w:szCs w:val="16"/>
+        </w:rPr>
+        <w:t xml:space="preserve"> (o viceversa). Cabe destacar que deben ser STATIC.</w:t>
+      </w:r>
+    </w:p>
+    <w:p>
+      <w:pPr>
+        <w:autoSpaceDE w:val="0"/>
+        <w:autoSpaceDN w:val="0"/>
+        <w:adjustRightInd w:val="0"/>
+        <w:spacing w:after="0" w:line="240" w:lineRule="auto"/>
+        <w:rPr>
+          <w:rFonts w:asciiTheme="majorHAnsi" w:hAnsiTheme="majorHAnsi" w:cstheme="majorHAnsi"/>
+          <w:sz w:val="16"/>
+          <w:szCs w:val="16"/>
+        </w:rPr>
+      </w:pPr>
+    </w:p>
+    <w:p>
+      <w:pPr>
+        <w:autoSpaceDE w:val="0"/>
+        <w:autoSpaceDN w:val="0"/>
+        <w:adjustRightInd w:val="0"/>
+        <w:spacing w:after="0" w:line="240" w:lineRule="auto"/>
+        <w:rPr>
+          <w:rFonts w:asciiTheme="majorHAnsi" w:hAnsiTheme="majorHAnsi" w:cstheme="majorHAnsi"/>
+          <w:sz w:val="16"/>
+          <w:szCs w:val="16"/>
+        </w:rPr>
+      </w:pPr>
+      <w:r>
+        <w:rPr>
+          <w:rFonts w:asciiTheme="majorHAnsi" w:hAnsiTheme="majorHAnsi" w:cstheme="majorHAnsi"/>
+          <w:sz w:val="16"/>
+          <w:szCs w:val="16"/>
+        </w:rPr>
+        <w:t>[</w:t>
+      </w:r>
+      <w:proofErr w:type="spellStart"/>
+      <w:proofErr w:type="gramStart"/>
+      <w:r>
+        <w:rPr>
+          <w:rFonts w:asciiTheme="majorHAnsi" w:hAnsiTheme="majorHAnsi" w:cstheme="majorHAnsi"/>
+          <w:sz w:val="16"/>
+          <w:szCs w:val="16"/>
+        </w:rPr>
+        <w:t>mod</w:t>
+      </w:r>
+      <w:proofErr w:type="spellEnd"/>
+      <w:proofErr w:type="gramEnd"/>
+      <w:r>
+        <w:rPr>
+          <w:rFonts w:asciiTheme="majorHAnsi" w:hAnsiTheme="majorHAnsi" w:cstheme="majorHAnsi"/>
+          <w:sz w:val="16"/>
+          <w:szCs w:val="16"/>
+        </w:rPr>
+        <w:t xml:space="preserve"> acceso] </w:t>
+      </w:r>
+      <w:proofErr w:type="spellStart"/>
+      <w:r>
+        <w:rPr>
+          <w:rFonts w:asciiTheme="majorHAnsi" w:hAnsiTheme="majorHAnsi" w:cstheme="majorHAnsi"/>
+          <w:sz w:val="16"/>
+          <w:szCs w:val="16"/>
+        </w:rPr>
+        <w:t>static</w:t>
+      </w:r>
+      <w:proofErr w:type="spellEnd"/>
+      <w:r>
+        <w:rPr>
+          <w:rFonts w:asciiTheme="majorHAnsi" w:hAnsiTheme="majorHAnsi" w:cstheme="majorHAnsi"/>
+          <w:sz w:val="16"/>
+          <w:szCs w:val="16"/>
+        </w:rPr>
+        <w:t xml:space="preserve"> </w:t>
+      </w:r>
+      <w:proofErr w:type="spellStart"/>
+      <w:r>
+        <w:rPr>
+          <w:rFonts w:asciiTheme="majorHAnsi" w:hAnsiTheme="majorHAnsi" w:cstheme="majorHAnsi"/>
+          <w:sz w:val="16"/>
+          <w:szCs w:val="16"/>
+        </w:rPr>
+        <w:t>implicit</w:t>
+      </w:r>
+      <w:proofErr w:type="spellEnd"/>
+      <w:r>
+        <w:rPr>
+          <w:rFonts w:asciiTheme="majorHAnsi" w:hAnsiTheme="majorHAnsi" w:cstheme="majorHAnsi"/>
+          <w:sz w:val="16"/>
+          <w:szCs w:val="16"/>
+        </w:rPr>
+        <w:t xml:space="preserve"> </w:t>
+      </w:r>
+      <w:proofErr w:type="spellStart"/>
+      <w:r>
+        <w:rPr>
+          <w:rFonts w:asciiTheme="majorHAnsi" w:hAnsiTheme="majorHAnsi" w:cstheme="majorHAnsi"/>
+          <w:sz w:val="16"/>
+          <w:szCs w:val="16"/>
+        </w:rPr>
+        <w:t>operator</w:t>
+      </w:r>
+      <w:proofErr w:type="spellEnd"/>
+      <w:r>
+        <w:rPr>
+          <w:rFonts w:asciiTheme="majorHAnsi" w:hAnsiTheme="majorHAnsi" w:cstheme="majorHAnsi"/>
+          <w:sz w:val="16"/>
+          <w:szCs w:val="16"/>
+        </w:rPr>
+        <w:t xml:space="preserve"> </w:t>
+      </w:r>
+      <w:proofErr w:type="spellStart"/>
+      <w:r>
+        <w:rPr>
+          <w:rFonts w:asciiTheme="majorHAnsi" w:hAnsiTheme="majorHAnsi" w:cstheme="majorHAnsi"/>
+          <w:sz w:val="16"/>
+          <w:szCs w:val="16"/>
+        </w:rPr>
+        <w:t>nombreTipo</w:t>
+      </w:r>
+      <w:proofErr w:type="spellEnd"/>
+      <w:r>
+        <w:rPr>
+          <w:rFonts w:asciiTheme="majorHAnsi" w:hAnsiTheme="majorHAnsi" w:cstheme="majorHAnsi"/>
+          <w:sz w:val="16"/>
+          <w:szCs w:val="16"/>
+        </w:rPr>
+        <w:t>(Tipo a)</w:t>
+      </w:r>
+    </w:p>
+    <w:p>
+      <w:pPr>
+        <w:autoSpaceDE w:val="0"/>
+        <w:autoSpaceDN w:val="0"/>
+        <w:adjustRightInd w:val="0"/>
+        <w:spacing w:after="0" w:line="240" w:lineRule="auto"/>
+        <w:rPr>
+          <w:rFonts w:asciiTheme="majorHAnsi" w:hAnsiTheme="majorHAnsi" w:cstheme="majorHAnsi"/>
+          <w:sz w:val="16"/>
+          <w:szCs w:val="16"/>
+        </w:rPr>
+      </w:pPr>
+      <w:r>
+        <w:rPr>
+          <w:rFonts w:asciiTheme="majorHAnsi" w:hAnsiTheme="majorHAnsi" w:cstheme="majorHAnsi"/>
+          <w:sz w:val="16"/>
+          <w:szCs w:val="16"/>
+        </w:rPr>
+        <w:t>{</w:t>
+      </w:r>
+    </w:p>
+    <w:p>
+      <w:pPr>
+        <w:autoSpaceDE w:val="0"/>
+        <w:autoSpaceDN w:val="0"/>
+        <w:adjustRightInd w:val="0"/>
+        <w:spacing w:after="0" w:line="240" w:lineRule="auto"/>
+        <w:rPr>
+          <w:rFonts w:asciiTheme="majorHAnsi" w:hAnsiTheme="majorHAnsi" w:cstheme="majorHAnsi"/>
+          <w:sz w:val="16"/>
+          <w:szCs w:val="16"/>
+        </w:rPr>
+      </w:pPr>
+      <w:r>
+        <w:rPr>
+          <w:rFonts w:asciiTheme="majorHAnsi" w:hAnsiTheme="majorHAnsi" w:cstheme="majorHAnsi"/>
+          <w:sz w:val="16"/>
+          <w:szCs w:val="16"/>
+        </w:rPr>
+        <w:tab/>
+        <w:t>//…</w:t>
+      </w:r>
+    </w:p>
+    <w:p>
+      <w:pPr>
+        <w:autoSpaceDE w:val="0"/>
+        <w:autoSpaceDN w:val="0"/>
+        <w:adjustRightInd w:val="0"/>
+        <w:spacing w:after="0" w:line="240" w:lineRule="auto"/>
+        <w:rPr>
+          <w:rFonts w:asciiTheme="majorHAnsi" w:hAnsiTheme="majorHAnsi" w:cstheme="majorHAnsi"/>
+          <w:sz w:val="16"/>
+          <w:szCs w:val="16"/>
+        </w:rPr>
+      </w:pPr>
+      <w:r>
+        <w:rPr>
+          <w:rFonts w:asciiTheme="majorHAnsi" w:hAnsiTheme="majorHAnsi" w:cstheme="majorHAnsi"/>
+          <w:sz w:val="16"/>
+          <w:szCs w:val="16"/>
+        </w:rPr>
+        <w:t>}</w:t>
+      </w:r>
+    </w:p>
+    <w:p>
+      <w:pPr>
+        <w:autoSpaceDE w:val="0"/>
+        <w:autoSpaceDN w:val="0"/>
+        <w:adjustRightInd w:val="0"/>
+        <w:spacing w:after="0" w:line="240" w:lineRule="auto"/>
+        <w:rPr>
+          <w:rFonts w:asciiTheme="majorHAnsi" w:hAnsiTheme="majorHAnsi" w:cstheme="majorHAnsi"/>
+          <w:sz w:val="16"/>
+          <w:szCs w:val="16"/>
+        </w:rPr>
+      </w:pPr>
+    </w:p>
+    <w:p>
+      <w:pPr>
+        <w:autoSpaceDE w:val="0"/>
+        <w:autoSpaceDN w:val="0"/>
+        <w:adjustRightInd w:val="0"/>
+        <w:spacing w:after="0" w:line="240" w:lineRule="auto"/>
+        <w:rPr>
+          <w:rFonts w:asciiTheme="majorHAnsi" w:hAnsiTheme="majorHAnsi" w:cstheme="majorHAnsi"/>
+          <w:sz w:val="16"/>
+          <w:szCs w:val="16"/>
+        </w:rPr>
+      </w:pPr>
+    </w:p>
+    <w:p>
+      <w:pPr>
+        <w:autoSpaceDE w:val="0"/>
+        <w:autoSpaceDN w:val="0"/>
+        <w:adjustRightInd w:val="0"/>
+        <w:spacing w:after="0" w:line="240" w:lineRule="auto"/>
+        <w:rPr>
+          <w:rFonts w:asciiTheme="majorHAnsi" w:hAnsiTheme="majorHAnsi" w:cstheme="majorHAnsi"/>
+          <w:sz w:val="16"/>
+          <w:szCs w:val="16"/>
+        </w:rPr>
+      </w:pPr>
+      <w:r>
+        <w:rPr>
+          <w:rFonts w:asciiTheme="majorHAnsi" w:hAnsiTheme="majorHAnsi" w:cstheme="majorHAnsi"/>
+          <w:sz w:val="16"/>
+          <w:szCs w:val="16"/>
+        </w:rPr>
+        <w:t>21. Los operadores de casteo “(T)x” no se pueden sobrecargar. ¿Cuál es la alternativa?</w:t>
+      </w:r>
+    </w:p>
+    <w:p>
+      <w:pPr>
+        <w:autoSpaceDE w:val="0"/>
+        <w:autoSpaceDN w:val="0"/>
+        <w:adjustRightInd w:val="0"/>
+        <w:spacing w:after="0" w:line="240" w:lineRule="auto"/>
+        <w:rPr>
+          <w:rFonts w:asciiTheme="majorHAnsi" w:hAnsiTheme="majorHAnsi" w:cstheme="majorHAnsi"/>
+          <w:b/>
+          <w:sz w:val="16"/>
+          <w:szCs w:val="16"/>
+        </w:rPr>
+      </w:pPr>
+      <w:r>
+        <w:rPr>
+          <w:rFonts w:asciiTheme="majorHAnsi" w:hAnsiTheme="majorHAnsi" w:cstheme="majorHAnsi"/>
+          <w:b/>
+          <w:sz w:val="16"/>
+          <w:szCs w:val="16"/>
+        </w:rPr>
+        <w:t>Se deben definir nuevos operadores de conversión explicita</w:t>
+      </w:r>
+      <w:r>
+        <w:rPr>
+          <w:rFonts w:asciiTheme="majorHAnsi" w:hAnsiTheme="majorHAnsi" w:cstheme="majorHAnsi"/>
+          <w:b/>
+          <w:sz w:val="16"/>
+          <w:szCs w:val="16"/>
+        </w:rPr>
+        <w:t>.</w:t>
+      </w:r>
+    </w:p>
+    <w:p>
+      <w:pPr>
+        <w:autoSpaceDE w:val="0"/>
+        <w:autoSpaceDN w:val="0"/>
+        <w:adjustRightInd w:val="0"/>
+        <w:spacing w:after="0" w:line="240" w:lineRule="auto"/>
+        <w:rPr>
+          <w:rFonts w:asciiTheme="majorHAnsi" w:hAnsiTheme="majorHAnsi" w:cstheme="majorHAnsi"/>
+          <w:sz w:val="16"/>
+          <w:szCs w:val="16"/>
+        </w:rPr>
+      </w:pPr>
+    </w:p>
+    <w:p>
+      <w:pPr>
+        <w:autoSpaceDE w:val="0"/>
+        <w:autoSpaceDN w:val="0"/>
+        <w:adjustRightInd w:val="0"/>
+        <w:spacing w:after="0" w:line="240" w:lineRule="auto"/>
+        <w:rPr>
+          <w:rFonts w:asciiTheme="majorHAnsi" w:hAnsiTheme="majorHAnsi" w:cstheme="majorHAnsi"/>
+          <w:sz w:val="16"/>
+          <w:szCs w:val="16"/>
+        </w:rPr>
+      </w:pPr>
+      <w:r>
+        <w:rPr>
+          <w:rFonts w:asciiTheme="majorHAnsi" w:hAnsiTheme="majorHAnsi" w:cstheme="majorHAnsi"/>
+          <w:sz w:val="16"/>
+          <w:szCs w:val="16"/>
+        </w:rPr>
+        <w:t xml:space="preserve">22. ¿Cuál es la diferencia entre </w:t>
+      </w:r>
+      <w:r>
+        <w:rPr>
+          <w:rFonts w:asciiTheme="majorHAnsi" w:hAnsiTheme="majorHAnsi" w:cstheme="majorHAnsi"/>
+          <w:b/>
+          <w:bCs/>
+          <w:sz w:val="16"/>
+          <w:szCs w:val="16"/>
+        </w:rPr>
+        <w:t xml:space="preserve">castear </w:t>
+      </w:r>
+      <w:r>
+        <w:rPr>
+          <w:rFonts w:asciiTheme="majorHAnsi" w:hAnsiTheme="majorHAnsi" w:cstheme="majorHAnsi"/>
+          <w:sz w:val="16"/>
+          <w:szCs w:val="16"/>
+        </w:rPr>
+        <w:t xml:space="preserve">(casting), </w:t>
+      </w:r>
+      <w:r>
+        <w:rPr>
+          <w:rFonts w:asciiTheme="majorHAnsi" w:hAnsiTheme="majorHAnsi" w:cstheme="majorHAnsi"/>
+          <w:b/>
+          <w:bCs/>
+          <w:sz w:val="16"/>
+          <w:szCs w:val="16"/>
+        </w:rPr>
+        <w:t xml:space="preserve">convertir </w:t>
+      </w:r>
+      <w:r>
+        <w:rPr>
+          <w:rFonts w:asciiTheme="majorHAnsi" w:hAnsiTheme="majorHAnsi" w:cstheme="majorHAnsi"/>
+          <w:sz w:val="16"/>
+          <w:szCs w:val="16"/>
+        </w:rPr>
+        <w:t>(</w:t>
+      </w:r>
+      <w:proofErr w:type="spellStart"/>
+      <w:r>
+        <w:rPr>
+          <w:rFonts w:asciiTheme="majorHAnsi" w:hAnsiTheme="majorHAnsi" w:cstheme="majorHAnsi"/>
+          <w:sz w:val="16"/>
+          <w:szCs w:val="16"/>
+        </w:rPr>
+        <w:t>converting</w:t>
+      </w:r>
+      <w:proofErr w:type="spellEnd"/>
+      <w:r>
+        <w:rPr>
+          <w:rFonts w:asciiTheme="majorHAnsi" w:hAnsiTheme="majorHAnsi" w:cstheme="majorHAnsi"/>
+          <w:sz w:val="16"/>
+          <w:szCs w:val="16"/>
+        </w:rPr>
+        <w:t xml:space="preserve">) y </w:t>
+      </w:r>
+      <w:proofErr w:type="spellStart"/>
+      <w:r>
+        <w:rPr>
+          <w:rFonts w:asciiTheme="majorHAnsi" w:hAnsiTheme="majorHAnsi" w:cstheme="majorHAnsi"/>
+          <w:b/>
+          <w:bCs/>
+          <w:sz w:val="16"/>
+          <w:szCs w:val="16"/>
+        </w:rPr>
+        <w:t>parsear</w:t>
+      </w:r>
+      <w:proofErr w:type="spellEnd"/>
+      <w:r>
+        <w:rPr>
+          <w:rFonts w:asciiTheme="majorHAnsi" w:hAnsiTheme="majorHAnsi" w:cstheme="majorHAnsi"/>
+          <w:b/>
+          <w:bCs/>
+          <w:sz w:val="16"/>
+          <w:szCs w:val="16"/>
+        </w:rPr>
+        <w:t xml:space="preserve"> </w:t>
+      </w:r>
+      <w:r>
+        <w:rPr>
+          <w:rFonts w:asciiTheme="majorHAnsi" w:hAnsiTheme="majorHAnsi" w:cstheme="majorHAnsi"/>
+          <w:sz w:val="16"/>
+          <w:szCs w:val="16"/>
+        </w:rPr>
+        <w:t>(</w:t>
+      </w:r>
+      <w:proofErr w:type="spellStart"/>
+      <w:r>
+        <w:rPr>
+          <w:rFonts w:asciiTheme="majorHAnsi" w:hAnsiTheme="majorHAnsi" w:cstheme="majorHAnsi"/>
+          <w:sz w:val="16"/>
+          <w:szCs w:val="16"/>
+        </w:rPr>
+        <w:t>parsing</w:t>
+      </w:r>
+      <w:proofErr w:type="spellEnd"/>
+      <w:r>
+        <w:rPr>
+          <w:rFonts w:asciiTheme="majorHAnsi" w:hAnsiTheme="majorHAnsi" w:cstheme="majorHAnsi"/>
+          <w:sz w:val="16"/>
+          <w:szCs w:val="16"/>
+        </w:rPr>
+        <w:t>)?</w:t>
+      </w:r>
+    </w:p>
+    <w:p>
+      <w:pPr>
+        <w:autoSpaceDE w:val="0"/>
+        <w:autoSpaceDN w:val="0"/>
+        <w:adjustRightInd w:val="0"/>
+        <w:spacing w:after="0" w:line="240" w:lineRule="auto"/>
+        <w:rPr>
+          <w:rFonts w:asciiTheme="majorHAnsi" w:hAnsiTheme="majorHAnsi" w:cstheme="majorHAnsi"/>
+          <w:sz w:val="16"/>
+          <w:szCs w:val="16"/>
+        </w:rPr>
+      </w:pPr>
+      <w:r>
+        <w:rPr>
+          <w:rFonts w:asciiTheme="majorHAnsi" w:hAnsiTheme="majorHAnsi" w:cstheme="majorHAnsi"/>
+          <w:b/>
+          <w:bCs/>
+          <w:sz w:val="16"/>
+          <w:szCs w:val="16"/>
+        </w:rPr>
+        <w:t>Casting</w:t>
+      </w:r>
+      <w:r>
+        <w:rPr>
+          <w:rFonts w:asciiTheme="majorHAnsi" w:hAnsiTheme="majorHAnsi" w:cstheme="majorHAnsi"/>
+          <w:sz w:val="16"/>
+          <w:szCs w:val="16"/>
+        </w:rPr>
+        <w:t xml:space="preserve"> es cuando tomas una variable de un tipo y la cambias a otro tipo SIN alterar el valor de la variable.</w:t>
+      </w:r>
+    </w:p>
+    <w:p>
+      <w:pPr>
+        <w:autoSpaceDE w:val="0"/>
+        <w:autoSpaceDN w:val="0"/>
+        <w:adjustRightInd w:val="0"/>
+        <w:spacing w:after="0" w:line="240" w:lineRule="auto"/>
+        <w:rPr>
+          <w:rFonts w:asciiTheme="majorHAnsi" w:hAnsiTheme="majorHAnsi" w:cstheme="majorHAnsi"/>
+          <w:sz w:val="16"/>
+          <w:szCs w:val="16"/>
+        </w:rPr>
+      </w:pPr>
+      <w:r>
+        <w:rPr>
+          <w:rFonts w:asciiTheme="majorHAnsi" w:hAnsiTheme="majorHAnsi" w:cstheme="majorHAnsi"/>
+          <w:sz w:val="16"/>
+          <w:szCs w:val="16"/>
+        </w:rPr>
+        <w:t>Se puede hacer solo si los tipos son compatibles.</w:t>
+      </w:r>
+      <w:r>
+        <w:rPr>
+          <w:rFonts w:asciiTheme="majorHAnsi" w:hAnsiTheme="majorHAnsi" w:cstheme="majorHAnsi"/>
+          <w:sz w:val="16"/>
+          <w:szCs w:val="16"/>
+        </w:rPr>
+        <w:t xml:space="preserve"> </w:t>
+      </w:r>
+      <w:r>
+        <w:rPr>
+          <w:rFonts w:asciiTheme="majorHAnsi" w:hAnsiTheme="majorHAnsi" w:cstheme="majorHAnsi"/>
+          <w:b/>
+          <w:sz w:val="16"/>
+          <w:szCs w:val="16"/>
+        </w:rPr>
+        <w:t>Puede haber pérdida de información</w:t>
+      </w:r>
+      <w:r>
+        <w:rPr>
+          <w:rFonts w:asciiTheme="majorHAnsi" w:hAnsiTheme="majorHAnsi" w:cstheme="majorHAnsi"/>
+          <w:b/>
+          <w:sz w:val="16"/>
+          <w:szCs w:val="16"/>
+        </w:rPr>
+        <w:t>.</w:t>
+      </w:r>
+    </w:p>
+    <w:p>
+      <w:pPr>
+        <w:autoSpaceDE w:val="0"/>
+        <w:autoSpaceDN w:val="0"/>
+        <w:adjustRightInd w:val="0"/>
+        <w:spacing w:after="0" w:line="240" w:lineRule="auto"/>
+        <w:rPr>
+          <w:rFonts w:asciiTheme="majorHAnsi" w:hAnsiTheme="majorHAnsi" w:cstheme="majorHAnsi"/>
+          <w:sz w:val="16"/>
+          <w:szCs w:val="16"/>
+          <w:lang w:val="en-US"/>
+        </w:rPr>
+      </w:pPr>
+      <w:r>
+        <w:rPr>
+          <w:rFonts w:asciiTheme="majorHAnsi" w:hAnsiTheme="majorHAnsi" w:cstheme="majorHAnsi"/>
+          <w:sz w:val="16"/>
+          <w:szCs w:val="16"/>
+          <w:lang w:val="en-US"/>
+        </w:rPr>
+        <w:t xml:space="preserve">String </w:t>
+      </w:r>
+      <w:proofErr w:type="spellStart"/>
+      <w:proofErr w:type="gramStart"/>
+      <w:r>
+        <w:rPr>
+          <w:rFonts w:asciiTheme="majorHAnsi" w:hAnsiTheme="majorHAnsi" w:cstheme="majorHAnsi"/>
+          <w:sz w:val="16"/>
+          <w:szCs w:val="16"/>
+          <w:lang w:val="en-US"/>
+        </w:rPr>
+        <w:t>str</w:t>
+      </w:r>
+      <w:proofErr w:type="spellEnd"/>
+      <w:proofErr w:type="gramEnd"/>
+      <w:r>
+        <w:rPr>
+          <w:rFonts w:asciiTheme="majorHAnsi" w:hAnsiTheme="majorHAnsi" w:cstheme="majorHAnsi"/>
+          <w:sz w:val="16"/>
+          <w:szCs w:val="16"/>
+          <w:lang w:val="en-US"/>
+        </w:rPr>
+        <w:t>=”</w:t>
+      </w:r>
+      <w:proofErr w:type="spellStart"/>
+      <w:r>
+        <w:rPr>
+          <w:rFonts w:asciiTheme="majorHAnsi" w:hAnsiTheme="majorHAnsi" w:cstheme="majorHAnsi"/>
+          <w:sz w:val="16"/>
+          <w:szCs w:val="16"/>
+          <w:lang w:val="en-US"/>
+        </w:rPr>
+        <w:t>Hola</w:t>
+      </w:r>
+      <w:proofErr w:type="spellEnd"/>
+      <w:r>
+        <w:rPr>
+          <w:rFonts w:asciiTheme="majorHAnsi" w:hAnsiTheme="majorHAnsi" w:cstheme="majorHAnsi"/>
+          <w:sz w:val="16"/>
+          <w:szCs w:val="16"/>
+          <w:lang w:val="en-US"/>
+        </w:rPr>
+        <w:t>”;</w:t>
+      </w:r>
+    </w:p>
+    <w:p>
+      <w:pPr>
+        <w:autoSpaceDE w:val="0"/>
+        <w:autoSpaceDN w:val="0"/>
+        <w:adjustRightInd w:val="0"/>
+        <w:spacing w:after="0" w:line="240" w:lineRule="auto"/>
+        <w:rPr>
+          <w:rFonts w:asciiTheme="majorHAnsi" w:hAnsiTheme="majorHAnsi" w:cstheme="majorHAnsi"/>
+          <w:sz w:val="16"/>
+          <w:szCs w:val="16"/>
+          <w:lang w:val="en-US"/>
+        </w:rPr>
+      </w:pPr>
+      <w:r>
+        <w:rPr>
+          <w:rFonts w:asciiTheme="majorHAnsi" w:hAnsiTheme="majorHAnsi" w:cstheme="majorHAnsi"/>
+          <w:sz w:val="16"/>
+          <w:szCs w:val="16"/>
+          <w:lang w:val="en-US"/>
+        </w:rPr>
+        <w:t xml:space="preserve">Object </w:t>
+      </w:r>
+      <w:proofErr w:type="spellStart"/>
+      <w:r>
+        <w:rPr>
+          <w:rFonts w:asciiTheme="majorHAnsi" w:hAnsiTheme="majorHAnsi" w:cstheme="majorHAnsi"/>
+          <w:sz w:val="16"/>
+          <w:szCs w:val="16"/>
+          <w:lang w:val="en-US"/>
+        </w:rPr>
+        <w:t>obj</w:t>
+      </w:r>
+      <w:proofErr w:type="spellEnd"/>
+      <w:r>
+        <w:rPr>
+          <w:rFonts w:asciiTheme="majorHAnsi" w:hAnsiTheme="majorHAnsi" w:cstheme="majorHAnsi"/>
+          <w:sz w:val="16"/>
+          <w:szCs w:val="16"/>
+          <w:lang w:val="en-US"/>
+        </w:rPr>
+        <w:t xml:space="preserve"> = </w:t>
+      </w:r>
+      <w:proofErr w:type="spellStart"/>
+      <w:proofErr w:type="gramStart"/>
+      <w:r>
+        <w:rPr>
+          <w:rFonts w:asciiTheme="majorHAnsi" w:hAnsiTheme="majorHAnsi" w:cstheme="majorHAnsi"/>
+          <w:sz w:val="16"/>
+          <w:szCs w:val="16"/>
+          <w:lang w:val="en-US"/>
+        </w:rPr>
+        <w:t>str</w:t>
+      </w:r>
+      <w:proofErr w:type="spellEnd"/>
+      <w:proofErr w:type="gramEnd"/>
+      <w:r>
+        <w:rPr>
+          <w:rFonts w:asciiTheme="majorHAnsi" w:hAnsiTheme="majorHAnsi" w:cstheme="majorHAnsi"/>
+          <w:sz w:val="16"/>
+          <w:szCs w:val="16"/>
+          <w:lang w:val="en-US"/>
+        </w:rPr>
+        <w:t>;</w:t>
+      </w:r>
+    </w:p>
+    <w:p>
+      <w:pPr>
+        <w:autoSpaceDE w:val="0"/>
+        <w:autoSpaceDN w:val="0"/>
+        <w:adjustRightInd w:val="0"/>
+        <w:spacing w:after="0" w:line="240" w:lineRule="auto"/>
+        <w:rPr>
+          <w:rFonts w:asciiTheme="majorHAnsi" w:hAnsiTheme="majorHAnsi" w:cstheme="majorHAnsi"/>
+          <w:sz w:val="16"/>
+          <w:szCs w:val="16"/>
+        </w:rPr>
+      </w:pPr>
+      <w:proofErr w:type="spellStart"/>
+      <w:r>
+        <w:rPr>
+          <w:rFonts w:asciiTheme="majorHAnsi" w:hAnsiTheme="majorHAnsi" w:cstheme="majorHAnsi"/>
+          <w:sz w:val="16"/>
+          <w:szCs w:val="16"/>
+        </w:rPr>
+        <w:t>String</w:t>
+      </w:r>
+      <w:proofErr w:type="spellEnd"/>
+      <w:r>
+        <w:rPr>
+          <w:rFonts w:asciiTheme="majorHAnsi" w:hAnsiTheme="majorHAnsi" w:cstheme="majorHAnsi"/>
+          <w:sz w:val="16"/>
+          <w:szCs w:val="16"/>
+        </w:rPr>
+        <w:t xml:space="preserve"> str2 = (</w:t>
+      </w:r>
+      <w:proofErr w:type="spellStart"/>
+      <w:r>
+        <w:rPr>
+          <w:rFonts w:asciiTheme="majorHAnsi" w:hAnsiTheme="majorHAnsi" w:cstheme="majorHAnsi"/>
+          <w:sz w:val="16"/>
+          <w:szCs w:val="16"/>
+        </w:rPr>
+        <w:t>string</w:t>
+      </w:r>
+      <w:proofErr w:type="spellEnd"/>
+      <w:r>
+        <w:rPr>
+          <w:rFonts w:asciiTheme="majorHAnsi" w:hAnsiTheme="majorHAnsi" w:cstheme="majorHAnsi"/>
+          <w:sz w:val="16"/>
+          <w:szCs w:val="16"/>
+        </w:rPr>
+        <w:t>) o;</w:t>
+      </w:r>
+    </w:p>
+    <w:p>
+      <w:pPr>
+        <w:autoSpaceDE w:val="0"/>
+        <w:autoSpaceDN w:val="0"/>
+        <w:adjustRightInd w:val="0"/>
+        <w:spacing w:after="0" w:line="240" w:lineRule="auto"/>
+        <w:rPr>
+          <w:rFonts w:asciiTheme="majorHAnsi" w:hAnsiTheme="majorHAnsi" w:cstheme="majorHAnsi"/>
+          <w:sz w:val="16"/>
+          <w:szCs w:val="16"/>
+        </w:rPr>
+      </w:pPr>
+    </w:p>
+    <w:p>
+      <w:pPr>
+        <w:autoSpaceDE w:val="0"/>
+        <w:autoSpaceDN w:val="0"/>
+        <w:adjustRightInd w:val="0"/>
+        <w:spacing w:after="0" w:line="240" w:lineRule="auto"/>
+        <w:rPr>
+          <w:rFonts w:asciiTheme="majorHAnsi" w:hAnsiTheme="majorHAnsi" w:cstheme="majorHAnsi"/>
+          <w:b/>
+          <w:sz w:val="16"/>
+          <w:szCs w:val="16"/>
+        </w:rPr>
+      </w:pPr>
+      <w:proofErr w:type="spellStart"/>
+      <w:r>
+        <w:rPr>
+          <w:rFonts w:asciiTheme="majorHAnsi" w:hAnsiTheme="majorHAnsi" w:cstheme="majorHAnsi"/>
+          <w:b/>
+          <w:bCs/>
+          <w:sz w:val="16"/>
+          <w:szCs w:val="16"/>
+        </w:rPr>
+        <w:t>Converting</w:t>
+      </w:r>
+      <w:proofErr w:type="spellEnd"/>
+      <w:r>
+        <w:rPr>
+          <w:rFonts w:asciiTheme="majorHAnsi" w:hAnsiTheme="majorHAnsi" w:cstheme="majorHAnsi"/>
+          <w:sz w:val="16"/>
+          <w:szCs w:val="16"/>
+        </w:rPr>
+        <w:t xml:space="preserve"> es similar a casting, con la diferencia de que puede ser es entre dos tipos no compatibles. </w:t>
+      </w:r>
+      <w:r>
+        <w:rPr>
+          <w:rFonts w:asciiTheme="majorHAnsi" w:hAnsiTheme="majorHAnsi" w:cstheme="majorHAnsi"/>
+          <w:b/>
+          <w:sz w:val="16"/>
+          <w:szCs w:val="16"/>
+        </w:rPr>
+        <w:t>Puede haber pérdida de información.</w:t>
+      </w:r>
+    </w:p>
+    <w:p>
+      <w:pPr>
+        <w:autoSpaceDE w:val="0"/>
+        <w:autoSpaceDN w:val="0"/>
+        <w:adjustRightInd w:val="0"/>
+        <w:spacing w:after="0" w:line="240" w:lineRule="auto"/>
+        <w:rPr>
+          <w:rFonts w:asciiTheme="majorHAnsi" w:hAnsiTheme="majorHAnsi" w:cstheme="majorHAnsi"/>
+          <w:sz w:val="16"/>
+          <w:szCs w:val="16"/>
+        </w:rPr>
+      </w:pPr>
+      <w:proofErr w:type="spellStart"/>
+      <w:r>
+        <w:rPr>
+          <w:rFonts w:asciiTheme="majorHAnsi" w:hAnsiTheme="majorHAnsi" w:cstheme="majorHAnsi"/>
+          <w:sz w:val="16"/>
+          <w:szCs w:val="16"/>
+        </w:rPr>
+        <w:t>Double</w:t>
+      </w:r>
+      <w:proofErr w:type="spellEnd"/>
+      <w:r>
+        <w:rPr>
+          <w:rFonts w:asciiTheme="majorHAnsi" w:hAnsiTheme="majorHAnsi" w:cstheme="majorHAnsi"/>
+          <w:sz w:val="16"/>
+          <w:szCs w:val="16"/>
+        </w:rPr>
+        <w:t xml:space="preserve"> d=5.5;</w:t>
+      </w:r>
       <w:bookmarkStart w:id="0" w:name="_GoBack"/>
       <w:bookmarkEnd w:id="0"/>
     </w:p>
@@ -1733,27 +2839,69 @@
           <w:szCs w:val="16"/>
         </w:rPr>
       </w:pPr>
-    </w:p>
-    <w:p>
-      <w:pPr>
-        <w:autoSpaceDE w:val="0"/>
-        <w:autoSpaceDN w:val="0"/>
-        <w:adjustRightInd w:val="0"/>
-        <w:spacing w:after="0" w:line="240" w:lineRule="auto"/>
-        <w:rPr>
-          <w:rFonts w:asciiTheme="majorHAnsi" w:hAnsiTheme="majorHAnsi" w:cstheme="majorHAnsi"/>
-          <w:sz w:val="16"/>
-          <w:szCs w:val="16"/>
-        </w:rPr>
-      </w:pPr>
-      <w:r>
-        <w:rPr>
-          <w:rFonts w:asciiTheme="majorHAnsi" w:hAnsiTheme="majorHAnsi" w:cstheme="majorHAnsi"/>
-          <w:sz w:val="16"/>
-          <w:szCs w:val="16"/>
-        </w:rPr>
-        <w:t xml:space="preserve">20. ¿Cuál es la diferencia entre un </w:t>
-      </w:r>
+      <w:proofErr w:type="spellStart"/>
+      <w:r>
+        <w:rPr>
+          <w:rFonts w:asciiTheme="majorHAnsi" w:hAnsiTheme="majorHAnsi" w:cstheme="majorHAnsi"/>
+          <w:sz w:val="16"/>
+          <w:szCs w:val="16"/>
+        </w:rPr>
+        <w:t>Int</w:t>
+      </w:r>
+      <w:proofErr w:type="spellEnd"/>
+      <w:r>
+        <w:rPr>
+          <w:rFonts w:asciiTheme="majorHAnsi" w:hAnsiTheme="majorHAnsi" w:cstheme="majorHAnsi"/>
+          <w:sz w:val="16"/>
+          <w:szCs w:val="16"/>
+        </w:rPr>
+        <w:t xml:space="preserve"> i = (</w:t>
+      </w:r>
+      <w:proofErr w:type="spellStart"/>
+      <w:r>
+        <w:rPr>
+          <w:rFonts w:asciiTheme="majorHAnsi" w:hAnsiTheme="majorHAnsi" w:cstheme="majorHAnsi"/>
+          <w:sz w:val="16"/>
+          <w:szCs w:val="16"/>
+        </w:rPr>
+        <w:t>int</w:t>
+      </w:r>
+      <w:proofErr w:type="spellEnd"/>
+      <w:r>
+        <w:rPr>
+          <w:rFonts w:asciiTheme="majorHAnsi" w:hAnsiTheme="majorHAnsi" w:cstheme="majorHAnsi"/>
+          <w:sz w:val="16"/>
+          <w:szCs w:val="16"/>
+        </w:rPr>
+        <w:t>) d;</w:t>
+      </w:r>
+    </w:p>
+    <w:p>
+      <w:pPr>
+        <w:autoSpaceDE w:val="0"/>
+        <w:autoSpaceDN w:val="0"/>
+        <w:adjustRightInd w:val="0"/>
+        <w:spacing w:after="0" w:line="240" w:lineRule="auto"/>
+        <w:rPr>
+          <w:rFonts w:asciiTheme="majorHAnsi" w:hAnsiTheme="majorHAnsi" w:cstheme="majorHAnsi"/>
+          <w:sz w:val="16"/>
+          <w:szCs w:val="16"/>
+        </w:rPr>
+      </w:pPr>
+    </w:p>
+    <w:p>
+      <w:pPr>
+        <w:autoSpaceDE w:val="0"/>
+        <w:autoSpaceDN w:val="0"/>
+        <w:adjustRightInd w:val="0"/>
+        <w:spacing w:after="0" w:line="240" w:lineRule="auto"/>
+        <w:rPr>
+          <w:rFonts w:asciiTheme="majorHAnsi" w:hAnsiTheme="majorHAnsi" w:cstheme="majorHAnsi"/>
+          <w:sz w:val="16"/>
+          <w:szCs w:val="16"/>
+        </w:rPr>
+      </w:pPr>
+      <w:proofErr w:type="spellStart"/>
       <w:r>
         <w:rPr>
           <w:rFonts w:asciiTheme="majorHAnsi" w:hAnsiTheme="majorHAnsi" w:cstheme="majorHAnsi"/>
@@ -1762,16 +2910,9 @@
           <w:sz w:val="16"/>
           <w:szCs w:val="16"/>
         </w:rPr>
-        <w:t xml:space="preserve">operador de conversión implícito </w:t>
-      </w:r>
-      <w:r>
-        <w:rPr>
-          <w:rFonts w:asciiTheme="majorHAnsi" w:hAnsiTheme="majorHAnsi" w:cstheme="majorHAnsi"/>
-          <w:sz w:val="16"/>
-          <w:szCs w:val="16"/>
-        </w:rPr>
-        <w:t xml:space="preserve">y uno </w:t>
-      </w:r>
+        <w:t>Parsing</w:t>
+      </w:r>
+      <w:proofErr w:type="spellEnd"/>
       <w:r>
         <w:rPr>
           <w:rFonts w:asciiTheme="majorHAnsi" w:hAnsiTheme="majorHAnsi" w:cstheme="majorHAnsi"/>
@@ -1780,699 +2921,15 @@
           <w:sz w:val="16"/>
           <w:szCs w:val="16"/>
         </w:rPr>
-        <w:t>explícito?</w:t>
-      </w:r>
-      <w:r>
-        <w:rPr>
-          <w:rFonts w:asciiTheme="majorHAnsi" w:hAnsiTheme="majorHAnsi" w:cstheme="majorHAnsi"/>
-          <w:sz w:val="16"/>
-          <w:szCs w:val="16"/>
-        </w:rPr>
-        <w:t xml:space="preserve"> (En finalidad, declaración y aplicación)</w:t>
-      </w:r>
-    </w:p>
-    <w:p>
-      <w:pPr>
-        <w:autoSpaceDE w:val="0"/>
-        <w:autoSpaceDN w:val="0"/>
-        <w:adjustRightInd w:val="0"/>
-        <w:spacing w:after="0" w:line="240" w:lineRule="auto"/>
-        <w:rPr>
-          <w:rFonts w:asciiTheme="majorHAnsi" w:hAnsiTheme="majorHAnsi" w:cstheme="majorHAnsi"/>
-          <w:sz w:val="16"/>
-          <w:szCs w:val="16"/>
-        </w:rPr>
-      </w:pPr>
-      <w:r>
-        <w:rPr>
-          <w:rFonts w:asciiTheme="majorHAnsi" w:hAnsiTheme="majorHAnsi" w:cstheme="majorHAnsi"/>
-          <w:sz w:val="16"/>
-          <w:szCs w:val="16"/>
-        </w:rPr>
-        <w:t xml:space="preserve">Los operadores de conversión permiten hacer compatibles tipos que antes no lo eran. </w:t>
-      </w:r>
-    </w:p>
-    <w:p>
-      <w:pPr>
-        <w:autoSpaceDE w:val="0"/>
-        <w:autoSpaceDN w:val="0"/>
-        <w:adjustRightInd w:val="0"/>
-        <w:spacing w:after="0" w:line="240" w:lineRule="auto"/>
-        <w:rPr>
-          <w:rFonts w:asciiTheme="majorHAnsi" w:hAnsiTheme="majorHAnsi" w:cstheme="majorHAnsi"/>
-          <w:sz w:val="16"/>
-          <w:szCs w:val="16"/>
-        </w:rPr>
-      </w:pPr>
-    </w:p>
-    <w:p>
-      <w:pPr>
-        <w:autoSpaceDE w:val="0"/>
-        <w:autoSpaceDN w:val="0"/>
-        <w:adjustRightInd w:val="0"/>
-        <w:spacing w:after="0" w:line="240" w:lineRule="auto"/>
-        <w:rPr>
-          <w:rFonts w:asciiTheme="majorHAnsi" w:hAnsiTheme="majorHAnsi" w:cstheme="majorHAnsi"/>
-          <w:sz w:val="16"/>
-          <w:szCs w:val="16"/>
-        </w:rPr>
-      </w:pPr>
-      <w:r>
-        <w:rPr>
-          <w:rFonts w:asciiTheme="majorHAnsi" w:hAnsiTheme="majorHAnsi" w:cstheme="majorHAnsi"/>
-          <w:sz w:val="16"/>
-          <w:szCs w:val="16"/>
-        </w:rPr>
-        <w:t xml:space="preserve">Se declaran igual, cambiando la palabra </w:t>
-      </w:r>
-      <w:proofErr w:type="spellStart"/>
-      <w:r>
-        <w:rPr>
-          <w:rFonts w:asciiTheme="majorHAnsi" w:hAnsiTheme="majorHAnsi" w:cstheme="majorHAnsi"/>
-          <w:sz w:val="16"/>
-          <w:szCs w:val="16"/>
-        </w:rPr>
-        <w:t>explicit</w:t>
-      </w:r>
-      <w:proofErr w:type="spellEnd"/>
-      <w:r>
-        <w:rPr>
-          <w:rFonts w:asciiTheme="majorHAnsi" w:hAnsiTheme="majorHAnsi" w:cstheme="majorHAnsi"/>
-          <w:sz w:val="16"/>
-          <w:szCs w:val="16"/>
-        </w:rPr>
-        <w:t xml:space="preserve"> por </w:t>
-      </w:r>
-      <w:proofErr w:type="spellStart"/>
-      <w:r>
-        <w:rPr>
-          <w:rFonts w:asciiTheme="majorHAnsi" w:hAnsiTheme="majorHAnsi" w:cstheme="majorHAnsi"/>
-          <w:sz w:val="16"/>
-          <w:szCs w:val="16"/>
-        </w:rPr>
-        <w:t>implicit</w:t>
-      </w:r>
-      <w:proofErr w:type="spellEnd"/>
-      <w:r>
-        <w:rPr>
-          <w:rFonts w:asciiTheme="majorHAnsi" w:hAnsiTheme="majorHAnsi" w:cstheme="majorHAnsi"/>
-          <w:sz w:val="16"/>
-          <w:szCs w:val="16"/>
-        </w:rPr>
-        <w:t xml:space="preserve"> (o viceversa). Cabe destacar que deben ser STATIC.</w:t>
-      </w:r>
-    </w:p>
-    <w:p>
-      <w:pPr>
-        <w:autoSpaceDE w:val="0"/>
-        <w:autoSpaceDN w:val="0"/>
-        <w:adjustRightInd w:val="0"/>
-        <w:spacing w:after="0" w:line="240" w:lineRule="auto"/>
-        <w:rPr>
-          <w:rFonts w:asciiTheme="majorHAnsi" w:hAnsiTheme="majorHAnsi" w:cstheme="majorHAnsi"/>
-          <w:sz w:val="16"/>
-          <w:szCs w:val="16"/>
-        </w:rPr>
-      </w:pPr>
-    </w:p>
-    <w:p>
-      <w:pPr>
-        <w:autoSpaceDE w:val="0"/>
-        <w:autoSpaceDN w:val="0"/>
-        <w:adjustRightInd w:val="0"/>
-        <w:spacing w:after="0" w:line="240" w:lineRule="auto"/>
-        <w:rPr>
-          <w:rFonts w:asciiTheme="majorHAnsi" w:hAnsiTheme="majorHAnsi" w:cstheme="majorHAnsi"/>
-          <w:sz w:val="16"/>
-          <w:szCs w:val="16"/>
-        </w:rPr>
-      </w:pPr>
-      <w:r>
-        <w:rPr>
-          <w:rFonts w:asciiTheme="majorHAnsi" w:hAnsiTheme="majorHAnsi" w:cstheme="majorHAnsi"/>
-          <w:sz w:val="16"/>
-          <w:szCs w:val="16"/>
-        </w:rPr>
-        <w:t xml:space="preserve">[mod acceso] </w:t>
-      </w:r>
-      <w:proofErr w:type="spellStart"/>
-      <w:r>
-        <w:rPr>
-          <w:rFonts w:asciiTheme="majorHAnsi" w:hAnsiTheme="majorHAnsi" w:cstheme="majorHAnsi"/>
-          <w:sz w:val="16"/>
-          <w:szCs w:val="16"/>
-        </w:rPr>
-        <w:t>static</w:t>
-      </w:r>
-      <w:proofErr w:type="spellEnd"/>
-      <w:r>
-        <w:rPr>
-          <w:rFonts w:asciiTheme="majorHAnsi" w:hAnsiTheme="majorHAnsi" w:cstheme="majorHAnsi"/>
-          <w:sz w:val="16"/>
-          <w:szCs w:val="16"/>
-        </w:rPr>
         <w:t xml:space="preserve"> </w:t>
       </w:r>
-      <w:proofErr w:type="spellStart"/>
-      <w:r>
-        <w:rPr>
-          <w:rFonts w:asciiTheme="majorHAnsi" w:hAnsiTheme="majorHAnsi" w:cstheme="majorHAnsi"/>
-          <w:sz w:val="16"/>
-          <w:szCs w:val="16"/>
-        </w:rPr>
-        <w:t>implicit</w:t>
-      </w:r>
-      <w:proofErr w:type="spellEnd"/>
-      <w:r>
-        <w:rPr>
-          <w:rFonts w:asciiTheme="majorHAnsi" w:hAnsiTheme="majorHAnsi" w:cstheme="majorHAnsi"/>
-          <w:sz w:val="16"/>
-          <w:szCs w:val="16"/>
-        </w:rPr>
-        <w:t xml:space="preserve"> </w:t>
-      </w:r>
-      <w:proofErr w:type="spellStart"/>
-      <w:r>
-        <w:rPr>
-          <w:rFonts w:asciiTheme="majorHAnsi" w:hAnsiTheme="majorHAnsi" w:cstheme="majorHAnsi"/>
-          <w:sz w:val="16"/>
-          <w:szCs w:val="16"/>
-        </w:rPr>
-        <w:t>operator</w:t>
-      </w:r>
-      <w:proofErr w:type="spellEnd"/>
-      <w:r>
-        <w:rPr>
-          <w:rFonts w:asciiTheme="majorHAnsi" w:hAnsiTheme="majorHAnsi" w:cstheme="majorHAnsi"/>
-          <w:sz w:val="16"/>
-          <w:szCs w:val="16"/>
-        </w:rPr>
-        <w:t xml:space="preserve"> </w:t>
-      </w:r>
-      <w:proofErr w:type="spellStart"/>
-      <w:proofErr w:type="gramStart"/>
-      <w:r>
-        <w:rPr>
-          <w:rFonts w:asciiTheme="majorHAnsi" w:hAnsiTheme="majorHAnsi" w:cstheme="majorHAnsi"/>
-          <w:sz w:val="16"/>
-          <w:szCs w:val="16"/>
-        </w:rPr>
-        <w:t>nombreTipo</w:t>
-      </w:r>
-      <w:proofErr w:type="spellEnd"/>
-      <w:r>
-        <w:rPr>
-          <w:rFonts w:asciiTheme="majorHAnsi" w:hAnsiTheme="majorHAnsi" w:cstheme="majorHAnsi"/>
-          <w:sz w:val="16"/>
-          <w:szCs w:val="16"/>
-        </w:rPr>
-        <w:t>(</w:t>
-      </w:r>
-      <w:proofErr w:type="gramEnd"/>
-      <w:r>
-        <w:rPr>
-          <w:rFonts w:asciiTheme="majorHAnsi" w:hAnsiTheme="majorHAnsi" w:cstheme="majorHAnsi"/>
-          <w:sz w:val="16"/>
-          <w:szCs w:val="16"/>
-        </w:rPr>
-        <w:t>Tipo a)</w:t>
-      </w:r>
-    </w:p>
-    <w:p>
-      <w:pPr>
-        <w:autoSpaceDE w:val="0"/>
-        <w:autoSpaceDN w:val="0"/>
-        <w:adjustRightInd w:val="0"/>
-        <w:spacing w:after="0" w:line="240" w:lineRule="auto"/>
-        <w:rPr>
-          <w:rFonts w:asciiTheme="majorHAnsi" w:hAnsiTheme="majorHAnsi" w:cstheme="majorHAnsi"/>
-          <w:sz w:val="16"/>
-          <w:szCs w:val="16"/>
-        </w:rPr>
-      </w:pPr>
-      <w:r>
-        <w:rPr>
-          <w:rFonts w:asciiTheme="majorHAnsi" w:hAnsiTheme="majorHAnsi" w:cstheme="majorHAnsi"/>
-          <w:sz w:val="16"/>
-          <w:szCs w:val="16"/>
-        </w:rPr>
-        <w:t>{</w:t>
-      </w:r>
-    </w:p>
-    <w:p>
-      <w:pPr>
-        <w:autoSpaceDE w:val="0"/>
-        <w:autoSpaceDN w:val="0"/>
-        <w:adjustRightInd w:val="0"/>
-        <w:spacing w:after="0" w:line="240" w:lineRule="auto"/>
-        <w:rPr>
-          <w:rFonts w:asciiTheme="majorHAnsi" w:hAnsiTheme="majorHAnsi" w:cstheme="majorHAnsi"/>
-          <w:sz w:val="16"/>
-          <w:szCs w:val="16"/>
-        </w:rPr>
-      </w:pPr>
-      <w:r>
-        <w:rPr>
-          <w:rFonts w:asciiTheme="majorHAnsi" w:hAnsiTheme="majorHAnsi" w:cstheme="majorHAnsi"/>
-          <w:sz w:val="16"/>
-          <w:szCs w:val="16"/>
-        </w:rPr>
-        <w:tab/>
-        <w:t>//…</w:t>
-      </w:r>
-    </w:p>
-    <w:p>
-      <w:pPr>
-        <w:autoSpaceDE w:val="0"/>
-        <w:autoSpaceDN w:val="0"/>
-        <w:adjustRightInd w:val="0"/>
-        <w:spacing w:after="0" w:line="240" w:lineRule="auto"/>
-        <w:rPr>
-          <w:rFonts w:asciiTheme="majorHAnsi" w:hAnsiTheme="majorHAnsi" w:cstheme="majorHAnsi"/>
-          <w:sz w:val="16"/>
-          <w:szCs w:val="16"/>
-        </w:rPr>
-      </w:pPr>
-      <w:r>
-        <w:rPr>
-          <w:rFonts w:asciiTheme="majorHAnsi" w:hAnsiTheme="majorHAnsi" w:cstheme="majorHAnsi"/>
-          <w:sz w:val="16"/>
-          <w:szCs w:val="16"/>
-        </w:rPr>
-        <w:t>}</w:t>
-      </w:r>
-    </w:p>
-    <w:p>
-      <w:pPr>
-        <w:autoSpaceDE w:val="0"/>
-        <w:autoSpaceDN w:val="0"/>
-        <w:adjustRightInd w:val="0"/>
-        <w:spacing w:after="0" w:line="240" w:lineRule="auto"/>
-        <w:rPr>
-          <w:rFonts w:asciiTheme="majorHAnsi" w:hAnsiTheme="majorHAnsi" w:cstheme="majorHAnsi"/>
-          <w:sz w:val="16"/>
-          <w:szCs w:val="16"/>
-        </w:rPr>
-      </w:pPr>
-    </w:p>
-    <w:p>
-      <w:pPr>
-        <w:autoSpaceDE w:val="0"/>
-        <w:autoSpaceDN w:val="0"/>
-        <w:adjustRightInd w:val="0"/>
-        <w:spacing w:after="0" w:line="240" w:lineRule="auto"/>
-        <w:rPr>
-          <w:rFonts w:asciiTheme="majorHAnsi" w:hAnsiTheme="majorHAnsi" w:cstheme="majorHAnsi"/>
-          <w:sz w:val="16"/>
-          <w:szCs w:val="16"/>
-        </w:rPr>
-      </w:pPr>
-    </w:p>
-    <w:p>
-      <w:pPr>
-        <w:autoSpaceDE w:val="0"/>
-        <w:autoSpaceDN w:val="0"/>
-        <w:adjustRightInd w:val="0"/>
-        <w:spacing w:after="0" w:line="240" w:lineRule="auto"/>
-        <w:rPr>
-          <w:rFonts w:asciiTheme="majorHAnsi" w:hAnsiTheme="majorHAnsi" w:cstheme="majorHAnsi"/>
-          <w:sz w:val="16"/>
-          <w:szCs w:val="16"/>
-        </w:rPr>
-      </w:pPr>
-      <w:r>
-        <w:rPr>
-          <w:rFonts w:asciiTheme="majorHAnsi" w:hAnsiTheme="majorHAnsi" w:cstheme="majorHAnsi"/>
-          <w:sz w:val="16"/>
-          <w:szCs w:val="16"/>
-        </w:rPr>
-        <w:t>21. Los operadores de casteo “(T)x” no se pueden sobrecargar. ¿Cuál es la alternativa?</w:t>
-      </w:r>
-    </w:p>
-    <w:p>
-      <w:pPr>
-        <w:autoSpaceDE w:val="0"/>
-        <w:autoSpaceDN w:val="0"/>
-        <w:adjustRightInd w:val="0"/>
-        <w:spacing w:after="0" w:line="240" w:lineRule="auto"/>
-        <w:rPr>
-          <w:rFonts w:asciiTheme="majorHAnsi" w:hAnsiTheme="majorHAnsi" w:cstheme="majorHAnsi"/>
-          <w:sz w:val="16"/>
-          <w:szCs w:val="16"/>
-        </w:rPr>
-      </w:pPr>
-      <w:r>
-        <w:rPr>
-          <w:rFonts w:asciiTheme="majorHAnsi" w:hAnsiTheme="majorHAnsi" w:cstheme="majorHAnsi"/>
-          <w:sz w:val="16"/>
-          <w:szCs w:val="16"/>
-        </w:rPr>
-        <w:t>Se deben definir nuevos operadores de conversión explicita/implícita.</w:t>
-      </w:r>
-    </w:p>
-    <w:p>
-      <w:pPr>
-        <w:autoSpaceDE w:val="0"/>
-        <w:autoSpaceDN w:val="0"/>
-        <w:adjustRightInd w:val="0"/>
-        <w:spacing w:after="0" w:line="240" w:lineRule="auto"/>
-        <w:rPr>
-          <w:rFonts w:asciiTheme="majorHAnsi" w:hAnsiTheme="majorHAnsi" w:cstheme="majorHAnsi"/>
-          <w:sz w:val="16"/>
-          <w:szCs w:val="16"/>
-        </w:rPr>
-      </w:pPr>
-    </w:p>
-    <w:p>
-      <w:pPr>
-        <w:autoSpaceDE w:val="0"/>
-        <w:autoSpaceDN w:val="0"/>
-        <w:adjustRightInd w:val="0"/>
-        <w:spacing w:after="0" w:line="240" w:lineRule="auto"/>
-        <w:rPr>
-          <w:rFonts w:asciiTheme="majorHAnsi" w:hAnsiTheme="majorHAnsi" w:cstheme="majorHAnsi"/>
-          <w:sz w:val="16"/>
-          <w:szCs w:val="16"/>
-        </w:rPr>
-      </w:pPr>
-      <w:r>
-        <w:rPr>
-          <w:rFonts w:asciiTheme="majorHAnsi" w:hAnsiTheme="majorHAnsi" w:cstheme="majorHAnsi"/>
-          <w:sz w:val="16"/>
-          <w:szCs w:val="16"/>
-        </w:rPr>
-        <w:t xml:space="preserve">22. ¿Cuál es la diferencia entre </w:t>
-      </w:r>
-      <w:r>
-        <w:rPr>
-          <w:rFonts w:asciiTheme="majorHAnsi" w:hAnsiTheme="majorHAnsi" w:cstheme="majorHAnsi"/>
-          <w:b/>
-          <w:bCs/>
-          <w:sz w:val="16"/>
-          <w:szCs w:val="16"/>
-        </w:rPr>
-        <w:t xml:space="preserve">castear </w:t>
-      </w:r>
-      <w:r>
-        <w:rPr>
-          <w:rFonts w:asciiTheme="majorHAnsi" w:hAnsiTheme="majorHAnsi" w:cstheme="majorHAnsi"/>
-          <w:sz w:val="16"/>
-          <w:szCs w:val="16"/>
-        </w:rPr>
-        <w:t xml:space="preserve">(casting), </w:t>
-      </w:r>
-      <w:r>
-        <w:rPr>
-          <w:rFonts w:asciiTheme="majorHAnsi" w:hAnsiTheme="majorHAnsi" w:cstheme="majorHAnsi"/>
-          <w:b/>
-          <w:bCs/>
-          <w:sz w:val="16"/>
-          <w:szCs w:val="16"/>
-        </w:rPr>
-        <w:t xml:space="preserve">convertir </w:t>
-      </w:r>
-      <w:r>
-        <w:rPr>
-          <w:rFonts w:asciiTheme="majorHAnsi" w:hAnsiTheme="majorHAnsi" w:cstheme="majorHAnsi"/>
-          <w:sz w:val="16"/>
-          <w:szCs w:val="16"/>
-        </w:rPr>
-        <w:t>(</w:t>
-      </w:r>
-      <w:proofErr w:type="spellStart"/>
-      <w:r>
-        <w:rPr>
-          <w:rFonts w:asciiTheme="majorHAnsi" w:hAnsiTheme="majorHAnsi" w:cstheme="majorHAnsi"/>
-          <w:sz w:val="16"/>
-          <w:szCs w:val="16"/>
-        </w:rPr>
-        <w:t>converting</w:t>
-      </w:r>
-      <w:proofErr w:type="spellEnd"/>
-      <w:r>
-        <w:rPr>
-          <w:rFonts w:asciiTheme="majorHAnsi" w:hAnsiTheme="majorHAnsi" w:cstheme="majorHAnsi"/>
-          <w:sz w:val="16"/>
-          <w:szCs w:val="16"/>
-        </w:rPr>
-        <w:t xml:space="preserve">) y </w:t>
-      </w:r>
-      <w:proofErr w:type="spellStart"/>
-      <w:r>
-        <w:rPr>
-          <w:rFonts w:asciiTheme="majorHAnsi" w:hAnsiTheme="majorHAnsi" w:cstheme="majorHAnsi"/>
-          <w:b/>
-          <w:bCs/>
-          <w:sz w:val="16"/>
-          <w:szCs w:val="16"/>
-        </w:rPr>
-        <w:t>parsear</w:t>
-      </w:r>
-      <w:proofErr w:type="spellEnd"/>
-      <w:r>
-        <w:rPr>
-          <w:rFonts w:asciiTheme="majorHAnsi" w:hAnsiTheme="majorHAnsi" w:cstheme="majorHAnsi"/>
-          <w:b/>
-          <w:bCs/>
-          <w:sz w:val="16"/>
-          <w:szCs w:val="16"/>
-        </w:rPr>
-        <w:t xml:space="preserve"> </w:t>
-      </w:r>
-      <w:r>
-        <w:rPr>
-          <w:rFonts w:asciiTheme="majorHAnsi" w:hAnsiTheme="majorHAnsi" w:cstheme="majorHAnsi"/>
-          <w:sz w:val="16"/>
-          <w:szCs w:val="16"/>
-        </w:rPr>
-        <w:t>(</w:t>
-      </w:r>
-      <w:proofErr w:type="spellStart"/>
-      <w:r>
-        <w:rPr>
-          <w:rFonts w:asciiTheme="majorHAnsi" w:hAnsiTheme="majorHAnsi" w:cstheme="majorHAnsi"/>
-          <w:sz w:val="16"/>
-          <w:szCs w:val="16"/>
-        </w:rPr>
-        <w:t>parsing</w:t>
-      </w:r>
-      <w:proofErr w:type="spellEnd"/>
-      <w:r>
-        <w:rPr>
-          <w:rFonts w:asciiTheme="majorHAnsi" w:hAnsiTheme="majorHAnsi" w:cstheme="majorHAnsi"/>
-          <w:sz w:val="16"/>
-          <w:szCs w:val="16"/>
-        </w:rPr>
-        <w:t>)?</w:t>
-      </w:r>
-    </w:p>
-    <w:p>
-      <w:pPr>
-        <w:autoSpaceDE w:val="0"/>
-        <w:autoSpaceDN w:val="0"/>
-        <w:adjustRightInd w:val="0"/>
-        <w:spacing w:after="0" w:line="240" w:lineRule="auto"/>
-        <w:rPr>
-          <w:rFonts w:asciiTheme="majorHAnsi" w:hAnsiTheme="majorHAnsi" w:cstheme="majorHAnsi"/>
-          <w:sz w:val="16"/>
-          <w:szCs w:val="16"/>
-        </w:rPr>
-      </w:pPr>
-      <w:r>
-        <w:rPr>
-          <w:rFonts w:asciiTheme="majorHAnsi" w:hAnsiTheme="majorHAnsi" w:cstheme="majorHAnsi"/>
-          <w:b/>
-          <w:bCs/>
-          <w:sz w:val="16"/>
-          <w:szCs w:val="16"/>
-        </w:rPr>
-        <w:t>Casting</w:t>
-      </w:r>
-      <w:r>
-        <w:rPr>
-          <w:rFonts w:asciiTheme="majorHAnsi" w:hAnsiTheme="majorHAnsi" w:cstheme="majorHAnsi"/>
-          <w:sz w:val="16"/>
-          <w:szCs w:val="16"/>
-        </w:rPr>
-        <w:t xml:space="preserve"> es cuando tomas una variable de un tipo y la cambias a otro tipo SIN alterar el valor de la variable.</w:t>
-      </w:r>
-    </w:p>
-    <w:p>
-      <w:pPr>
-        <w:autoSpaceDE w:val="0"/>
-        <w:autoSpaceDN w:val="0"/>
-        <w:adjustRightInd w:val="0"/>
-        <w:spacing w:after="0" w:line="240" w:lineRule="auto"/>
-        <w:rPr>
-          <w:rFonts w:asciiTheme="majorHAnsi" w:hAnsiTheme="majorHAnsi" w:cstheme="majorHAnsi"/>
-          <w:sz w:val="16"/>
-          <w:szCs w:val="16"/>
-        </w:rPr>
-      </w:pPr>
-      <w:r>
-        <w:rPr>
-          <w:rFonts w:asciiTheme="majorHAnsi" w:hAnsiTheme="majorHAnsi" w:cstheme="majorHAnsi"/>
-          <w:sz w:val="16"/>
-          <w:szCs w:val="16"/>
-        </w:rPr>
-        <w:t>Se puede hacer solo si los tipos son compatibles.</w:t>
-      </w:r>
-    </w:p>
-    <w:p>
-      <w:pPr>
-        <w:autoSpaceDE w:val="0"/>
-        <w:autoSpaceDN w:val="0"/>
-        <w:adjustRightInd w:val="0"/>
-        <w:spacing w:after="0" w:line="240" w:lineRule="auto"/>
-        <w:rPr>
-          <w:rFonts w:asciiTheme="majorHAnsi" w:hAnsiTheme="majorHAnsi" w:cstheme="majorHAnsi"/>
-          <w:sz w:val="16"/>
-          <w:szCs w:val="16"/>
-        </w:rPr>
-      </w:pPr>
-      <w:proofErr w:type="spellStart"/>
-      <w:r>
-        <w:rPr>
-          <w:rFonts w:asciiTheme="majorHAnsi" w:hAnsiTheme="majorHAnsi" w:cstheme="majorHAnsi"/>
-          <w:sz w:val="16"/>
-          <w:szCs w:val="16"/>
-        </w:rPr>
-        <w:t>String</w:t>
-      </w:r>
-      <w:proofErr w:type="spellEnd"/>
-      <w:r>
-        <w:rPr>
-          <w:rFonts w:asciiTheme="majorHAnsi" w:hAnsiTheme="majorHAnsi" w:cstheme="majorHAnsi"/>
-          <w:sz w:val="16"/>
-          <w:szCs w:val="16"/>
-        </w:rPr>
-        <w:t xml:space="preserve"> </w:t>
-      </w:r>
-      <w:proofErr w:type="spellStart"/>
-      <w:r>
-        <w:rPr>
-          <w:rFonts w:asciiTheme="majorHAnsi" w:hAnsiTheme="majorHAnsi" w:cstheme="majorHAnsi"/>
-          <w:sz w:val="16"/>
-          <w:szCs w:val="16"/>
-        </w:rPr>
-        <w:t>str</w:t>
-      </w:r>
-      <w:proofErr w:type="spellEnd"/>
-      <w:proofErr w:type="gramStart"/>
-      <w:r>
-        <w:rPr>
-          <w:rFonts w:asciiTheme="majorHAnsi" w:hAnsiTheme="majorHAnsi" w:cstheme="majorHAnsi"/>
-          <w:sz w:val="16"/>
-          <w:szCs w:val="16"/>
-        </w:rPr>
-        <w:t>=”Hola</w:t>
-      </w:r>
-      <w:proofErr w:type="gramEnd"/>
-      <w:r>
-        <w:rPr>
-          <w:rFonts w:asciiTheme="majorHAnsi" w:hAnsiTheme="majorHAnsi" w:cstheme="majorHAnsi"/>
-          <w:sz w:val="16"/>
-          <w:szCs w:val="16"/>
-        </w:rPr>
-        <w:t>”;</w:t>
-      </w:r>
-    </w:p>
-    <w:p>
-      <w:pPr>
-        <w:autoSpaceDE w:val="0"/>
-        <w:autoSpaceDN w:val="0"/>
-        <w:adjustRightInd w:val="0"/>
-        <w:spacing w:after="0" w:line="240" w:lineRule="auto"/>
-        <w:rPr>
-          <w:rFonts w:asciiTheme="majorHAnsi" w:hAnsiTheme="majorHAnsi" w:cstheme="majorHAnsi"/>
-          <w:sz w:val="16"/>
-          <w:szCs w:val="16"/>
-        </w:rPr>
-      </w:pPr>
-      <w:proofErr w:type="spellStart"/>
-      <w:r>
-        <w:rPr>
-          <w:rFonts w:asciiTheme="majorHAnsi" w:hAnsiTheme="majorHAnsi" w:cstheme="majorHAnsi"/>
-          <w:sz w:val="16"/>
-          <w:szCs w:val="16"/>
-        </w:rPr>
-        <w:t>Object</w:t>
-      </w:r>
-      <w:proofErr w:type="spellEnd"/>
-      <w:r>
-        <w:rPr>
-          <w:rFonts w:asciiTheme="majorHAnsi" w:hAnsiTheme="majorHAnsi" w:cstheme="majorHAnsi"/>
-          <w:sz w:val="16"/>
-          <w:szCs w:val="16"/>
-        </w:rPr>
-        <w:t xml:space="preserve"> </w:t>
-      </w:r>
-      <w:proofErr w:type="spellStart"/>
-      <w:r>
-        <w:rPr>
-          <w:rFonts w:asciiTheme="majorHAnsi" w:hAnsiTheme="majorHAnsi" w:cstheme="majorHAnsi"/>
-          <w:sz w:val="16"/>
-          <w:szCs w:val="16"/>
-        </w:rPr>
-        <w:t>obj</w:t>
-      </w:r>
-      <w:proofErr w:type="spellEnd"/>
-      <w:r>
-        <w:rPr>
-          <w:rFonts w:asciiTheme="majorHAnsi" w:hAnsiTheme="majorHAnsi" w:cstheme="majorHAnsi"/>
-          <w:sz w:val="16"/>
-          <w:szCs w:val="16"/>
-        </w:rPr>
-        <w:t xml:space="preserve"> = </w:t>
-      </w:r>
-      <w:proofErr w:type="spellStart"/>
-      <w:r>
-        <w:rPr>
-          <w:rFonts w:asciiTheme="majorHAnsi" w:hAnsiTheme="majorHAnsi" w:cstheme="majorHAnsi"/>
-          <w:sz w:val="16"/>
-          <w:szCs w:val="16"/>
-        </w:rPr>
-        <w:t>str</w:t>
-      </w:r>
-      <w:proofErr w:type="spellEnd"/>
-      <w:r>
-        <w:rPr>
-          <w:rFonts w:asciiTheme="majorHAnsi" w:hAnsiTheme="majorHAnsi" w:cstheme="majorHAnsi"/>
-          <w:sz w:val="16"/>
-          <w:szCs w:val="16"/>
-        </w:rPr>
-        <w:t>;</w:t>
-      </w:r>
-    </w:p>
-    <w:p>
-      <w:pPr>
-        <w:autoSpaceDE w:val="0"/>
-        <w:autoSpaceDN w:val="0"/>
-        <w:adjustRightInd w:val="0"/>
-        <w:spacing w:after="0" w:line="240" w:lineRule="auto"/>
-        <w:rPr>
-          <w:rFonts w:asciiTheme="majorHAnsi" w:hAnsiTheme="majorHAnsi" w:cstheme="majorHAnsi"/>
-          <w:sz w:val="16"/>
-          <w:szCs w:val="16"/>
-        </w:rPr>
-      </w:pPr>
-      <w:proofErr w:type="spellStart"/>
-      <w:r>
-        <w:rPr>
-          <w:rFonts w:asciiTheme="majorHAnsi" w:hAnsiTheme="majorHAnsi" w:cstheme="majorHAnsi"/>
-          <w:sz w:val="16"/>
-          <w:szCs w:val="16"/>
-        </w:rPr>
-        <w:t>String</w:t>
-      </w:r>
-      <w:proofErr w:type="spellEnd"/>
-      <w:r>
-        <w:rPr>
-          <w:rFonts w:asciiTheme="majorHAnsi" w:hAnsiTheme="majorHAnsi" w:cstheme="majorHAnsi"/>
-          <w:sz w:val="16"/>
-          <w:szCs w:val="16"/>
-        </w:rPr>
-        <w:t xml:space="preserve"> str2 = (</w:t>
+      <w:r>
+        <w:rPr>
+          <w:rFonts w:asciiTheme="majorHAnsi" w:hAnsiTheme="majorHAnsi" w:cstheme="majorHAnsi"/>
+          <w:sz w:val="16"/>
+          <w:szCs w:val="16"/>
+        </w:rPr>
+        <w:t xml:space="preserve">es cuando interpretar y convertir un </w:t>
       </w:r>
       <w:proofErr w:type="spellStart"/>
       <w:r>
@@ -2490,225 +2947,7 @@
           <w:sz w:val="16"/>
           <w:szCs w:val="16"/>
         </w:rPr>
-        <w:t>) o;</w:t>
-      </w:r>
-    </w:p>
-    <w:p>
-      <w:pPr>
-        <w:autoSpaceDE w:val="0"/>
-        <w:autoSpaceDN w:val="0"/>
-        <w:adjustRightInd w:val="0"/>
-        <w:spacing w:after="0" w:line="240" w:lineRule="auto"/>
-        <w:rPr>
-          <w:rFonts w:asciiTheme="majorHAnsi" w:hAnsiTheme="majorHAnsi" w:cstheme="majorHAnsi"/>
-          <w:sz w:val="16"/>
-          <w:szCs w:val="16"/>
-        </w:rPr>
-      </w:pPr>
-    </w:p>
-    <w:p>
-      <w:pPr>
-        <w:autoSpaceDE w:val="0"/>
-        <w:autoSpaceDN w:val="0"/>
-        <w:adjustRightInd w:val="0"/>
-        <w:spacing w:after="0" w:line="240" w:lineRule="auto"/>
-        <w:rPr>
-          <w:rFonts w:asciiTheme="majorHAnsi" w:hAnsiTheme="majorHAnsi" w:cstheme="majorHAnsi"/>
-          <w:sz w:val="16"/>
-          <w:szCs w:val="16"/>
-        </w:rPr>
-      </w:pPr>
-      <w:proofErr w:type="spellStart"/>
-      <w:r>
-        <w:rPr>
-          <w:rFonts w:asciiTheme="majorHAnsi" w:hAnsiTheme="majorHAnsi" w:cstheme="majorHAnsi"/>
-          <w:b/>
-          <w:bCs/>
-          <w:sz w:val="16"/>
-          <w:szCs w:val="16"/>
-        </w:rPr>
-        <w:t>Converting</w:t>
-      </w:r>
-      <w:proofErr w:type="spellEnd"/>
-      <w:r>
-        <w:rPr>
-          <w:rFonts w:asciiTheme="majorHAnsi" w:hAnsiTheme="majorHAnsi" w:cstheme="majorHAnsi"/>
-          <w:sz w:val="16"/>
-          <w:szCs w:val="16"/>
-        </w:rPr>
-        <w:t xml:space="preserve"> es similar a casting, con la diferencia de que puede ser es entre dos tipos no compatibles. Puede haber pérdida de información como el ejemplo.</w:t>
-      </w:r>
-    </w:p>
-    <w:p>
-      <w:pPr>
-        <w:autoSpaceDE w:val="0"/>
-        <w:autoSpaceDN w:val="0"/>
-        <w:adjustRightInd w:val="0"/>
-        <w:spacing w:after="0" w:line="240" w:lineRule="auto"/>
-        <w:rPr>
-          <w:rFonts w:asciiTheme="majorHAnsi" w:hAnsiTheme="majorHAnsi" w:cstheme="majorHAnsi"/>
-          <w:sz w:val="16"/>
-          <w:szCs w:val="16"/>
-        </w:rPr>
-      </w:pPr>
-      <w:proofErr w:type="spellStart"/>
-      <w:r>
-        <w:rPr>
-          <w:rFonts w:asciiTheme="majorHAnsi" w:hAnsiTheme="majorHAnsi" w:cstheme="majorHAnsi"/>
-          <w:sz w:val="16"/>
-          <w:szCs w:val="16"/>
-        </w:rPr>
-        <w:t>Double</w:t>
-      </w:r>
-      <w:proofErr w:type="spellEnd"/>
-      <w:r>
-        <w:rPr>
-          <w:rFonts w:asciiTheme="majorHAnsi" w:hAnsiTheme="majorHAnsi" w:cstheme="majorHAnsi"/>
-          <w:sz w:val="16"/>
-          <w:szCs w:val="16"/>
-        </w:rPr>
-        <w:t xml:space="preserve"> d=5.5;</w:t>
-      </w:r>
-    </w:p>
-    <w:p>
-      <w:pPr>
-        <w:autoSpaceDE w:val="0"/>
-        <w:autoSpaceDN w:val="0"/>
-        <w:adjustRightInd w:val="0"/>
-        <w:spacing w:after="0" w:line="240" w:lineRule="auto"/>
-        <w:rPr>
-          <w:rFonts w:asciiTheme="majorHAnsi" w:hAnsiTheme="majorHAnsi" w:cstheme="majorHAnsi"/>
-          <w:sz w:val="16"/>
-          <w:szCs w:val="16"/>
-        </w:rPr>
-      </w:pPr>
-      <w:proofErr w:type="spellStart"/>
-      <w:r>
-        <w:rPr>
-          <w:rFonts w:asciiTheme="majorHAnsi" w:hAnsiTheme="majorHAnsi" w:cstheme="majorHAnsi"/>
-          <w:sz w:val="16"/>
-          <w:szCs w:val="16"/>
-        </w:rPr>
-        <w:t>Int</w:t>
-      </w:r>
-      <w:proofErr w:type="spellEnd"/>
-      <w:r>
-        <w:rPr>
-          <w:rFonts w:asciiTheme="majorHAnsi" w:hAnsiTheme="majorHAnsi" w:cstheme="majorHAnsi"/>
-          <w:sz w:val="16"/>
-          <w:szCs w:val="16"/>
-        </w:rPr>
-        <w:t xml:space="preserve"> i = (</w:t>
-      </w:r>
-      <w:proofErr w:type="spellStart"/>
-      <w:r>
-        <w:rPr>
-          <w:rFonts w:asciiTheme="majorHAnsi" w:hAnsiTheme="majorHAnsi" w:cstheme="majorHAnsi"/>
-          <w:sz w:val="16"/>
-          <w:szCs w:val="16"/>
-        </w:rPr>
-        <w:t>int</w:t>
-      </w:r>
-      <w:proofErr w:type="spellEnd"/>
-      <w:r>
-        <w:rPr>
-          <w:rFonts w:asciiTheme="majorHAnsi" w:hAnsiTheme="majorHAnsi" w:cstheme="majorHAnsi"/>
-          <w:sz w:val="16"/>
-          <w:szCs w:val="16"/>
-        </w:rPr>
-        <w:t>) d;</w:t>
-      </w:r>
-    </w:p>
-    <w:p>
-      <w:pPr>
-        <w:autoSpaceDE w:val="0"/>
-        <w:autoSpaceDN w:val="0"/>
-        <w:adjustRightInd w:val="0"/>
-        <w:spacing w:after="0" w:line="240" w:lineRule="auto"/>
-        <w:rPr>
-          <w:rFonts w:asciiTheme="majorHAnsi" w:hAnsiTheme="majorHAnsi" w:cstheme="majorHAnsi"/>
-          <w:sz w:val="16"/>
-          <w:szCs w:val="16"/>
-        </w:rPr>
-      </w:pPr>
-    </w:p>
-    <w:p>
-      <w:pPr>
-        <w:autoSpaceDE w:val="0"/>
-        <w:autoSpaceDN w:val="0"/>
-        <w:adjustRightInd w:val="0"/>
-        <w:spacing w:after="0" w:line="240" w:lineRule="auto"/>
-        <w:rPr>
-          <w:rFonts w:asciiTheme="majorHAnsi" w:hAnsiTheme="majorHAnsi" w:cstheme="majorHAnsi"/>
-          <w:sz w:val="16"/>
-          <w:szCs w:val="16"/>
-        </w:rPr>
-      </w:pPr>
-      <w:proofErr w:type="spellStart"/>
-      <w:r>
-        <w:rPr>
-          <w:rFonts w:asciiTheme="majorHAnsi" w:hAnsiTheme="majorHAnsi" w:cstheme="majorHAnsi"/>
-          <w:b/>
-          <w:bCs/>
-          <w:sz w:val="16"/>
-          <w:szCs w:val="16"/>
-        </w:rPr>
-        <w:t>Parsing</w:t>
-      </w:r>
-      <w:proofErr w:type="spellEnd"/>
-      <w:r>
-        <w:rPr>
-          <w:rFonts w:asciiTheme="majorHAnsi" w:hAnsiTheme="majorHAnsi" w:cstheme="majorHAnsi"/>
-          <w:b/>
-          <w:bCs/>
-          <w:sz w:val="16"/>
-          <w:szCs w:val="16"/>
-        </w:rPr>
-        <w:t xml:space="preserve"> </w:t>
-      </w:r>
-      <w:r>
-        <w:rPr>
-          <w:rFonts w:asciiTheme="majorHAnsi" w:hAnsiTheme="majorHAnsi" w:cstheme="majorHAnsi"/>
-          <w:sz w:val="16"/>
-          <w:szCs w:val="16"/>
-        </w:rPr>
-        <w:t xml:space="preserve">es cuando interpretar y convertir un </w:t>
-      </w:r>
-      <w:proofErr w:type="spellStart"/>
-      <w:r>
-        <w:rPr>
-          <w:rFonts w:asciiTheme="majorHAnsi" w:hAnsiTheme="majorHAnsi" w:cstheme="majorHAnsi"/>
-          <w:sz w:val="16"/>
-          <w:szCs w:val="16"/>
-        </w:rPr>
-        <w:t>string</w:t>
-      </w:r>
-      <w:proofErr w:type="spellEnd"/>
-      <w:r>
-        <w:rPr>
-          <w:rFonts w:asciiTheme="majorHAnsi" w:hAnsiTheme="majorHAnsi" w:cstheme="majorHAnsi"/>
-          <w:sz w:val="16"/>
-          <w:szCs w:val="16"/>
-        </w:rPr>
-        <w:t xml:space="preserve"> a un tipo diferente entendiendo su contenido, por </w:t>
-      </w:r>
-      <w:proofErr w:type="gramStart"/>
-      <w:r>
-        <w:rPr>
-          <w:rFonts w:asciiTheme="majorHAnsi" w:hAnsiTheme="majorHAnsi" w:cstheme="majorHAnsi"/>
-          <w:sz w:val="16"/>
-          <w:szCs w:val="16"/>
-        </w:rPr>
-        <w:t>ejemplo</w:t>
-      </w:r>
-      <w:proofErr w:type="gramEnd"/>
-      <w:r>
-        <w:rPr>
-          <w:rFonts w:asciiTheme="majorHAnsi" w:hAnsiTheme="majorHAnsi" w:cstheme="majorHAnsi"/>
-          <w:sz w:val="16"/>
-          <w:szCs w:val="16"/>
-        </w:rPr>
-        <w:t xml:space="preserve"> </w:t>
+        <w:t xml:space="preserve"> a un tipo diferente entendiendo su contenido, por ejemplo </w:t>
       </w:r>
       <w:proofErr w:type="spellStart"/>
       <w:r>
@@ -2812,7 +3051,7 @@
 </file>
 
 <file path=word/styles.xml><?xml version="1.0" encoding="utf-8"?>
-<w:styles xmlns:mc="http://schemas.openxmlformats.org/markup-compatibility/2006" xmlns:r="http://schemas.openxmlformats.org/officeDocument/2006/relationships" xmlns:w="http://schemas.openxmlformats.org/wordprocessingml/2006/main" xmlns:w14="http://schemas.microsoft.com/office/word/2010/wordml" xmlns:w15="http://schemas.microsoft.com/office/word/2012/wordml" xmlns:w16cid="http://schemas.microsoft.com/office/word/2016/wordml/cid" xmlns:w16se="http://schemas.microsoft.com/office/word/2015/wordml/symex" mc:Ignorable="w14 w15 w16se w16cid">
+<w:styles xmlns:mc="http://schemas.openxmlformats.org/markup-compatibility/2006" xmlns:r="http://schemas.openxmlformats.org/officeDocument/2006/relationships" xmlns:w="http://schemas.openxmlformats.org/wordprocessingml/2006/main" xmlns:w14="http://schemas.microsoft.com/office/word/2010/wordml" xmlns:w15="http://schemas.microsoft.com/office/word/2012/wordml" mc:Ignorable="w14 w15">
   <w:docDefaults>
     <w:rPrDefault>
       <w:rPr>
@@ -2828,7 +3067,7 @@
       </w:pPr>
     </w:pPrDefault>
   </w:docDefaults>
-  <w:latentStyles w:defLockedState="0" w:defUIPriority="99" w:defSemiHidden="0" w:defUnhideWhenUsed="0" w:defQFormat="0" w:count="377">
+  <w:latentStyles w:defLockedState="0" w:defUIPriority="99" w:defSemiHidden="0" w:defUnhideWhenUsed="0" w:defQFormat="0" w:count="371">
     <w:lsdException w:name="Normal" w:uiPriority="0" w:qFormat="1"/>
     <w:lsdException w:name="heading 1" w:uiPriority="9" w:qFormat="1"/>
     <w:lsdException w:name="heading 2" w:semiHidden="1" w:uiPriority="9" w:unhideWhenUsed="1" w:qFormat="1"/>
@@ -2934,6 +3173,7 @@
     <w:lsdException w:name="HTML Sample" w:semiHidden="1" w:unhideWhenUsed="1"/>
     <w:lsdException w:name="HTML Typewriter" w:semiHidden="1" w:unhideWhenUsed="1"/>
     <w:lsdException w:name="HTML Variable" w:semiHidden="1" w:unhideWhenUsed="1"/>
+    <w:lsdException w:name="Normal Table" w:semiHidden="1" w:unhideWhenUsed="1"/>
     <w:lsdException w:name="annotation subject" w:semiHidden="1" w:unhideWhenUsed="1"/>
     <w:lsdException w:name="No List" w:semiHidden="1" w:unhideWhenUsed="1"/>
     <w:lsdException w:name="Outline List 1" w:semiHidden="1" w:unhideWhenUsed="1"/>
@@ -2979,9 +3219,11 @@
     <w:lsdException w:name="Table Subtle 1" w:semiHidden="1" w:unhideWhenUsed="1"/>
     <w:lsdException w:name="Table Subtle 2" w:semiHidden="1" w:unhideWhenUsed="1"/>
     <w:lsdException w:name="Table Web 1" w:semiHidden="1" w:unhideWhenUsed="1"/>
+    <w:lsdException w:name="Table Web 2" w:semiHidden="1" w:unhideWhenUsed="1"/>
     <w:lsdException w:name="Table Web 3" w:semiHidden="1" w:unhideWhenUsed="1"/>
     <w:lsdException w:name="Balloon Text" w:semiHidden="1" w:unhideWhenUsed="1"/>
     <w:lsdException w:name="Table Grid" w:uiPriority="39"/>
+    <w:lsdException w:name="Table Theme" w:semiHidden="1" w:unhideWhenUsed="1"/>
     <w:lsdException w:name="Placeholder Text" w:semiHidden="1"/>
     <w:lsdException w:name="No Spacing" w:uiPriority="1" w:qFormat="1"/>
     <w:lsdException w:name="Light Shading" w:uiPriority="60"/>
@@ -3197,12 +3439,6 @@
     <w:lsdException w:name="List Table 5 Dark Accent 6" w:uiPriority="50"/>
     <w:lsdException w:name="List Table 6 Colorful Accent 6" w:uiPriority="51"/>
     <w:lsdException w:name="List Table 7 Colorful Accent 6" w:uiPriority="52"/>
-    <w:lsdException w:name="Mention" w:semiHidden="1" w:unhideWhenUsed="1"/>
-    <w:lsdException w:name="Smart Hyperlink" w:semiHidden="1" w:unhideWhenUsed="1"/>
-    <w:lsdException w:name="Hashtag" w:semiHidden="1" w:unhideWhenUsed="1"/>
-    <w:lsdException w:name="Unresolved Mention" w:semiHidden="1" w:unhideWhenUsed="1"/>
-    <w:lsdException w:name="Smart Link" w:semiHidden="1" w:unhideWhenUsed="1"/>
-    <w:lsdException w:name="Smart Link Error" w:semiHidden="1" w:unhideWhenUsed="1"/>
   </w:latentStyles>
   <w:style w:type="paragraph" w:default="1" w:styleId="Normal">
     <w:name w:val="Normal"/>

</xml_diff>

<commit_message>
Ejercicios varios + correccion CUEST04 + Centralita terminado
</commit_message>
<xml_diff>
--- a/Cuestionarios/Cuestionario_Clase_04.docx
+++ b/Cuestionarios/Cuestionario_Clase_04.docx
@@ -1,6 +1,6 @@
 
 <file path=word/document.xml><?xml version="1.0" encoding="utf-8"?>
-<w:document xmlns:wpc="http://schemas.microsoft.com/office/word/2010/wordprocessingCanvas" xmlns:cx="http://schemas.microsoft.com/office/drawing/2014/chartex" xmlns:cx1="http://schemas.microsoft.com/office/drawing/2015/9/8/chartex" xmlns:cx2="http://schemas.microsoft.com/office/drawing/2015/10/21/chartex" xmlns:cx3="http://schemas.microsoft.com/office/drawing/2016/5/9/chartex" xmlns:cx4="http://schemas.microsoft.com/office/drawing/2016/5/10/chartex" xmlns:cx5="http://schemas.microsoft.com/office/drawing/2016/5/11/chartex" xmlns:cx6="http://schemas.microsoft.com/office/drawing/2016/5/12/chartex" xmlns:cx7="http://schemas.microsoft.com/office/drawing/2016/5/13/chartex" xmlns:cx8="http://schemas.microsoft.com/office/drawing/2016/5/14/chartex" xmlns:mc="http://schemas.openxmlformats.org/markup-compatibility/2006" xmlns:aink="http://schemas.microsoft.com/office/drawing/2016/ink" xmlns:am3d="http://schemas.microsoft.com/office/drawing/2017/model3d" xmlns:o="urn:schemas-microsoft-com:office:office" xmlns:r="http://schemas.openxmlformats.org/officeDocument/2006/relationships" xmlns:m="http://schemas.openxmlformats.org/officeDocument/2006/math" xmlns:v="urn:schemas-microsoft-com:vml" xmlns:wp14="http://schemas.microsoft.com/office/word/2010/wordprocessingDrawing" xmlns:wp="http://schemas.openxmlformats.org/drawingml/2006/wordprocessingDrawing" xmlns:w10="urn:schemas-microsoft-com:office:word" xmlns:w="http://schemas.openxmlformats.org/wordprocessingml/2006/main" xmlns:w14="http://schemas.microsoft.com/office/word/2010/wordml" xmlns:w15="http://schemas.microsoft.com/office/word/2012/wordml" xmlns:w16cid="http://schemas.microsoft.com/office/word/2016/wordml/cid" xmlns:w16se="http://schemas.microsoft.com/office/word/2015/wordml/symex" xmlns:wpg="http://schemas.microsoft.com/office/word/2010/wordprocessingGroup" xmlns:wpi="http://schemas.microsoft.com/office/word/2010/wordprocessingInk" xmlns:wne="http://schemas.microsoft.com/office/word/2006/wordml" xmlns:wps="http://schemas.microsoft.com/office/word/2010/wordprocessingShape" mc:Ignorable="w14 w15 w16se w16cid wp14">
+<w:document xmlns:wpc="http://schemas.microsoft.com/office/word/2010/wordprocessingCanvas" xmlns:mc="http://schemas.openxmlformats.org/markup-compatibility/2006" xmlns:o="urn:schemas-microsoft-com:office:office" xmlns:r="http://schemas.openxmlformats.org/officeDocument/2006/relationships" xmlns:m="http://schemas.openxmlformats.org/officeDocument/2006/math" xmlns:v="urn:schemas-microsoft-com:vml" xmlns:wp14="http://schemas.microsoft.com/office/word/2010/wordprocessingDrawing" xmlns:wp="http://schemas.openxmlformats.org/drawingml/2006/wordprocessingDrawing" xmlns:w10="urn:schemas-microsoft-com:office:word" xmlns:w="http://schemas.openxmlformats.org/wordprocessingml/2006/main" xmlns:w14="http://schemas.microsoft.com/office/word/2010/wordml" xmlns:w15="http://schemas.microsoft.com/office/word/2012/wordml" xmlns:wpg="http://schemas.microsoft.com/office/word/2010/wordprocessingGroup" xmlns:wpi="http://schemas.microsoft.com/office/word/2010/wordprocessingInk" xmlns:wne="http://schemas.microsoft.com/office/word/2006/wordml" xmlns:wps="http://schemas.microsoft.com/office/word/2010/wordprocessingShape" mc:Ignorable="w14 w15 wp14">
   <w:body>
     <w:p>
       <w:pPr>
@@ -322,15 +322,69 @@
           <w:sz w:val="16"/>
           <w:szCs w:val="16"/>
         </w:rPr>
-        <w:t xml:space="preserve">El nivel de visibilidad debe ser igual o menos restrictivo al que </w:t>
-      </w:r>
-      <w:r>
-        <w:rPr>
-          <w:rFonts w:asciiTheme="majorHAnsi" w:hAnsiTheme="majorHAnsi" w:cstheme="majorHAnsi"/>
-          <w:sz w:val="16"/>
-          <w:szCs w:val="16"/>
-        </w:rPr>
-        <w:t>sobrescribe</w:t>
+        <w:t xml:space="preserve">No, si se modifica el valor de </w:t>
+      </w:r>
+      <w:proofErr w:type="spellStart"/>
+      <w:r>
+        <w:rPr>
+          <w:rFonts w:asciiTheme="majorHAnsi" w:hAnsiTheme="majorHAnsi" w:cstheme="majorHAnsi"/>
+          <w:sz w:val="16"/>
+          <w:szCs w:val="16"/>
+        </w:rPr>
+        <w:t>private</w:t>
+      </w:r>
+      <w:proofErr w:type="spellEnd"/>
+      <w:r>
+        <w:rPr>
+          <w:rFonts w:asciiTheme="majorHAnsi" w:hAnsiTheme="majorHAnsi" w:cstheme="majorHAnsi"/>
+          <w:sz w:val="16"/>
+          <w:szCs w:val="16"/>
+        </w:rPr>
+        <w:t xml:space="preserve"> a </w:t>
+      </w:r>
+      <w:proofErr w:type="spellStart"/>
+      <w:r>
+        <w:rPr>
+          <w:rFonts w:asciiTheme="majorHAnsi" w:hAnsiTheme="majorHAnsi" w:cstheme="majorHAnsi"/>
+          <w:sz w:val="16"/>
+          <w:szCs w:val="16"/>
+        </w:rPr>
+        <w:t>public</w:t>
+      </w:r>
+      <w:proofErr w:type="spellEnd"/>
+      <w:r>
+        <w:rPr>
+          <w:rFonts w:asciiTheme="majorHAnsi" w:hAnsiTheme="majorHAnsi" w:cstheme="majorHAnsi"/>
+          <w:sz w:val="16"/>
+          <w:szCs w:val="16"/>
+        </w:rPr>
+        <w:t xml:space="preserve"> (por </w:t>
+      </w:r>
+      <w:proofErr w:type="spellStart"/>
+      <w:r>
+        <w:rPr>
+          <w:rFonts w:asciiTheme="majorHAnsi" w:hAnsiTheme="majorHAnsi" w:cstheme="majorHAnsi"/>
+          <w:sz w:val="16"/>
+          <w:szCs w:val="16"/>
+        </w:rPr>
+        <w:t>ej</w:t>
+      </w:r>
+      <w:proofErr w:type="spellEnd"/>
+      <w:r>
+        <w:rPr>
+          <w:rFonts w:asciiTheme="majorHAnsi" w:hAnsiTheme="majorHAnsi" w:cstheme="majorHAnsi"/>
+          <w:sz w:val="16"/>
+          <w:szCs w:val="16"/>
+        </w:rPr>
+        <w:t xml:space="preserve">) de una sobrecarga, no es </w:t>
+      </w:r>
+      <w:r>
+        <w:rPr>
+          <w:rFonts w:asciiTheme="majorHAnsi" w:hAnsiTheme="majorHAnsi" w:cstheme="majorHAnsi"/>
+          <w:sz w:val="16"/>
+          <w:szCs w:val="16"/>
+        </w:rPr>
+        <w:t>válido</w:t>
       </w:r>
       <w:r>
         <w:rPr>
@@ -481,6 +535,7 @@
         <w:spacing w:after="0" w:line="240" w:lineRule="auto"/>
         <w:rPr>
           <w:rFonts w:asciiTheme="majorHAnsi" w:hAnsiTheme="majorHAnsi" w:cstheme="majorHAnsi"/>
+          <w:b/>
           <w:sz w:val="16"/>
           <w:szCs w:val="16"/>
         </w:rPr>
@@ -493,6 +548,33 @@
         </w:rPr>
         <w:t>Si se necesita métodos similares que requieran parámetros diferentes, y si se quiere añadir funcionalidad al código existente, poniendo un único nombre y pasando los parámetros necesarios.</w:t>
       </w:r>
+      <w:r>
+        <w:rPr>
+          <w:rFonts w:asciiTheme="majorHAnsi" w:hAnsiTheme="majorHAnsi" w:cstheme="majorHAnsi"/>
+          <w:b/>
+          <w:sz w:val="16"/>
+          <w:szCs w:val="16"/>
+        </w:rPr>
+        <w:t xml:space="preserve"> //Si se quiere agregar funcionalidad al código existente sin afectar lo que ya </w:t>
+      </w:r>
+      <w:r>
+        <w:rPr>
+          <w:rFonts w:asciiTheme="majorHAnsi" w:hAnsiTheme="majorHAnsi" w:cstheme="majorHAnsi"/>
+          <w:b/>
+          <w:sz w:val="16"/>
+          <w:szCs w:val="16"/>
+        </w:rPr>
+        <w:t>está</w:t>
+      </w:r>
+      <w:r>
+        <w:rPr>
+          <w:rFonts w:asciiTheme="majorHAnsi" w:hAnsiTheme="majorHAnsi" w:cstheme="majorHAnsi"/>
+          <w:b/>
+          <w:sz w:val="16"/>
+          <w:szCs w:val="16"/>
+        </w:rPr>
+        <w:t xml:space="preserve"> codificado.</w:t>
+      </w:r>
     </w:p>
     <w:p>
       <w:pPr>
@@ -817,17 +899,28 @@
         <w:spacing w:after="0" w:line="240" w:lineRule="auto"/>
         <w:rPr>
           <w:rFonts w:asciiTheme="majorHAnsi" w:hAnsiTheme="majorHAnsi" w:cstheme="majorHAnsi"/>
-          <w:sz w:val="16"/>
-          <w:szCs w:val="16"/>
-        </w:rPr>
-      </w:pPr>
-      <w:r>
-        <w:rPr>
-          <w:rFonts w:asciiTheme="majorHAnsi" w:hAnsiTheme="majorHAnsi" w:cstheme="majorHAnsi"/>
-          <w:sz w:val="16"/>
-          <w:szCs w:val="16"/>
-        </w:rPr>
-        <w:t>Correcto.</w:t>
+          <w:b/>
+          <w:sz w:val="16"/>
+          <w:szCs w:val="16"/>
+        </w:rPr>
+      </w:pPr>
+      <w:r>
+        <w:rPr>
+          <w:rFonts w:asciiTheme="majorHAnsi" w:hAnsiTheme="majorHAnsi" w:cstheme="majorHAnsi"/>
+          <w:b/>
+          <w:sz w:val="16"/>
+          <w:szCs w:val="16"/>
+        </w:rPr>
+        <w:t>Correcto</w:t>
+      </w:r>
+      <w:r>
+        <w:rPr>
+          <w:rFonts w:asciiTheme="majorHAnsi" w:hAnsiTheme="majorHAnsi" w:cstheme="majorHAnsi"/>
+          <w:b/>
+          <w:sz w:val="16"/>
+          <w:szCs w:val="16"/>
+        </w:rPr>
+        <w:t>, no estas modificando la firma del método.</w:t>
       </w:r>
     </w:p>
     <w:p>
@@ -882,7 +975,7 @@
           <w:sz w:val="16"/>
           <w:szCs w:val="16"/>
         </w:rPr>
-        <w:t>//Duda.</w:t>
+        <w:t>Se pasan parámetros de los métodos más simples a los más complejos para que trabaje o viceversa, todo depende de los casos de productividad.</w:t>
       </w:r>
     </w:p>
     <w:p>
@@ -1059,6 +1152,7 @@
         <w:spacing w:after="0" w:line="240" w:lineRule="auto"/>
         <w:rPr>
           <w:rFonts w:asciiTheme="majorHAnsi" w:hAnsiTheme="majorHAnsi" w:cstheme="majorHAnsi"/>
+          <w:b/>
           <w:sz w:val="16"/>
           <w:szCs w:val="16"/>
         </w:rPr>
@@ -1070,6 +1164,43 @@
           <w:szCs w:val="16"/>
         </w:rPr>
         <w:t>No.</w:t>
+      </w:r>
+      <w:r>
+        <w:rPr>
+          <w:rFonts w:asciiTheme="majorHAnsi" w:hAnsiTheme="majorHAnsi" w:cstheme="majorHAnsi"/>
+          <w:sz w:val="16"/>
+          <w:szCs w:val="16"/>
+        </w:rPr>
+        <w:t xml:space="preserve"> </w:t>
+      </w:r>
+      <w:r>
+        <w:rPr>
+          <w:rFonts w:asciiTheme="majorHAnsi" w:hAnsiTheme="majorHAnsi" w:cstheme="majorHAnsi"/>
+          <w:b/>
+          <w:sz w:val="16"/>
+          <w:szCs w:val="16"/>
+        </w:rPr>
+        <w:t>//</w:t>
+      </w:r>
+      <w:proofErr w:type="spellStart"/>
+      <w:r>
+        <w:rPr>
+          <w:rFonts w:asciiTheme="majorHAnsi" w:hAnsiTheme="majorHAnsi" w:cstheme="majorHAnsi"/>
+          <w:b/>
+          <w:sz w:val="16"/>
+          <w:szCs w:val="16"/>
+        </w:rPr>
+        <w:t>this</w:t>
+      </w:r>
+      <w:proofErr w:type="spellEnd"/>
+      <w:r>
+        <w:rPr>
+          <w:rFonts w:asciiTheme="majorHAnsi" w:hAnsiTheme="majorHAnsi" w:cstheme="majorHAnsi"/>
+          <w:b/>
+          <w:sz w:val="16"/>
+          <w:szCs w:val="16"/>
+        </w:rPr>
+        <w:t xml:space="preserve"> corresponde a un objeto, a la instancia donde está parado, así que no corresponde.</w:t>
       </w:r>
     </w:p>
     <w:p>
@@ -1703,21 +1834,996 @@
           <w:sz w:val="16"/>
           <w:szCs w:val="16"/>
         </w:rPr>
-        <w:t>) y los operadores aritméticos. Cuando se sobrecarga un operador binario, también se sobrecarga de forma implícita el operador de asignación compuesta correspondiente. Un tipo definido por el usuario no puede sobrecargar de forma explícita un operador de asignación compuesta.</w:t>
-      </w:r>
-    </w:p>
-    <w:p>
-      <w:pPr>
-        <w:autoSpaceDE w:val="0"/>
-        <w:autoSpaceDN w:val="0"/>
-        <w:adjustRightInd w:val="0"/>
-        <w:spacing w:after="0" w:line="240" w:lineRule="auto"/>
-        <w:rPr>
-          <w:rFonts w:asciiTheme="majorHAnsi" w:hAnsiTheme="majorHAnsi" w:cstheme="majorHAnsi"/>
-          <w:sz w:val="16"/>
-          <w:szCs w:val="16"/>
-        </w:rPr>
-      </w:pPr>
+        <w:t xml:space="preserve">) y los operadores aritméticos. Cuando se sobrecarga un operador binario, también se sobrecarga de forma implícita el operador de </w:t>
+      </w:r>
+      <w:r>
+        <w:rPr>
+          <w:rFonts w:asciiTheme="majorHAnsi" w:hAnsiTheme="majorHAnsi" w:cstheme="majorHAnsi"/>
+          <w:sz w:val="16"/>
+          <w:szCs w:val="16"/>
+        </w:rPr>
+        <w:lastRenderedPageBreak/>
+        <w:t>asignación compuesta correspondiente. Un tipo definido por el usuario no puede sobrecargar de forma explícita un operador de asignación compuesta.</w:t>
+      </w:r>
+    </w:p>
+    <w:p>
+      <w:pPr>
+        <w:autoSpaceDE w:val="0"/>
+        <w:autoSpaceDN w:val="0"/>
+        <w:adjustRightInd w:val="0"/>
+        <w:spacing w:after="0" w:line="240" w:lineRule="auto"/>
+        <w:rPr>
+          <w:rFonts w:asciiTheme="majorHAnsi" w:hAnsiTheme="majorHAnsi" w:cstheme="majorHAnsi"/>
+          <w:sz w:val="16"/>
+          <w:szCs w:val="16"/>
+        </w:rPr>
+      </w:pPr>
+    </w:p>
+    <w:p>
+      <w:pPr>
+        <w:autoSpaceDE w:val="0"/>
+        <w:autoSpaceDN w:val="0"/>
+        <w:adjustRightInd w:val="0"/>
+        <w:spacing w:after="0" w:line="240" w:lineRule="auto"/>
+        <w:rPr>
+          <w:rFonts w:asciiTheme="majorHAnsi" w:hAnsiTheme="majorHAnsi" w:cstheme="majorHAnsi"/>
+          <w:sz w:val="16"/>
+          <w:szCs w:val="16"/>
+        </w:rPr>
+      </w:pPr>
+    </w:p>
+    <w:p>
+      <w:pPr>
+        <w:autoSpaceDE w:val="0"/>
+        <w:autoSpaceDN w:val="0"/>
+        <w:adjustRightInd w:val="0"/>
+        <w:spacing w:after="0" w:line="240" w:lineRule="auto"/>
+        <w:rPr>
+          <w:rFonts w:asciiTheme="majorHAnsi" w:hAnsiTheme="majorHAnsi" w:cstheme="majorHAnsi"/>
+          <w:sz w:val="16"/>
+          <w:szCs w:val="16"/>
+        </w:rPr>
+      </w:pPr>
+      <w:r>
+        <w:rPr>
+          <w:rFonts w:asciiTheme="majorHAnsi" w:hAnsiTheme="majorHAnsi" w:cstheme="majorHAnsi"/>
+          <w:sz w:val="16"/>
+          <w:szCs w:val="16"/>
+        </w:rPr>
+        <w:t xml:space="preserve">20. ¿Cuál es la diferencia entre un </w:t>
+      </w:r>
+      <w:r>
+        <w:rPr>
+          <w:rFonts w:asciiTheme="majorHAnsi" w:hAnsiTheme="majorHAnsi" w:cstheme="majorHAnsi"/>
+          <w:b/>
+          <w:bCs/>
+          <w:sz w:val="16"/>
+          <w:szCs w:val="16"/>
+        </w:rPr>
+        <w:t xml:space="preserve">operador de conversión implícito </w:t>
+      </w:r>
+      <w:r>
+        <w:rPr>
+          <w:rFonts w:asciiTheme="majorHAnsi" w:hAnsiTheme="majorHAnsi" w:cstheme="majorHAnsi"/>
+          <w:sz w:val="16"/>
+          <w:szCs w:val="16"/>
+        </w:rPr>
+        <w:t xml:space="preserve">y uno </w:t>
+      </w:r>
+      <w:r>
+        <w:rPr>
+          <w:rFonts w:asciiTheme="majorHAnsi" w:hAnsiTheme="majorHAnsi" w:cstheme="majorHAnsi"/>
+          <w:b/>
+          <w:bCs/>
+          <w:sz w:val="16"/>
+          <w:szCs w:val="16"/>
+        </w:rPr>
+        <w:t>explícito?</w:t>
+      </w:r>
+      <w:r>
+        <w:rPr>
+          <w:rFonts w:asciiTheme="majorHAnsi" w:hAnsiTheme="majorHAnsi" w:cstheme="majorHAnsi"/>
+          <w:sz w:val="16"/>
+          <w:szCs w:val="16"/>
+        </w:rPr>
+        <w:t xml:space="preserve"> (En finalidad, declaración y aplicación)</w:t>
+      </w:r>
+    </w:p>
+    <w:p>
+      <w:pPr>
+        <w:autoSpaceDE w:val="0"/>
+        <w:autoSpaceDN w:val="0"/>
+        <w:adjustRightInd w:val="0"/>
+        <w:spacing w:after="0" w:line="240" w:lineRule="auto"/>
+        <w:rPr>
+          <w:rFonts w:asciiTheme="majorHAnsi" w:hAnsiTheme="majorHAnsi" w:cstheme="majorHAnsi"/>
+          <w:sz w:val="16"/>
+          <w:szCs w:val="16"/>
+        </w:rPr>
+      </w:pPr>
+      <w:r>
+        <w:rPr>
+          <w:rFonts w:asciiTheme="majorHAnsi" w:hAnsiTheme="majorHAnsi" w:cstheme="majorHAnsi"/>
+          <w:sz w:val="16"/>
+          <w:szCs w:val="16"/>
+        </w:rPr>
+        <w:t xml:space="preserve">Los operadores de conversión permiten hacer compatibles tipos que antes no lo eran. </w:t>
+      </w:r>
+    </w:p>
+    <w:p>
+      <w:pPr>
+        <w:autoSpaceDE w:val="0"/>
+        <w:autoSpaceDN w:val="0"/>
+        <w:adjustRightInd w:val="0"/>
+        <w:spacing w:after="0" w:line="240" w:lineRule="auto"/>
+        <w:rPr>
+          <w:rFonts w:asciiTheme="majorHAnsi" w:hAnsiTheme="majorHAnsi" w:cstheme="majorHAnsi"/>
+          <w:sz w:val="16"/>
+          <w:szCs w:val="16"/>
+        </w:rPr>
+      </w:pPr>
+    </w:p>
+    <w:p>
+      <w:pPr>
+        <w:autoSpaceDE w:val="0"/>
+        <w:autoSpaceDN w:val="0"/>
+        <w:adjustRightInd w:val="0"/>
+        <w:spacing w:after="0" w:line="240" w:lineRule="auto"/>
+        <w:rPr>
+          <w:rFonts w:asciiTheme="majorHAnsi" w:hAnsiTheme="majorHAnsi" w:cstheme="majorHAnsi"/>
+          <w:b/>
+          <w:sz w:val="16"/>
+          <w:szCs w:val="16"/>
+        </w:rPr>
+      </w:pPr>
+      <w:r>
+        <w:rPr>
+          <w:rFonts w:asciiTheme="majorHAnsi" w:hAnsiTheme="majorHAnsi" w:cstheme="majorHAnsi"/>
+          <w:b/>
+          <w:sz w:val="16"/>
+          <w:szCs w:val="16"/>
+        </w:rPr>
+        <w:t xml:space="preserve">Cuando usas un conversor explícito, estas avisando que puede haber pérdida de datos, en el implícito no debería haber </w:t>
+      </w:r>
+      <w:proofErr w:type="gramStart"/>
+      <w:r>
+        <w:rPr>
+          <w:rFonts w:asciiTheme="majorHAnsi" w:hAnsiTheme="majorHAnsi" w:cstheme="majorHAnsi"/>
+          <w:b/>
+          <w:sz w:val="16"/>
+          <w:szCs w:val="16"/>
+        </w:rPr>
+        <w:t>perdida</w:t>
+      </w:r>
+      <w:proofErr w:type="gramEnd"/>
+      <w:r>
+        <w:rPr>
+          <w:rFonts w:asciiTheme="majorHAnsi" w:hAnsiTheme="majorHAnsi" w:cstheme="majorHAnsi"/>
+          <w:b/>
+          <w:sz w:val="16"/>
+          <w:szCs w:val="16"/>
+        </w:rPr>
+        <w:t xml:space="preserve"> de datos.</w:t>
+      </w:r>
+    </w:p>
+    <w:p>
+      <w:pPr>
+        <w:autoSpaceDE w:val="0"/>
+        <w:autoSpaceDN w:val="0"/>
+        <w:adjustRightInd w:val="0"/>
+        <w:spacing w:after="0" w:line="240" w:lineRule="auto"/>
+        <w:rPr>
+          <w:rFonts w:asciiTheme="majorHAnsi" w:hAnsiTheme="majorHAnsi" w:cstheme="majorHAnsi"/>
+          <w:sz w:val="16"/>
+          <w:szCs w:val="16"/>
+        </w:rPr>
+      </w:pPr>
+    </w:p>
+    <w:p>
+      <w:pPr>
+        <w:autoSpaceDE w:val="0"/>
+        <w:autoSpaceDN w:val="0"/>
+        <w:adjustRightInd w:val="0"/>
+        <w:spacing w:after="0" w:line="240" w:lineRule="auto"/>
+        <w:rPr>
+          <w:rFonts w:asciiTheme="majorHAnsi" w:hAnsiTheme="majorHAnsi" w:cstheme="majorHAnsi"/>
+          <w:sz w:val="16"/>
+          <w:szCs w:val="16"/>
+        </w:rPr>
+      </w:pPr>
+      <w:r>
+        <w:rPr>
+          <w:rFonts w:asciiTheme="majorHAnsi" w:hAnsiTheme="majorHAnsi" w:cstheme="majorHAnsi"/>
+          <w:sz w:val="16"/>
+          <w:szCs w:val="16"/>
+        </w:rPr>
+        <w:t xml:space="preserve">Se declaran igual, cambiando la palabra </w:t>
+      </w:r>
+      <w:proofErr w:type="spellStart"/>
+      <w:r>
+        <w:rPr>
+          <w:rFonts w:asciiTheme="majorHAnsi" w:hAnsiTheme="majorHAnsi" w:cstheme="majorHAnsi"/>
+          <w:sz w:val="16"/>
+          <w:szCs w:val="16"/>
+        </w:rPr>
+        <w:t>explicit</w:t>
+      </w:r>
+      <w:proofErr w:type="spellEnd"/>
+      <w:r>
+        <w:rPr>
+          <w:rFonts w:asciiTheme="majorHAnsi" w:hAnsiTheme="majorHAnsi" w:cstheme="majorHAnsi"/>
+          <w:sz w:val="16"/>
+          <w:szCs w:val="16"/>
+        </w:rPr>
+        <w:t xml:space="preserve"> por </w:t>
+      </w:r>
+      <w:proofErr w:type="spellStart"/>
+      <w:r>
+        <w:rPr>
+          <w:rFonts w:asciiTheme="majorHAnsi" w:hAnsiTheme="majorHAnsi" w:cstheme="majorHAnsi"/>
+          <w:sz w:val="16"/>
+          <w:szCs w:val="16"/>
+        </w:rPr>
+        <w:t>implicit</w:t>
+      </w:r>
+      <w:proofErr w:type="spellEnd"/>
+      <w:r>
+        <w:rPr>
+          <w:rFonts w:asciiTheme="majorHAnsi" w:hAnsiTheme="majorHAnsi" w:cstheme="majorHAnsi"/>
+          <w:sz w:val="16"/>
+          <w:szCs w:val="16"/>
+        </w:rPr>
+        <w:t xml:space="preserve"> (o viceversa). Cabe destacar que deben ser STATIC.</w:t>
+      </w:r>
+    </w:p>
+    <w:p>
+      <w:pPr>
+        <w:autoSpaceDE w:val="0"/>
+        <w:autoSpaceDN w:val="0"/>
+        <w:adjustRightInd w:val="0"/>
+        <w:spacing w:after="0" w:line="240" w:lineRule="auto"/>
+        <w:rPr>
+          <w:rFonts w:asciiTheme="majorHAnsi" w:hAnsiTheme="majorHAnsi" w:cstheme="majorHAnsi"/>
+          <w:sz w:val="16"/>
+          <w:szCs w:val="16"/>
+        </w:rPr>
+      </w:pPr>
+    </w:p>
+    <w:p>
+      <w:pPr>
+        <w:autoSpaceDE w:val="0"/>
+        <w:autoSpaceDN w:val="0"/>
+        <w:adjustRightInd w:val="0"/>
+        <w:spacing w:after="0" w:line="240" w:lineRule="auto"/>
+        <w:rPr>
+          <w:rFonts w:asciiTheme="majorHAnsi" w:hAnsiTheme="majorHAnsi" w:cstheme="majorHAnsi"/>
+          <w:sz w:val="16"/>
+          <w:szCs w:val="16"/>
+        </w:rPr>
+      </w:pPr>
+      <w:r>
+        <w:rPr>
+          <w:rFonts w:asciiTheme="majorHAnsi" w:hAnsiTheme="majorHAnsi" w:cstheme="majorHAnsi"/>
+          <w:sz w:val="16"/>
+          <w:szCs w:val="16"/>
+        </w:rPr>
+        <w:t>[</w:t>
+      </w:r>
+      <w:proofErr w:type="spellStart"/>
+      <w:proofErr w:type="gramStart"/>
+      <w:r>
+        <w:rPr>
+          <w:rFonts w:asciiTheme="majorHAnsi" w:hAnsiTheme="majorHAnsi" w:cstheme="majorHAnsi"/>
+          <w:sz w:val="16"/>
+          <w:szCs w:val="16"/>
+        </w:rPr>
+        <w:t>mod</w:t>
+      </w:r>
+      <w:proofErr w:type="spellEnd"/>
+      <w:proofErr w:type="gramEnd"/>
+      <w:r>
+        <w:rPr>
+          <w:rFonts w:asciiTheme="majorHAnsi" w:hAnsiTheme="majorHAnsi" w:cstheme="majorHAnsi"/>
+          <w:sz w:val="16"/>
+          <w:szCs w:val="16"/>
+        </w:rPr>
+        <w:t xml:space="preserve"> acceso] </w:t>
+      </w:r>
+      <w:proofErr w:type="spellStart"/>
+      <w:r>
+        <w:rPr>
+          <w:rFonts w:asciiTheme="majorHAnsi" w:hAnsiTheme="majorHAnsi" w:cstheme="majorHAnsi"/>
+          <w:sz w:val="16"/>
+          <w:szCs w:val="16"/>
+        </w:rPr>
+        <w:t>static</w:t>
+      </w:r>
+      <w:proofErr w:type="spellEnd"/>
+      <w:r>
+        <w:rPr>
+          <w:rFonts w:asciiTheme="majorHAnsi" w:hAnsiTheme="majorHAnsi" w:cstheme="majorHAnsi"/>
+          <w:sz w:val="16"/>
+          <w:szCs w:val="16"/>
+        </w:rPr>
+        <w:t xml:space="preserve"> </w:t>
+      </w:r>
+      <w:proofErr w:type="spellStart"/>
+      <w:r>
+        <w:rPr>
+          <w:rFonts w:asciiTheme="majorHAnsi" w:hAnsiTheme="majorHAnsi" w:cstheme="majorHAnsi"/>
+          <w:sz w:val="16"/>
+          <w:szCs w:val="16"/>
+        </w:rPr>
+        <w:t>implicit</w:t>
+      </w:r>
+      <w:proofErr w:type="spellEnd"/>
+      <w:r>
+        <w:rPr>
+          <w:rFonts w:asciiTheme="majorHAnsi" w:hAnsiTheme="majorHAnsi" w:cstheme="majorHAnsi"/>
+          <w:sz w:val="16"/>
+          <w:szCs w:val="16"/>
+        </w:rPr>
+        <w:t xml:space="preserve"> </w:t>
+      </w:r>
+      <w:proofErr w:type="spellStart"/>
+      <w:r>
+        <w:rPr>
+          <w:rFonts w:asciiTheme="majorHAnsi" w:hAnsiTheme="majorHAnsi" w:cstheme="majorHAnsi"/>
+          <w:sz w:val="16"/>
+          <w:szCs w:val="16"/>
+        </w:rPr>
+        <w:t>operator</w:t>
+      </w:r>
+      <w:proofErr w:type="spellEnd"/>
+      <w:r>
+        <w:rPr>
+          <w:rFonts w:asciiTheme="majorHAnsi" w:hAnsiTheme="majorHAnsi" w:cstheme="majorHAnsi"/>
+          <w:sz w:val="16"/>
+          <w:szCs w:val="16"/>
+        </w:rPr>
+        <w:t xml:space="preserve"> </w:t>
+      </w:r>
+      <w:proofErr w:type="spellStart"/>
+      <w:r>
+        <w:rPr>
+          <w:rFonts w:asciiTheme="majorHAnsi" w:hAnsiTheme="majorHAnsi" w:cstheme="majorHAnsi"/>
+          <w:sz w:val="16"/>
+          <w:szCs w:val="16"/>
+        </w:rPr>
+        <w:t>nombreTipo</w:t>
+      </w:r>
+      <w:proofErr w:type="spellEnd"/>
+      <w:r>
+        <w:rPr>
+          <w:rFonts w:asciiTheme="majorHAnsi" w:hAnsiTheme="majorHAnsi" w:cstheme="majorHAnsi"/>
+          <w:sz w:val="16"/>
+          <w:szCs w:val="16"/>
+        </w:rPr>
+        <w:t>(Tipo a)</w:t>
+      </w:r>
+    </w:p>
+    <w:p>
+      <w:pPr>
+        <w:autoSpaceDE w:val="0"/>
+        <w:autoSpaceDN w:val="0"/>
+        <w:adjustRightInd w:val="0"/>
+        <w:spacing w:after="0" w:line="240" w:lineRule="auto"/>
+        <w:rPr>
+          <w:rFonts w:asciiTheme="majorHAnsi" w:hAnsiTheme="majorHAnsi" w:cstheme="majorHAnsi"/>
+          <w:sz w:val="16"/>
+          <w:szCs w:val="16"/>
+        </w:rPr>
+      </w:pPr>
+      <w:r>
+        <w:rPr>
+          <w:rFonts w:asciiTheme="majorHAnsi" w:hAnsiTheme="majorHAnsi" w:cstheme="majorHAnsi"/>
+          <w:sz w:val="16"/>
+          <w:szCs w:val="16"/>
+        </w:rPr>
+        <w:t>{</w:t>
+      </w:r>
+    </w:p>
+    <w:p>
+      <w:pPr>
+        <w:autoSpaceDE w:val="0"/>
+        <w:autoSpaceDN w:val="0"/>
+        <w:adjustRightInd w:val="0"/>
+        <w:spacing w:after="0" w:line="240" w:lineRule="auto"/>
+        <w:rPr>
+          <w:rFonts w:asciiTheme="majorHAnsi" w:hAnsiTheme="majorHAnsi" w:cstheme="majorHAnsi"/>
+          <w:sz w:val="16"/>
+          <w:szCs w:val="16"/>
+        </w:rPr>
+      </w:pPr>
+      <w:r>
+        <w:rPr>
+          <w:rFonts w:asciiTheme="majorHAnsi" w:hAnsiTheme="majorHAnsi" w:cstheme="majorHAnsi"/>
+          <w:sz w:val="16"/>
+          <w:szCs w:val="16"/>
+        </w:rPr>
+        <w:tab/>
+        <w:t>//…</w:t>
+      </w:r>
+    </w:p>
+    <w:p>
+      <w:pPr>
+        <w:autoSpaceDE w:val="0"/>
+        <w:autoSpaceDN w:val="0"/>
+        <w:adjustRightInd w:val="0"/>
+        <w:spacing w:after="0" w:line="240" w:lineRule="auto"/>
+        <w:rPr>
+          <w:rFonts w:asciiTheme="majorHAnsi" w:hAnsiTheme="majorHAnsi" w:cstheme="majorHAnsi"/>
+          <w:sz w:val="16"/>
+          <w:szCs w:val="16"/>
+        </w:rPr>
+      </w:pPr>
+      <w:r>
+        <w:rPr>
+          <w:rFonts w:asciiTheme="majorHAnsi" w:hAnsiTheme="majorHAnsi" w:cstheme="majorHAnsi"/>
+          <w:sz w:val="16"/>
+          <w:szCs w:val="16"/>
+        </w:rPr>
+        <w:t>}</w:t>
+      </w:r>
+    </w:p>
+    <w:p>
+      <w:pPr>
+        <w:autoSpaceDE w:val="0"/>
+        <w:autoSpaceDN w:val="0"/>
+        <w:adjustRightInd w:val="0"/>
+        <w:spacing w:after="0" w:line="240" w:lineRule="auto"/>
+        <w:rPr>
+          <w:rFonts w:asciiTheme="majorHAnsi" w:hAnsiTheme="majorHAnsi" w:cstheme="majorHAnsi"/>
+          <w:sz w:val="16"/>
+          <w:szCs w:val="16"/>
+        </w:rPr>
+      </w:pPr>
+    </w:p>
+    <w:p>
+      <w:pPr>
+        <w:autoSpaceDE w:val="0"/>
+        <w:autoSpaceDN w:val="0"/>
+        <w:adjustRightInd w:val="0"/>
+        <w:spacing w:after="0" w:line="240" w:lineRule="auto"/>
+        <w:rPr>
+          <w:rFonts w:asciiTheme="majorHAnsi" w:hAnsiTheme="majorHAnsi" w:cstheme="majorHAnsi"/>
+          <w:sz w:val="16"/>
+          <w:szCs w:val="16"/>
+        </w:rPr>
+      </w:pPr>
+    </w:p>
+    <w:p>
+      <w:pPr>
+        <w:autoSpaceDE w:val="0"/>
+        <w:autoSpaceDN w:val="0"/>
+        <w:adjustRightInd w:val="0"/>
+        <w:spacing w:after="0" w:line="240" w:lineRule="auto"/>
+        <w:rPr>
+          <w:rFonts w:asciiTheme="majorHAnsi" w:hAnsiTheme="majorHAnsi" w:cstheme="majorHAnsi"/>
+          <w:sz w:val="16"/>
+          <w:szCs w:val="16"/>
+        </w:rPr>
+      </w:pPr>
+      <w:r>
+        <w:rPr>
+          <w:rFonts w:asciiTheme="majorHAnsi" w:hAnsiTheme="majorHAnsi" w:cstheme="majorHAnsi"/>
+          <w:sz w:val="16"/>
+          <w:szCs w:val="16"/>
+        </w:rPr>
+        <w:t>21. Los operadores de casteo “(T)x” no se pueden sobrecargar. ¿Cuál es la alternativa?</w:t>
+      </w:r>
+    </w:p>
+    <w:p>
+      <w:pPr>
+        <w:autoSpaceDE w:val="0"/>
+        <w:autoSpaceDN w:val="0"/>
+        <w:adjustRightInd w:val="0"/>
+        <w:spacing w:after="0" w:line="240" w:lineRule="auto"/>
+        <w:rPr>
+          <w:rFonts w:asciiTheme="majorHAnsi" w:hAnsiTheme="majorHAnsi" w:cstheme="majorHAnsi"/>
+          <w:b/>
+          <w:sz w:val="16"/>
+          <w:szCs w:val="16"/>
+        </w:rPr>
+      </w:pPr>
+      <w:r>
+        <w:rPr>
+          <w:rFonts w:asciiTheme="majorHAnsi" w:hAnsiTheme="majorHAnsi" w:cstheme="majorHAnsi"/>
+          <w:b/>
+          <w:sz w:val="16"/>
+          <w:szCs w:val="16"/>
+        </w:rPr>
+        <w:t>Se deben definir nuevos operadores de conversión explicita</w:t>
+      </w:r>
+      <w:r>
+        <w:rPr>
+          <w:rFonts w:asciiTheme="majorHAnsi" w:hAnsiTheme="majorHAnsi" w:cstheme="majorHAnsi"/>
+          <w:b/>
+          <w:sz w:val="16"/>
+          <w:szCs w:val="16"/>
+        </w:rPr>
+        <w:t>.</w:t>
+      </w:r>
+    </w:p>
+    <w:p>
+      <w:pPr>
+        <w:autoSpaceDE w:val="0"/>
+        <w:autoSpaceDN w:val="0"/>
+        <w:adjustRightInd w:val="0"/>
+        <w:spacing w:after="0" w:line="240" w:lineRule="auto"/>
+        <w:rPr>
+          <w:rFonts w:asciiTheme="majorHAnsi" w:hAnsiTheme="majorHAnsi" w:cstheme="majorHAnsi"/>
+          <w:sz w:val="16"/>
+          <w:szCs w:val="16"/>
+        </w:rPr>
+      </w:pPr>
+    </w:p>
+    <w:p>
+      <w:pPr>
+        <w:autoSpaceDE w:val="0"/>
+        <w:autoSpaceDN w:val="0"/>
+        <w:adjustRightInd w:val="0"/>
+        <w:spacing w:after="0" w:line="240" w:lineRule="auto"/>
+        <w:rPr>
+          <w:rFonts w:asciiTheme="majorHAnsi" w:hAnsiTheme="majorHAnsi" w:cstheme="majorHAnsi"/>
+          <w:sz w:val="16"/>
+          <w:szCs w:val="16"/>
+        </w:rPr>
+      </w:pPr>
+      <w:r>
+        <w:rPr>
+          <w:rFonts w:asciiTheme="majorHAnsi" w:hAnsiTheme="majorHAnsi" w:cstheme="majorHAnsi"/>
+          <w:sz w:val="16"/>
+          <w:szCs w:val="16"/>
+        </w:rPr>
+        <w:t xml:space="preserve">22. ¿Cuál es la diferencia entre </w:t>
+      </w:r>
+      <w:r>
+        <w:rPr>
+          <w:rFonts w:asciiTheme="majorHAnsi" w:hAnsiTheme="majorHAnsi" w:cstheme="majorHAnsi"/>
+          <w:b/>
+          <w:bCs/>
+          <w:sz w:val="16"/>
+          <w:szCs w:val="16"/>
+        </w:rPr>
+        <w:t xml:space="preserve">castear </w:t>
+      </w:r>
+      <w:r>
+        <w:rPr>
+          <w:rFonts w:asciiTheme="majorHAnsi" w:hAnsiTheme="majorHAnsi" w:cstheme="majorHAnsi"/>
+          <w:sz w:val="16"/>
+          <w:szCs w:val="16"/>
+        </w:rPr>
+        <w:t xml:space="preserve">(casting), </w:t>
+      </w:r>
+      <w:r>
+        <w:rPr>
+          <w:rFonts w:asciiTheme="majorHAnsi" w:hAnsiTheme="majorHAnsi" w:cstheme="majorHAnsi"/>
+          <w:b/>
+          <w:bCs/>
+          <w:sz w:val="16"/>
+          <w:szCs w:val="16"/>
+        </w:rPr>
+        <w:t xml:space="preserve">convertir </w:t>
+      </w:r>
+      <w:r>
+        <w:rPr>
+          <w:rFonts w:asciiTheme="majorHAnsi" w:hAnsiTheme="majorHAnsi" w:cstheme="majorHAnsi"/>
+          <w:sz w:val="16"/>
+          <w:szCs w:val="16"/>
+        </w:rPr>
+        <w:t>(</w:t>
+      </w:r>
+      <w:proofErr w:type="spellStart"/>
+      <w:r>
+        <w:rPr>
+          <w:rFonts w:asciiTheme="majorHAnsi" w:hAnsiTheme="majorHAnsi" w:cstheme="majorHAnsi"/>
+          <w:sz w:val="16"/>
+          <w:szCs w:val="16"/>
+        </w:rPr>
+        <w:t>converting</w:t>
+      </w:r>
+      <w:proofErr w:type="spellEnd"/>
+      <w:r>
+        <w:rPr>
+          <w:rFonts w:asciiTheme="majorHAnsi" w:hAnsiTheme="majorHAnsi" w:cstheme="majorHAnsi"/>
+          <w:sz w:val="16"/>
+          <w:szCs w:val="16"/>
+        </w:rPr>
+        <w:t xml:space="preserve">) y </w:t>
+      </w:r>
+      <w:proofErr w:type="spellStart"/>
+      <w:r>
+        <w:rPr>
+          <w:rFonts w:asciiTheme="majorHAnsi" w:hAnsiTheme="majorHAnsi" w:cstheme="majorHAnsi"/>
+          <w:b/>
+          <w:bCs/>
+          <w:sz w:val="16"/>
+          <w:szCs w:val="16"/>
+        </w:rPr>
+        <w:t>parsear</w:t>
+      </w:r>
+      <w:proofErr w:type="spellEnd"/>
+      <w:r>
+        <w:rPr>
+          <w:rFonts w:asciiTheme="majorHAnsi" w:hAnsiTheme="majorHAnsi" w:cstheme="majorHAnsi"/>
+          <w:b/>
+          <w:bCs/>
+          <w:sz w:val="16"/>
+          <w:szCs w:val="16"/>
+        </w:rPr>
+        <w:t xml:space="preserve"> </w:t>
+      </w:r>
+      <w:r>
+        <w:rPr>
+          <w:rFonts w:asciiTheme="majorHAnsi" w:hAnsiTheme="majorHAnsi" w:cstheme="majorHAnsi"/>
+          <w:sz w:val="16"/>
+          <w:szCs w:val="16"/>
+        </w:rPr>
+        <w:t>(</w:t>
+      </w:r>
+      <w:proofErr w:type="spellStart"/>
+      <w:r>
+        <w:rPr>
+          <w:rFonts w:asciiTheme="majorHAnsi" w:hAnsiTheme="majorHAnsi" w:cstheme="majorHAnsi"/>
+          <w:sz w:val="16"/>
+          <w:szCs w:val="16"/>
+        </w:rPr>
+        <w:t>parsing</w:t>
+      </w:r>
+      <w:proofErr w:type="spellEnd"/>
+      <w:r>
+        <w:rPr>
+          <w:rFonts w:asciiTheme="majorHAnsi" w:hAnsiTheme="majorHAnsi" w:cstheme="majorHAnsi"/>
+          <w:sz w:val="16"/>
+          <w:szCs w:val="16"/>
+        </w:rPr>
+        <w:t>)?</w:t>
+      </w:r>
+    </w:p>
+    <w:p>
+      <w:pPr>
+        <w:autoSpaceDE w:val="0"/>
+        <w:autoSpaceDN w:val="0"/>
+        <w:adjustRightInd w:val="0"/>
+        <w:spacing w:after="0" w:line="240" w:lineRule="auto"/>
+        <w:rPr>
+          <w:rFonts w:asciiTheme="majorHAnsi" w:hAnsiTheme="majorHAnsi" w:cstheme="majorHAnsi"/>
+          <w:sz w:val="16"/>
+          <w:szCs w:val="16"/>
+        </w:rPr>
+      </w:pPr>
+      <w:r>
+        <w:rPr>
+          <w:rFonts w:asciiTheme="majorHAnsi" w:hAnsiTheme="majorHAnsi" w:cstheme="majorHAnsi"/>
+          <w:b/>
+          <w:bCs/>
+          <w:sz w:val="16"/>
+          <w:szCs w:val="16"/>
+        </w:rPr>
+        <w:t>Casting</w:t>
+      </w:r>
+      <w:r>
+        <w:rPr>
+          <w:rFonts w:asciiTheme="majorHAnsi" w:hAnsiTheme="majorHAnsi" w:cstheme="majorHAnsi"/>
+          <w:sz w:val="16"/>
+          <w:szCs w:val="16"/>
+        </w:rPr>
+        <w:t xml:space="preserve"> es cuando tomas una variable de un tipo y la cambias a otro tipo SIN alterar el valor de la variable.</w:t>
+      </w:r>
+    </w:p>
+    <w:p>
+      <w:pPr>
+        <w:autoSpaceDE w:val="0"/>
+        <w:autoSpaceDN w:val="0"/>
+        <w:adjustRightInd w:val="0"/>
+        <w:spacing w:after="0" w:line="240" w:lineRule="auto"/>
+        <w:rPr>
+          <w:rFonts w:asciiTheme="majorHAnsi" w:hAnsiTheme="majorHAnsi" w:cstheme="majorHAnsi"/>
+          <w:sz w:val="16"/>
+          <w:szCs w:val="16"/>
+        </w:rPr>
+      </w:pPr>
+      <w:r>
+        <w:rPr>
+          <w:rFonts w:asciiTheme="majorHAnsi" w:hAnsiTheme="majorHAnsi" w:cstheme="majorHAnsi"/>
+          <w:sz w:val="16"/>
+          <w:szCs w:val="16"/>
+        </w:rPr>
+        <w:t>Se puede hacer solo si los tipos son compatibles.</w:t>
+      </w:r>
+      <w:r>
+        <w:rPr>
+          <w:rFonts w:asciiTheme="majorHAnsi" w:hAnsiTheme="majorHAnsi" w:cstheme="majorHAnsi"/>
+          <w:sz w:val="16"/>
+          <w:szCs w:val="16"/>
+        </w:rPr>
+        <w:t xml:space="preserve"> </w:t>
+      </w:r>
+      <w:r>
+        <w:rPr>
+          <w:rFonts w:asciiTheme="majorHAnsi" w:hAnsiTheme="majorHAnsi" w:cstheme="majorHAnsi"/>
+          <w:b/>
+          <w:sz w:val="16"/>
+          <w:szCs w:val="16"/>
+        </w:rPr>
+        <w:t>Puede haber pérdida de información</w:t>
+      </w:r>
+      <w:r>
+        <w:rPr>
+          <w:rFonts w:asciiTheme="majorHAnsi" w:hAnsiTheme="majorHAnsi" w:cstheme="majorHAnsi"/>
+          <w:b/>
+          <w:sz w:val="16"/>
+          <w:szCs w:val="16"/>
+        </w:rPr>
+        <w:t>.</w:t>
+      </w:r>
+    </w:p>
+    <w:p>
+      <w:pPr>
+        <w:autoSpaceDE w:val="0"/>
+        <w:autoSpaceDN w:val="0"/>
+        <w:adjustRightInd w:val="0"/>
+        <w:spacing w:after="0" w:line="240" w:lineRule="auto"/>
+        <w:rPr>
+          <w:rFonts w:asciiTheme="majorHAnsi" w:hAnsiTheme="majorHAnsi" w:cstheme="majorHAnsi"/>
+          <w:sz w:val="16"/>
+          <w:szCs w:val="16"/>
+          <w:lang w:val="en-US"/>
+        </w:rPr>
+      </w:pPr>
+      <w:r>
+        <w:rPr>
+          <w:rFonts w:asciiTheme="majorHAnsi" w:hAnsiTheme="majorHAnsi" w:cstheme="majorHAnsi"/>
+          <w:sz w:val="16"/>
+          <w:szCs w:val="16"/>
+          <w:lang w:val="en-US"/>
+        </w:rPr>
+        <w:t xml:space="preserve">String </w:t>
+      </w:r>
+      <w:proofErr w:type="spellStart"/>
+      <w:proofErr w:type="gramStart"/>
+      <w:r>
+        <w:rPr>
+          <w:rFonts w:asciiTheme="majorHAnsi" w:hAnsiTheme="majorHAnsi" w:cstheme="majorHAnsi"/>
+          <w:sz w:val="16"/>
+          <w:szCs w:val="16"/>
+          <w:lang w:val="en-US"/>
+        </w:rPr>
+        <w:t>str</w:t>
+      </w:r>
+      <w:proofErr w:type="spellEnd"/>
+      <w:proofErr w:type="gramEnd"/>
+      <w:r>
+        <w:rPr>
+          <w:rFonts w:asciiTheme="majorHAnsi" w:hAnsiTheme="majorHAnsi" w:cstheme="majorHAnsi"/>
+          <w:sz w:val="16"/>
+          <w:szCs w:val="16"/>
+          <w:lang w:val="en-US"/>
+        </w:rPr>
+        <w:t>=”</w:t>
+      </w:r>
+      <w:proofErr w:type="spellStart"/>
+      <w:r>
+        <w:rPr>
+          <w:rFonts w:asciiTheme="majorHAnsi" w:hAnsiTheme="majorHAnsi" w:cstheme="majorHAnsi"/>
+          <w:sz w:val="16"/>
+          <w:szCs w:val="16"/>
+          <w:lang w:val="en-US"/>
+        </w:rPr>
+        <w:t>Hola</w:t>
+      </w:r>
+      <w:proofErr w:type="spellEnd"/>
+      <w:r>
+        <w:rPr>
+          <w:rFonts w:asciiTheme="majorHAnsi" w:hAnsiTheme="majorHAnsi" w:cstheme="majorHAnsi"/>
+          <w:sz w:val="16"/>
+          <w:szCs w:val="16"/>
+          <w:lang w:val="en-US"/>
+        </w:rPr>
+        <w:t>”;</w:t>
+      </w:r>
+    </w:p>
+    <w:p>
+      <w:pPr>
+        <w:autoSpaceDE w:val="0"/>
+        <w:autoSpaceDN w:val="0"/>
+        <w:adjustRightInd w:val="0"/>
+        <w:spacing w:after="0" w:line="240" w:lineRule="auto"/>
+        <w:rPr>
+          <w:rFonts w:asciiTheme="majorHAnsi" w:hAnsiTheme="majorHAnsi" w:cstheme="majorHAnsi"/>
+          <w:sz w:val="16"/>
+          <w:szCs w:val="16"/>
+          <w:lang w:val="en-US"/>
+        </w:rPr>
+      </w:pPr>
+      <w:r>
+        <w:rPr>
+          <w:rFonts w:asciiTheme="majorHAnsi" w:hAnsiTheme="majorHAnsi" w:cstheme="majorHAnsi"/>
+          <w:sz w:val="16"/>
+          <w:szCs w:val="16"/>
+          <w:lang w:val="en-US"/>
+        </w:rPr>
+        <w:t xml:space="preserve">Object </w:t>
+      </w:r>
+      <w:proofErr w:type="spellStart"/>
+      <w:r>
+        <w:rPr>
+          <w:rFonts w:asciiTheme="majorHAnsi" w:hAnsiTheme="majorHAnsi" w:cstheme="majorHAnsi"/>
+          <w:sz w:val="16"/>
+          <w:szCs w:val="16"/>
+          <w:lang w:val="en-US"/>
+        </w:rPr>
+        <w:t>obj</w:t>
+      </w:r>
+      <w:proofErr w:type="spellEnd"/>
+      <w:r>
+        <w:rPr>
+          <w:rFonts w:asciiTheme="majorHAnsi" w:hAnsiTheme="majorHAnsi" w:cstheme="majorHAnsi"/>
+          <w:sz w:val="16"/>
+          <w:szCs w:val="16"/>
+          <w:lang w:val="en-US"/>
+        </w:rPr>
+        <w:t xml:space="preserve"> = </w:t>
+      </w:r>
+      <w:proofErr w:type="spellStart"/>
+      <w:proofErr w:type="gramStart"/>
+      <w:r>
+        <w:rPr>
+          <w:rFonts w:asciiTheme="majorHAnsi" w:hAnsiTheme="majorHAnsi" w:cstheme="majorHAnsi"/>
+          <w:sz w:val="16"/>
+          <w:szCs w:val="16"/>
+          <w:lang w:val="en-US"/>
+        </w:rPr>
+        <w:t>str</w:t>
+      </w:r>
+      <w:proofErr w:type="spellEnd"/>
+      <w:proofErr w:type="gramEnd"/>
+      <w:r>
+        <w:rPr>
+          <w:rFonts w:asciiTheme="majorHAnsi" w:hAnsiTheme="majorHAnsi" w:cstheme="majorHAnsi"/>
+          <w:sz w:val="16"/>
+          <w:szCs w:val="16"/>
+          <w:lang w:val="en-US"/>
+        </w:rPr>
+        <w:t>;</w:t>
+      </w:r>
+    </w:p>
+    <w:p>
+      <w:pPr>
+        <w:autoSpaceDE w:val="0"/>
+        <w:autoSpaceDN w:val="0"/>
+        <w:adjustRightInd w:val="0"/>
+        <w:spacing w:after="0" w:line="240" w:lineRule="auto"/>
+        <w:rPr>
+          <w:rFonts w:asciiTheme="majorHAnsi" w:hAnsiTheme="majorHAnsi" w:cstheme="majorHAnsi"/>
+          <w:sz w:val="16"/>
+          <w:szCs w:val="16"/>
+        </w:rPr>
+      </w:pPr>
+      <w:proofErr w:type="spellStart"/>
+      <w:r>
+        <w:rPr>
+          <w:rFonts w:asciiTheme="majorHAnsi" w:hAnsiTheme="majorHAnsi" w:cstheme="majorHAnsi"/>
+          <w:sz w:val="16"/>
+          <w:szCs w:val="16"/>
+        </w:rPr>
+        <w:t>String</w:t>
+      </w:r>
+      <w:proofErr w:type="spellEnd"/>
+      <w:r>
+        <w:rPr>
+          <w:rFonts w:asciiTheme="majorHAnsi" w:hAnsiTheme="majorHAnsi" w:cstheme="majorHAnsi"/>
+          <w:sz w:val="16"/>
+          <w:szCs w:val="16"/>
+        </w:rPr>
+        <w:t xml:space="preserve"> str2 = (</w:t>
+      </w:r>
+      <w:proofErr w:type="spellStart"/>
+      <w:r>
+        <w:rPr>
+          <w:rFonts w:asciiTheme="majorHAnsi" w:hAnsiTheme="majorHAnsi" w:cstheme="majorHAnsi"/>
+          <w:sz w:val="16"/>
+          <w:szCs w:val="16"/>
+        </w:rPr>
+        <w:t>string</w:t>
+      </w:r>
+      <w:proofErr w:type="spellEnd"/>
+      <w:r>
+        <w:rPr>
+          <w:rFonts w:asciiTheme="majorHAnsi" w:hAnsiTheme="majorHAnsi" w:cstheme="majorHAnsi"/>
+          <w:sz w:val="16"/>
+          <w:szCs w:val="16"/>
+        </w:rPr>
+        <w:t>) o;</w:t>
+      </w:r>
+    </w:p>
+    <w:p>
+      <w:pPr>
+        <w:autoSpaceDE w:val="0"/>
+        <w:autoSpaceDN w:val="0"/>
+        <w:adjustRightInd w:val="0"/>
+        <w:spacing w:after="0" w:line="240" w:lineRule="auto"/>
+        <w:rPr>
+          <w:rFonts w:asciiTheme="majorHAnsi" w:hAnsiTheme="majorHAnsi" w:cstheme="majorHAnsi"/>
+          <w:sz w:val="16"/>
+          <w:szCs w:val="16"/>
+        </w:rPr>
+      </w:pPr>
+    </w:p>
+    <w:p>
+      <w:pPr>
+        <w:autoSpaceDE w:val="0"/>
+        <w:autoSpaceDN w:val="0"/>
+        <w:adjustRightInd w:val="0"/>
+        <w:spacing w:after="0" w:line="240" w:lineRule="auto"/>
+        <w:rPr>
+          <w:rFonts w:asciiTheme="majorHAnsi" w:hAnsiTheme="majorHAnsi" w:cstheme="majorHAnsi"/>
+          <w:b/>
+          <w:sz w:val="16"/>
+          <w:szCs w:val="16"/>
+        </w:rPr>
+      </w:pPr>
+      <w:proofErr w:type="spellStart"/>
+      <w:r>
+        <w:rPr>
+          <w:rFonts w:asciiTheme="majorHAnsi" w:hAnsiTheme="majorHAnsi" w:cstheme="majorHAnsi"/>
+          <w:b/>
+          <w:bCs/>
+          <w:sz w:val="16"/>
+          <w:szCs w:val="16"/>
+        </w:rPr>
+        <w:t>Converting</w:t>
+      </w:r>
+      <w:proofErr w:type="spellEnd"/>
+      <w:r>
+        <w:rPr>
+          <w:rFonts w:asciiTheme="majorHAnsi" w:hAnsiTheme="majorHAnsi" w:cstheme="majorHAnsi"/>
+          <w:sz w:val="16"/>
+          <w:szCs w:val="16"/>
+        </w:rPr>
+        <w:t xml:space="preserve"> es similar a casting, con la diferencia de que puede ser es entre dos tipos no compatibles. </w:t>
+      </w:r>
+      <w:r>
+        <w:rPr>
+          <w:rFonts w:asciiTheme="majorHAnsi" w:hAnsiTheme="majorHAnsi" w:cstheme="majorHAnsi"/>
+          <w:b/>
+          <w:sz w:val="16"/>
+          <w:szCs w:val="16"/>
+        </w:rPr>
+        <w:t>Puede haber pérdida de información.</w:t>
+      </w:r>
+    </w:p>
+    <w:p>
+      <w:pPr>
+        <w:autoSpaceDE w:val="0"/>
+        <w:autoSpaceDN w:val="0"/>
+        <w:adjustRightInd w:val="0"/>
+        <w:spacing w:after="0" w:line="240" w:lineRule="auto"/>
+        <w:rPr>
+          <w:rFonts w:asciiTheme="majorHAnsi" w:hAnsiTheme="majorHAnsi" w:cstheme="majorHAnsi"/>
+          <w:sz w:val="16"/>
+          <w:szCs w:val="16"/>
+        </w:rPr>
+      </w:pPr>
+      <w:proofErr w:type="spellStart"/>
+      <w:r>
+        <w:rPr>
+          <w:rFonts w:asciiTheme="majorHAnsi" w:hAnsiTheme="majorHAnsi" w:cstheme="majorHAnsi"/>
+          <w:sz w:val="16"/>
+          <w:szCs w:val="16"/>
+        </w:rPr>
+        <w:t>Double</w:t>
+      </w:r>
+      <w:proofErr w:type="spellEnd"/>
+      <w:r>
+        <w:rPr>
+          <w:rFonts w:asciiTheme="majorHAnsi" w:hAnsiTheme="majorHAnsi" w:cstheme="majorHAnsi"/>
+          <w:sz w:val="16"/>
+          <w:szCs w:val="16"/>
+        </w:rPr>
+        <w:t xml:space="preserve"> d=5.5;</w:t>
+      </w:r>
       <w:bookmarkStart w:id="0" w:name="_GoBack"/>
       <w:bookmarkEnd w:id="0"/>
     </w:p>
@@ -1733,27 +2839,69 @@
           <w:szCs w:val="16"/>
         </w:rPr>
       </w:pPr>
-    </w:p>
-    <w:p>
-      <w:pPr>
-        <w:autoSpaceDE w:val="0"/>
-        <w:autoSpaceDN w:val="0"/>
-        <w:adjustRightInd w:val="0"/>
-        <w:spacing w:after="0" w:line="240" w:lineRule="auto"/>
-        <w:rPr>
-          <w:rFonts w:asciiTheme="majorHAnsi" w:hAnsiTheme="majorHAnsi" w:cstheme="majorHAnsi"/>
-          <w:sz w:val="16"/>
-          <w:szCs w:val="16"/>
-        </w:rPr>
-      </w:pPr>
-      <w:r>
-        <w:rPr>
-          <w:rFonts w:asciiTheme="majorHAnsi" w:hAnsiTheme="majorHAnsi" w:cstheme="majorHAnsi"/>
-          <w:sz w:val="16"/>
-          <w:szCs w:val="16"/>
-        </w:rPr>
-        <w:t xml:space="preserve">20. ¿Cuál es la diferencia entre un </w:t>
-      </w:r>
+      <w:proofErr w:type="spellStart"/>
+      <w:r>
+        <w:rPr>
+          <w:rFonts w:asciiTheme="majorHAnsi" w:hAnsiTheme="majorHAnsi" w:cstheme="majorHAnsi"/>
+          <w:sz w:val="16"/>
+          <w:szCs w:val="16"/>
+        </w:rPr>
+        <w:t>Int</w:t>
+      </w:r>
+      <w:proofErr w:type="spellEnd"/>
+      <w:r>
+        <w:rPr>
+          <w:rFonts w:asciiTheme="majorHAnsi" w:hAnsiTheme="majorHAnsi" w:cstheme="majorHAnsi"/>
+          <w:sz w:val="16"/>
+          <w:szCs w:val="16"/>
+        </w:rPr>
+        <w:t xml:space="preserve"> i = (</w:t>
+      </w:r>
+      <w:proofErr w:type="spellStart"/>
+      <w:r>
+        <w:rPr>
+          <w:rFonts w:asciiTheme="majorHAnsi" w:hAnsiTheme="majorHAnsi" w:cstheme="majorHAnsi"/>
+          <w:sz w:val="16"/>
+          <w:szCs w:val="16"/>
+        </w:rPr>
+        <w:t>int</w:t>
+      </w:r>
+      <w:proofErr w:type="spellEnd"/>
+      <w:r>
+        <w:rPr>
+          <w:rFonts w:asciiTheme="majorHAnsi" w:hAnsiTheme="majorHAnsi" w:cstheme="majorHAnsi"/>
+          <w:sz w:val="16"/>
+          <w:szCs w:val="16"/>
+        </w:rPr>
+        <w:t>) d;</w:t>
+      </w:r>
+    </w:p>
+    <w:p>
+      <w:pPr>
+        <w:autoSpaceDE w:val="0"/>
+        <w:autoSpaceDN w:val="0"/>
+        <w:adjustRightInd w:val="0"/>
+        <w:spacing w:after="0" w:line="240" w:lineRule="auto"/>
+        <w:rPr>
+          <w:rFonts w:asciiTheme="majorHAnsi" w:hAnsiTheme="majorHAnsi" w:cstheme="majorHAnsi"/>
+          <w:sz w:val="16"/>
+          <w:szCs w:val="16"/>
+        </w:rPr>
+      </w:pPr>
+    </w:p>
+    <w:p>
+      <w:pPr>
+        <w:autoSpaceDE w:val="0"/>
+        <w:autoSpaceDN w:val="0"/>
+        <w:adjustRightInd w:val="0"/>
+        <w:spacing w:after="0" w:line="240" w:lineRule="auto"/>
+        <w:rPr>
+          <w:rFonts w:asciiTheme="majorHAnsi" w:hAnsiTheme="majorHAnsi" w:cstheme="majorHAnsi"/>
+          <w:sz w:val="16"/>
+          <w:szCs w:val="16"/>
+        </w:rPr>
+      </w:pPr>
+      <w:proofErr w:type="spellStart"/>
       <w:r>
         <w:rPr>
           <w:rFonts w:asciiTheme="majorHAnsi" w:hAnsiTheme="majorHAnsi" w:cstheme="majorHAnsi"/>
@@ -1762,16 +2910,9 @@
           <w:sz w:val="16"/>
           <w:szCs w:val="16"/>
         </w:rPr>
-        <w:t xml:space="preserve">operador de conversión implícito </w:t>
-      </w:r>
-      <w:r>
-        <w:rPr>
-          <w:rFonts w:asciiTheme="majorHAnsi" w:hAnsiTheme="majorHAnsi" w:cstheme="majorHAnsi"/>
-          <w:sz w:val="16"/>
-          <w:szCs w:val="16"/>
-        </w:rPr>
-        <w:t xml:space="preserve">y uno </w:t>
-      </w:r>
+        <w:t>Parsing</w:t>
+      </w:r>
+      <w:proofErr w:type="spellEnd"/>
       <w:r>
         <w:rPr>
           <w:rFonts w:asciiTheme="majorHAnsi" w:hAnsiTheme="majorHAnsi" w:cstheme="majorHAnsi"/>
@@ -1780,699 +2921,15 @@
           <w:sz w:val="16"/>
           <w:szCs w:val="16"/>
         </w:rPr>
-        <w:t>explícito?</w:t>
-      </w:r>
-      <w:r>
-        <w:rPr>
-          <w:rFonts w:asciiTheme="majorHAnsi" w:hAnsiTheme="majorHAnsi" w:cstheme="majorHAnsi"/>
-          <w:sz w:val="16"/>
-          <w:szCs w:val="16"/>
-        </w:rPr>
-        <w:t xml:space="preserve"> (En finalidad, declaración y aplicación)</w:t>
-      </w:r>
-    </w:p>
-    <w:p>
-      <w:pPr>
-        <w:autoSpaceDE w:val="0"/>
-        <w:autoSpaceDN w:val="0"/>
-        <w:adjustRightInd w:val="0"/>
-        <w:spacing w:after="0" w:line="240" w:lineRule="auto"/>
-        <w:rPr>
-          <w:rFonts w:asciiTheme="majorHAnsi" w:hAnsiTheme="majorHAnsi" w:cstheme="majorHAnsi"/>
-          <w:sz w:val="16"/>
-          <w:szCs w:val="16"/>
-        </w:rPr>
-      </w:pPr>
-      <w:r>
-        <w:rPr>
-          <w:rFonts w:asciiTheme="majorHAnsi" w:hAnsiTheme="majorHAnsi" w:cstheme="majorHAnsi"/>
-          <w:sz w:val="16"/>
-          <w:szCs w:val="16"/>
-        </w:rPr>
-        <w:t xml:space="preserve">Los operadores de conversión permiten hacer compatibles tipos que antes no lo eran. </w:t>
-      </w:r>
-    </w:p>
-    <w:p>
-      <w:pPr>
-        <w:autoSpaceDE w:val="0"/>
-        <w:autoSpaceDN w:val="0"/>
-        <w:adjustRightInd w:val="0"/>
-        <w:spacing w:after="0" w:line="240" w:lineRule="auto"/>
-        <w:rPr>
-          <w:rFonts w:asciiTheme="majorHAnsi" w:hAnsiTheme="majorHAnsi" w:cstheme="majorHAnsi"/>
-          <w:sz w:val="16"/>
-          <w:szCs w:val="16"/>
-        </w:rPr>
-      </w:pPr>
-    </w:p>
-    <w:p>
-      <w:pPr>
-        <w:autoSpaceDE w:val="0"/>
-        <w:autoSpaceDN w:val="0"/>
-        <w:adjustRightInd w:val="0"/>
-        <w:spacing w:after="0" w:line="240" w:lineRule="auto"/>
-        <w:rPr>
-          <w:rFonts w:asciiTheme="majorHAnsi" w:hAnsiTheme="majorHAnsi" w:cstheme="majorHAnsi"/>
-          <w:sz w:val="16"/>
-          <w:szCs w:val="16"/>
-        </w:rPr>
-      </w:pPr>
-      <w:r>
-        <w:rPr>
-          <w:rFonts w:asciiTheme="majorHAnsi" w:hAnsiTheme="majorHAnsi" w:cstheme="majorHAnsi"/>
-          <w:sz w:val="16"/>
-          <w:szCs w:val="16"/>
-        </w:rPr>
-        <w:t xml:space="preserve">Se declaran igual, cambiando la palabra </w:t>
-      </w:r>
-      <w:proofErr w:type="spellStart"/>
-      <w:r>
-        <w:rPr>
-          <w:rFonts w:asciiTheme="majorHAnsi" w:hAnsiTheme="majorHAnsi" w:cstheme="majorHAnsi"/>
-          <w:sz w:val="16"/>
-          <w:szCs w:val="16"/>
-        </w:rPr>
-        <w:t>explicit</w:t>
-      </w:r>
-      <w:proofErr w:type="spellEnd"/>
-      <w:r>
-        <w:rPr>
-          <w:rFonts w:asciiTheme="majorHAnsi" w:hAnsiTheme="majorHAnsi" w:cstheme="majorHAnsi"/>
-          <w:sz w:val="16"/>
-          <w:szCs w:val="16"/>
-        </w:rPr>
-        <w:t xml:space="preserve"> por </w:t>
-      </w:r>
-      <w:proofErr w:type="spellStart"/>
-      <w:r>
-        <w:rPr>
-          <w:rFonts w:asciiTheme="majorHAnsi" w:hAnsiTheme="majorHAnsi" w:cstheme="majorHAnsi"/>
-          <w:sz w:val="16"/>
-          <w:szCs w:val="16"/>
-        </w:rPr>
-        <w:t>implicit</w:t>
-      </w:r>
-      <w:proofErr w:type="spellEnd"/>
-      <w:r>
-        <w:rPr>
-          <w:rFonts w:asciiTheme="majorHAnsi" w:hAnsiTheme="majorHAnsi" w:cstheme="majorHAnsi"/>
-          <w:sz w:val="16"/>
-          <w:szCs w:val="16"/>
-        </w:rPr>
-        <w:t xml:space="preserve"> (o viceversa). Cabe destacar que deben ser STATIC.</w:t>
-      </w:r>
-    </w:p>
-    <w:p>
-      <w:pPr>
-        <w:autoSpaceDE w:val="0"/>
-        <w:autoSpaceDN w:val="0"/>
-        <w:adjustRightInd w:val="0"/>
-        <w:spacing w:after="0" w:line="240" w:lineRule="auto"/>
-        <w:rPr>
-          <w:rFonts w:asciiTheme="majorHAnsi" w:hAnsiTheme="majorHAnsi" w:cstheme="majorHAnsi"/>
-          <w:sz w:val="16"/>
-          <w:szCs w:val="16"/>
-        </w:rPr>
-      </w:pPr>
-    </w:p>
-    <w:p>
-      <w:pPr>
-        <w:autoSpaceDE w:val="0"/>
-        <w:autoSpaceDN w:val="0"/>
-        <w:adjustRightInd w:val="0"/>
-        <w:spacing w:after="0" w:line="240" w:lineRule="auto"/>
-        <w:rPr>
-          <w:rFonts w:asciiTheme="majorHAnsi" w:hAnsiTheme="majorHAnsi" w:cstheme="majorHAnsi"/>
-          <w:sz w:val="16"/>
-          <w:szCs w:val="16"/>
-        </w:rPr>
-      </w:pPr>
-      <w:r>
-        <w:rPr>
-          <w:rFonts w:asciiTheme="majorHAnsi" w:hAnsiTheme="majorHAnsi" w:cstheme="majorHAnsi"/>
-          <w:sz w:val="16"/>
-          <w:szCs w:val="16"/>
-        </w:rPr>
-        <w:t xml:space="preserve">[mod acceso] </w:t>
-      </w:r>
-      <w:proofErr w:type="spellStart"/>
-      <w:r>
-        <w:rPr>
-          <w:rFonts w:asciiTheme="majorHAnsi" w:hAnsiTheme="majorHAnsi" w:cstheme="majorHAnsi"/>
-          <w:sz w:val="16"/>
-          <w:szCs w:val="16"/>
-        </w:rPr>
-        <w:t>static</w:t>
-      </w:r>
-      <w:proofErr w:type="spellEnd"/>
-      <w:r>
-        <w:rPr>
-          <w:rFonts w:asciiTheme="majorHAnsi" w:hAnsiTheme="majorHAnsi" w:cstheme="majorHAnsi"/>
-          <w:sz w:val="16"/>
-          <w:szCs w:val="16"/>
-        </w:rPr>
         <w:t xml:space="preserve"> </w:t>
       </w:r>
-      <w:proofErr w:type="spellStart"/>
-      <w:r>
-        <w:rPr>
-          <w:rFonts w:asciiTheme="majorHAnsi" w:hAnsiTheme="majorHAnsi" w:cstheme="majorHAnsi"/>
-          <w:sz w:val="16"/>
-          <w:szCs w:val="16"/>
-        </w:rPr>
-        <w:t>implicit</w:t>
-      </w:r>
-      <w:proofErr w:type="spellEnd"/>
-      <w:r>
-        <w:rPr>
-          <w:rFonts w:asciiTheme="majorHAnsi" w:hAnsiTheme="majorHAnsi" w:cstheme="majorHAnsi"/>
-          <w:sz w:val="16"/>
-          <w:szCs w:val="16"/>
-        </w:rPr>
-        <w:t xml:space="preserve"> </w:t>
-      </w:r>
-      <w:proofErr w:type="spellStart"/>
-      <w:r>
-        <w:rPr>
-          <w:rFonts w:asciiTheme="majorHAnsi" w:hAnsiTheme="majorHAnsi" w:cstheme="majorHAnsi"/>
-          <w:sz w:val="16"/>
-          <w:szCs w:val="16"/>
-        </w:rPr>
-        <w:t>operator</w:t>
-      </w:r>
-      <w:proofErr w:type="spellEnd"/>
-      <w:r>
-        <w:rPr>
-          <w:rFonts w:asciiTheme="majorHAnsi" w:hAnsiTheme="majorHAnsi" w:cstheme="majorHAnsi"/>
-          <w:sz w:val="16"/>
-          <w:szCs w:val="16"/>
-        </w:rPr>
-        <w:t xml:space="preserve"> </w:t>
-      </w:r>
-      <w:proofErr w:type="spellStart"/>
-      <w:proofErr w:type="gramStart"/>
-      <w:r>
-        <w:rPr>
-          <w:rFonts w:asciiTheme="majorHAnsi" w:hAnsiTheme="majorHAnsi" w:cstheme="majorHAnsi"/>
-          <w:sz w:val="16"/>
-          <w:szCs w:val="16"/>
-        </w:rPr>
-        <w:t>nombreTipo</w:t>
-      </w:r>
-      <w:proofErr w:type="spellEnd"/>
-      <w:r>
-        <w:rPr>
-          <w:rFonts w:asciiTheme="majorHAnsi" w:hAnsiTheme="majorHAnsi" w:cstheme="majorHAnsi"/>
-          <w:sz w:val="16"/>
-          <w:szCs w:val="16"/>
-        </w:rPr>
-        <w:t>(</w:t>
-      </w:r>
-      <w:proofErr w:type="gramEnd"/>
-      <w:r>
-        <w:rPr>
-          <w:rFonts w:asciiTheme="majorHAnsi" w:hAnsiTheme="majorHAnsi" w:cstheme="majorHAnsi"/>
-          <w:sz w:val="16"/>
-          <w:szCs w:val="16"/>
-        </w:rPr>
-        <w:t>Tipo a)</w:t>
-      </w:r>
-    </w:p>
-    <w:p>
-      <w:pPr>
-        <w:autoSpaceDE w:val="0"/>
-        <w:autoSpaceDN w:val="0"/>
-        <w:adjustRightInd w:val="0"/>
-        <w:spacing w:after="0" w:line="240" w:lineRule="auto"/>
-        <w:rPr>
-          <w:rFonts w:asciiTheme="majorHAnsi" w:hAnsiTheme="majorHAnsi" w:cstheme="majorHAnsi"/>
-          <w:sz w:val="16"/>
-          <w:szCs w:val="16"/>
-        </w:rPr>
-      </w:pPr>
-      <w:r>
-        <w:rPr>
-          <w:rFonts w:asciiTheme="majorHAnsi" w:hAnsiTheme="majorHAnsi" w:cstheme="majorHAnsi"/>
-          <w:sz w:val="16"/>
-          <w:szCs w:val="16"/>
-        </w:rPr>
-        <w:t>{</w:t>
-      </w:r>
-    </w:p>
-    <w:p>
-      <w:pPr>
-        <w:autoSpaceDE w:val="0"/>
-        <w:autoSpaceDN w:val="0"/>
-        <w:adjustRightInd w:val="0"/>
-        <w:spacing w:after="0" w:line="240" w:lineRule="auto"/>
-        <w:rPr>
-          <w:rFonts w:asciiTheme="majorHAnsi" w:hAnsiTheme="majorHAnsi" w:cstheme="majorHAnsi"/>
-          <w:sz w:val="16"/>
-          <w:szCs w:val="16"/>
-        </w:rPr>
-      </w:pPr>
-      <w:r>
-        <w:rPr>
-          <w:rFonts w:asciiTheme="majorHAnsi" w:hAnsiTheme="majorHAnsi" w:cstheme="majorHAnsi"/>
-          <w:sz w:val="16"/>
-          <w:szCs w:val="16"/>
-        </w:rPr>
-        <w:tab/>
-        <w:t>//…</w:t>
-      </w:r>
-    </w:p>
-    <w:p>
-      <w:pPr>
-        <w:autoSpaceDE w:val="0"/>
-        <w:autoSpaceDN w:val="0"/>
-        <w:adjustRightInd w:val="0"/>
-        <w:spacing w:after="0" w:line="240" w:lineRule="auto"/>
-        <w:rPr>
-          <w:rFonts w:asciiTheme="majorHAnsi" w:hAnsiTheme="majorHAnsi" w:cstheme="majorHAnsi"/>
-          <w:sz w:val="16"/>
-          <w:szCs w:val="16"/>
-        </w:rPr>
-      </w:pPr>
-      <w:r>
-        <w:rPr>
-          <w:rFonts w:asciiTheme="majorHAnsi" w:hAnsiTheme="majorHAnsi" w:cstheme="majorHAnsi"/>
-          <w:sz w:val="16"/>
-          <w:szCs w:val="16"/>
-        </w:rPr>
-        <w:t>}</w:t>
-      </w:r>
-    </w:p>
-    <w:p>
-      <w:pPr>
-        <w:autoSpaceDE w:val="0"/>
-        <w:autoSpaceDN w:val="0"/>
-        <w:adjustRightInd w:val="0"/>
-        <w:spacing w:after="0" w:line="240" w:lineRule="auto"/>
-        <w:rPr>
-          <w:rFonts w:asciiTheme="majorHAnsi" w:hAnsiTheme="majorHAnsi" w:cstheme="majorHAnsi"/>
-          <w:sz w:val="16"/>
-          <w:szCs w:val="16"/>
-        </w:rPr>
-      </w:pPr>
-    </w:p>
-    <w:p>
-      <w:pPr>
-        <w:autoSpaceDE w:val="0"/>
-        <w:autoSpaceDN w:val="0"/>
-        <w:adjustRightInd w:val="0"/>
-        <w:spacing w:after="0" w:line="240" w:lineRule="auto"/>
-        <w:rPr>
-          <w:rFonts w:asciiTheme="majorHAnsi" w:hAnsiTheme="majorHAnsi" w:cstheme="majorHAnsi"/>
-          <w:sz w:val="16"/>
-          <w:szCs w:val="16"/>
-        </w:rPr>
-      </w:pPr>
-    </w:p>
-    <w:p>
-      <w:pPr>
-        <w:autoSpaceDE w:val="0"/>
-        <w:autoSpaceDN w:val="0"/>
-        <w:adjustRightInd w:val="0"/>
-        <w:spacing w:after="0" w:line="240" w:lineRule="auto"/>
-        <w:rPr>
-          <w:rFonts w:asciiTheme="majorHAnsi" w:hAnsiTheme="majorHAnsi" w:cstheme="majorHAnsi"/>
-          <w:sz w:val="16"/>
-          <w:szCs w:val="16"/>
-        </w:rPr>
-      </w:pPr>
-      <w:r>
-        <w:rPr>
-          <w:rFonts w:asciiTheme="majorHAnsi" w:hAnsiTheme="majorHAnsi" w:cstheme="majorHAnsi"/>
-          <w:sz w:val="16"/>
-          <w:szCs w:val="16"/>
-        </w:rPr>
-        <w:t>21. Los operadores de casteo “(T)x” no se pueden sobrecargar. ¿Cuál es la alternativa?</w:t>
-      </w:r>
-    </w:p>
-    <w:p>
-      <w:pPr>
-        <w:autoSpaceDE w:val="0"/>
-        <w:autoSpaceDN w:val="0"/>
-        <w:adjustRightInd w:val="0"/>
-        <w:spacing w:after="0" w:line="240" w:lineRule="auto"/>
-        <w:rPr>
-          <w:rFonts w:asciiTheme="majorHAnsi" w:hAnsiTheme="majorHAnsi" w:cstheme="majorHAnsi"/>
-          <w:sz w:val="16"/>
-          <w:szCs w:val="16"/>
-        </w:rPr>
-      </w:pPr>
-      <w:r>
-        <w:rPr>
-          <w:rFonts w:asciiTheme="majorHAnsi" w:hAnsiTheme="majorHAnsi" w:cstheme="majorHAnsi"/>
-          <w:sz w:val="16"/>
-          <w:szCs w:val="16"/>
-        </w:rPr>
-        <w:t>Se deben definir nuevos operadores de conversión explicita/implícita.</w:t>
-      </w:r>
-    </w:p>
-    <w:p>
-      <w:pPr>
-        <w:autoSpaceDE w:val="0"/>
-        <w:autoSpaceDN w:val="0"/>
-        <w:adjustRightInd w:val="0"/>
-        <w:spacing w:after="0" w:line="240" w:lineRule="auto"/>
-        <w:rPr>
-          <w:rFonts w:asciiTheme="majorHAnsi" w:hAnsiTheme="majorHAnsi" w:cstheme="majorHAnsi"/>
-          <w:sz w:val="16"/>
-          <w:szCs w:val="16"/>
-        </w:rPr>
-      </w:pPr>
-    </w:p>
-    <w:p>
-      <w:pPr>
-        <w:autoSpaceDE w:val="0"/>
-        <w:autoSpaceDN w:val="0"/>
-        <w:adjustRightInd w:val="0"/>
-        <w:spacing w:after="0" w:line="240" w:lineRule="auto"/>
-        <w:rPr>
-          <w:rFonts w:asciiTheme="majorHAnsi" w:hAnsiTheme="majorHAnsi" w:cstheme="majorHAnsi"/>
-          <w:sz w:val="16"/>
-          <w:szCs w:val="16"/>
-        </w:rPr>
-      </w:pPr>
-      <w:r>
-        <w:rPr>
-          <w:rFonts w:asciiTheme="majorHAnsi" w:hAnsiTheme="majorHAnsi" w:cstheme="majorHAnsi"/>
-          <w:sz w:val="16"/>
-          <w:szCs w:val="16"/>
-        </w:rPr>
-        <w:t xml:space="preserve">22. ¿Cuál es la diferencia entre </w:t>
-      </w:r>
-      <w:r>
-        <w:rPr>
-          <w:rFonts w:asciiTheme="majorHAnsi" w:hAnsiTheme="majorHAnsi" w:cstheme="majorHAnsi"/>
-          <w:b/>
-          <w:bCs/>
-          <w:sz w:val="16"/>
-          <w:szCs w:val="16"/>
-        </w:rPr>
-        <w:t xml:space="preserve">castear </w:t>
-      </w:r>
-      <w:r>
-        <w:rPr>
-          <w:rFonts w:asciiTheme="majorHAnsi" w:hAnsiTheme="majorHAnsi" w:cstheme="majorHAnsi"/>
-          <w:sz w:val="16"/>
-          <w:szCs w:val="16"/>
-        </w:rPr>
-        <w:t xml:space="preserve">(casting), </w:t>
-      </w:r>
-      <w:r>
-        <w:rPr>
-          <w:rFonts w:asciiTheme="majorHAnsi" w:hAnsiTheme="majorHAnsi" w:cstheme="majorHAnsi"/>
-          <w:b/>
-          <w:bCs/>
-          <w:sz w:val="16"/>
-          <w:szCs w:val="16"/>
-        </w:rPr>
-        <w:t xml:space="preserve">convertir </w:t>
-      </w:r>
-      <w:r>
-        <w:rPr>
-          <w:rFonts w:asciiTheme="majorHAnsi" w:hAnsiTheme="majorHAnsi" w:cstheme="majorHAnsi"/>
-          <w:sz w:val="16"/>
-          <w:szCs w:val="16"/>
-        </w:rPr>
-        <w:t>(</w:t>
-      </w:r>
-      <w:proofErr w:type="spellStart"/>
-      <w:r>
-        <w:rPr>
-          <w:rFonts w:asciiTheme="majorHAnsi" w:hAnsiTheme="majorHAnsi" w:cstheme="majorHAnsi"/>
-          <w:sz w:val="16"/>
-          <w:szCs w:val="16"/>
-        </w:rPr>
-        <w:t>converting</w:t>
-      </w:r>
-      <w:proofErr w:type="spellEnd"/>
-      <w:r>
-        <w:rPr>
-          <w:rFonts w:asciiTheme="majorHAnsi" w:hAnsiTheme="majorHAnsi" w:cstheme="majorHAnsi"/>
-          <w:sz w:val="16"/>
-          <w:szCs w:val="16"/>
-        </w:rPr>
-        <w:t xml:space="preserve">) y </w:t>
-      </w:r>
-      <w:proofErr w:type="spellStart"/>
-      <w:r>
-        <w:rPr>
-          <w:rFonts w:asciiTheme="majorHAnsi" w:hAnsiTheme="majorHAnsi" w:cstheme="majorHAnsi"/>
-          <w:b/>
-          <w:bCs/>
-          <w:sz w:val="16"/>
-          <w:szCs w:val="16"/>
-        </w:rPr>
-        <w:t>parsear</w:t>
-      </w:r>
-      <w:proofErr w:type="spellEnd"/>
-      <w:r>
-        <w:rPr>
-          <w:rFonts w:asciiTheme="majorHAnsi" w:hAnsiTheme="majorHAnsi" w:cstheme="majorHAnsi"/>
-          <w:b/>
-          <w:bCs/>
-          <w:sz w:val="16"/>
-          <w:szCs w:val="16"/>
-        </w:rPr>
-        <w:t xml:space="preserve"> </w:t>
-      </w:r>
-      <w:r>
-        <w:rPr>
-          <w:rFonts w:asciiTheme="majorHAnsi" w:hAnsiTheme="majorHAnsi" w:cstheme="majorHAnsi"/>
-          <w:sz w:val="16"/>
-          <w:szCs w:val="16"/>
-        </w:rPr>
-        <w:t>(</w:t>
-      </w:r>
-      <w:proofErr w:type="spellStart"/>
-      <w:r>
-        <w:rPr>
-          <w:rFonts w:asciiTheme="majorHAnsi" w:hAnsiTheme="majorHAnsi" w:cstheme="majorHAnsi"/>
-          <w:sz w:val="16"/>
-          <w:szCs w:val="16"/>
-        </w:rPr>
-        <w:t>parsing</w:t>
-      </w:r>
-      <w:proofErr w:type="spellEnd"/>
-      <w:r>
-        <w:rPr>
-          <w:rFonts w:asciiTheme="majorHAnsi" w:hAnsiTheme="majorHAnsi" w:cstheme="majorHAnsi"/>
-          <w:sz w:val="16"/>
-          <w:szCs w:val="16"/>
-        </w:rPr>
-        <w:t>)?</w:t>
-      </w:r>
-    </w:p>
-    <w:p>
-      <w:pPr>
-        <w:autoSpaceDE w:val="0"/>
-        <w:autoSpaceDN w:val="0"/>
-        <w:adjustRightInd w:val="0"/>
-        <w:spacing w:after="0" w:line="240" w:lineRule="auto"/>
-        <w:rPr>
-          <w:rFonts w:asciiTheme="majorHAnsi" w:hAnsiTheme="majorHAnsi" w:cstheme="majorHAnsi"/>
-          <w:sz w:val="16"/>
-          <w:szCs w:val="16"/>
-        </w:rPr>
-      </w:pPr>
-      <w:r>
-        <w:rPr>
-          <w:rFonts w:asciiTheme="majorHAnsi" w:hAnsiTheme="majorHAnsi" w:cstheme="majorHAnsi"/>
-          <w:b/>
-          <w:bCs/>
-          <w:sz w:val="16"/>
-          <w:szCs w:val="16"/>
-        </w:rPr>
-        <w:t>Casting</w:t>
-      </w:r>
-      <w:r>
-        <w:rPr>
-          <w:rFonts w:asciiTheme="majorHAnsi" w:hAnsiTheme="majorHAnsi" w:cstheme="majorHAnsi"/>
-          <w:sz w:val="16"/>
-          <w:szCs w:val="16"/>
-        </w:rPr>
-        <w:t xml:space="preserve"> es cuando tomas una variable de un tipo y la cambias a otro tipo SIN alterar el valor de la variable.</w:t>
-      </w:r>
-    </w:p>
-    <w:p>
-      <w:pPr>
-        <w:autoSpaceDE w:val="0"/>
-        <w:autoSpaceDN w:val="0"/>
-        <w:adjustRightInd w:val="0"/>
-        <w:spacing w:after="0" w:line="240" w:lineRule="auto"/>
-        <w:rPr>
-          <w:rFonts w:asciiTheme="majorHAnsi" w:hAnsiTheme="majorHAnsi" w:cstheme="majorHAnsi"/>
-          <w:sz w:val="16"/>
-          <w:szCs w:val="16"/>
-        </w:rPr>
-      </w:pPr>
-      <w:r>
-        <w:rPr>
-          <w:rFonts w:asciiTheme="majorHAnsi" w:hAnsiTheme="majorHAnsi" w:cstheme="majorHAnsi"/>
-          <w:sz w:val="16"/>
-          <w:szCs w:val="16"/>
-        </w:rPr>
-        <w:t>Se puede hacer solo si los tipos son compatibles.</w:t>
-      </w:r>
-    </w:p>
-    <w:p>
-      <w:pPr>
-        <w:autoSpaceDE w:val="0"/>
-        <w:autoSpaceDN w:val="0"/>
-        <w:adjustRightInd w:val="0"/>
-        <w:spacing w:after="0" w:line="240" w:lineRule="auto"/>
-        <w:rPr>
-          <w:rFonts w:asciiTheme="majorHAnsi" w:hAnsiTheme="majorHAnsi" w:cstheme="majorHAnsi"/>
-          <w:sz w:val="16"/>
-          <w:szCs w:val="16"/>
-        </w:rPr>
-      </w:pPr>
-      <w:proofErr w:type="spellStart"/>
-      <w:r>
-        <w:rPr>
-          <w:rFonts w:asciiTheme="majorHAnsi" w:hAnsiTheme="majorHAnsi" w:cstheme="majorHAnsi"/>
-          <w:sz w:val="16"/>
-          <w:szCs w:val="16"/>
-        </w:rPr>
-        <w:t>String</w:t>
-      </w:r>
-      <w:proofErr w:type="spellEnd"/>
-      <w:r>
-        <w:rPr>
-          <w:rFonts w:asciiTheme="majorHAnsi" w:hAnsiTheme="majorHAnsi" w:cstheme="majorHAnsi"/>
-          <w:sz w:val="16"/>
-          <w:szCs w:val="16"/>
-        </w:rPr>
-        <w:t xml:space="preserve"> </w:t>
-      </w:r>
-      <w:proofErr w:type="spellStart"/>
-      <w:r>
-        <w:rPr>
-          <w:rFonts w:asciiTheme="majorHAnsi" w:hAnsiTheme="majorHAnsi" w:cstheme="majorHAnsi"/>
-          <w:sz w:val="16"/>
-          <w:szCs w:val="16"/>
-        </w:rPr>
-        <w:t>str</w:t>
-      </w:r>
-      <w:proofErr w:type="spellEnd"/>
-      <w:proofErr w:type="gramStart"/>
-      <w:r>
-        <w:rPr>
-          <w:rFonts w:asciiTheme="majorHAnsi" w:hAnsiTheme="majorHAnsi" w:cstheme="majorHAnsi"/>
-          <w:sz w:val="16"/>
-          <w:szCs w:val="16"/>
-        </w:rPr>
-        <w:t>=”Hola</w:t>
-      </w:r>
-      <w:proofErr w:type="gramEnd"/>
-      <w:r>
-        <w:rPr>
-          <w:rFonts w:asciiTheme="majorHAnsi" w:hAnsiTheme="majorHAnsi" w:cstheme="majorHAnsi"/>
-          <w:sz w:val="16"/>
-          <w:szCs w:val="16"/>
-        </w:rPr>
-        <w:t>”;</w:t>
-      </w:r>
-    </w:p>
-    <w:p>
-      <w:pPr>
-        <w:autoSpaceDE w:val="0"/>
-        <w:autoSpaceDN w:val="0"/>
-        <w:adjustRightInd w:val="0"/>
-        <w:spacing w:after="0" w:line="240" w:lineRule="auto"/>
-        <w:rPr>
-          <w:rFonts w:asciiTheme="majorHAnsi" w:hAnsiTheme="majorHAnsi" w:cstheme="majorHAnsi"/>
-          <w:sz w:val="16"/>
-          <w:szCs w:val="16"/>
-        </w:rPr>
-      </w:pPr>
-      <w:proofErr w:type="spellStart"/>
-      <w:r>
-        <w:rPr>
-          <w:rFonts w:asciiTheme="majorHAnsi" w:hAnsiTheme="majorHAnsi" w:cstheme="majorHAnsi"/>
-          <w:sz w:val="16"/>
-          <w:szCs w:val="16"/>
-        </w:rPr>
-        <w:t>Object</w:t>
-      </w:r>
-      <w:proofErr w:type="spellEnd"/>
-      <w:r>
-        <w:rPr>
-          <w:rFonts w:asciiTheme="majorHAnsi" w:hAnsiTheme="majorHAnsi" w:cstheme="majorHAnsi"/>
-          <w:sz w:val="16"/>
-          <w:szCs w:val="16"/>
-        </w:rPr>
-        <w:t xml:space="preserve"> </w:t>
-      </w:r>
-      <w:proofErr w:type="spellStart"/>
-      <w:r>
-        <w:rPr>
-          <w:rFonts w:asciiTheme="majorHAnsi" w:hAnsiTheme="majorHAnsi" w:cstheme="majorHAnsi"/>
-          <w:sz w:val="16"/>
-          <w:szCs w:val="16"/>
-        </w:rPr>
-        <w:t>obj</w:t>
-      </w:r>
-      <w:proofErr w:type="spellEnd"/>
-      <w:r>
-        <w:rPr>
-          <w:rFonts w:asciiTheme="majorHAnsi" w:hAnsiTheme="majorHAnsi" w:cstheme="majorHAnsi"/>
-          <w:sz w:val="16"/>
-          <w:szCs w:val="16"/>
-        </w:rPr>
-        <w:t xml:space="preserve"> = </w:t>
-      </w:r>
-      <w:proofErr w:type="spellStart"/>
-      <w:r>
-        <w:rPr>
-          <w:rFonts w:asciiTheme="majorHAnsi" w:hAnsiTheme="majorHAnsi" w:cstheme="majorHAnsi"/>
-          <w:sz w:val="16"/>
-          <w:szCs w:val="16"/>
-        </w:rPr>
-        <w:t>str</w:t>
-      </w:r>
-      <w:proofErr w:type="spellEnd"/>
-      <w:r>
-        <w:rPr>
-          <w:rFonts w:asciiTheme="majorHAnsi" w:hAnsiTheme="majorHAnsi" w:cstheme="majorHAnsi"/>
-          <w:sz w:val="16"/>
-          <w:szCs w:val="16"/>
-        </w:rPr>
-        <w:t>;</w:t>
-      </w:r>
-    </w:p>
-    <w:p>
-      <w:pPr>
-        <w:autoSpaceDE w:val="0"/>
-        <w:autoSpaceDN w:val="0"/>
-        <w:adjustRightInd w:val="0"/>
-        <w:spacing w:after="0" w:line="240" w:lineRule="auto"/>
-        <w:rPr>
-          <w:rFonts w:asciiTheme="majorHAnsi" w:hAnsiTheme="majorHAnsi" w:cstheme="majorHAnsi"/>
-          <w:sz w:val="16"/>
-          <w:szCs w:val="16"/>
-        </w:rPr>
-      </w:pPr>
-      <w:proofErr w:type="spellStart"/>
-      <w:r>
-        <w:rPr>
-          <w:rFonts w:asciiTheme="majorHAnsi" w:hAnsiTheme="majorHAnsi" w:cstheme="majorHAnsi"/>
-          <w:sz w:val="16"/>
-          <w:szCs w:val="16"/>
-        </w:rPr>
-        <w:t>String</w:t>
-      </w:r>
-      <w:proofErr w:type="spellEnd"/>
-      <w:r>
-        <w:rPr>
-          <w:rFonts w:asciiTheme="majorHAnsi" w:hAnsiTheme="majorHAnsi" w:cstheme="majorHAnsi"/>
-          <w:sz w:val="16"/>
-          <w:szCs w:val="16"/>
-        </w:rPr>
-        <w:t xml:space="preserve"> str2 = (</w:t>
+      <w:r>
+        <w:rPr>
+          <w:rFonts w:asciiTheme="majorHAnsi" w:hAnsiTheme="majorHAnsi" w:cstheme="majorHAnsi"/>
+          <w:sz w:val="16"/>
+          <w:szCs w:val="16"/>
+        </w:rPr>
+        <w:t xml:space="preserve">es cuando interpretar y convertir un </w:t>
       </w:r>
       <w:proofErr w:type="spellStart"/>
       <w:r>
@@ -2490,225 +2947,7 @@
           <w:sz w:val="16"/>
           <w:szCs w:val="16"/>
         </w:rPr>
-        <w:t>) o;</w:t>
-      </w:r>
-    </w:p>
-    <w:p>
-      <w:pPr>
-        <w:autoSpaceDE w:val="0"/>
-        <w:autoSpaceDN w:val="0"/>
-        <w:adjustRightInd w:val="0"/>
-        <w:spacing w:after="0" w:line="240" w:lineRule="auto"/>
-        <w:rPr>
-          <w:rFonts w:asciiTheme="majorHAnsi" w:hAnsiTheme="majorHAnsi" w:cstheme="majorHAnsi"/>
-          <w:sz w:val="16"/>
-          <w:szCs w:val="16"/>
-        </w:rPr>
-      </w:pPr>
-    </w:p>
-    <w:p>
-      <w:pPr>
-        <w:autoSpaceDE w:val="0"/>
-        <w:autoSpaceDN w:val="0"/>
-        <w:adjustRightInd w:val="0"/>
-        <w:spacing w:after="0" w:line="240" w:lineRule="auto"/>
-        <w:rPr>
-          <w:rFonts w:asciiTheme="majorHAnsi" w:hAnsiTheme="majorHAnsi" w:cstheme="majorHAnsi"/>
-          <w:sz w:val="16"/>
-          <w:szCs w:val="16"/>
-        </w:rPr>
-      </w:pPr>
-      <w:proofErr w:type="spellStart"/>
-      <w:r>
-        <w:rPr>
-          <w:rFonts w:asciiTheme="majorHAnsi" w:hAnsiTheme="majorHAnsi" w:cstheme="majorHAnsi"/>
-          <w:b/>
-          <w:bCs/>
-          <w:sz w:val="16"/>
-          <w:szCs w:val="16"/>
-        </w:rPr>
-        <w:t>Converting</w:t>
-      </w:r>
-      <w:proofErr w:type="spellEnd"/>
-      <w:r>
-        <w:rPr>
-          <w:rFonts w:asciiTheme="majorHAnsi" w:hAnsiTheme="majorHAnsi" w:cstheme="majorHAnsi"/>
-          <w:sz w:val="16"/>
-          <w:szCs w:val="16"/>
-        </w:rPr>
-        <w:t xml:space="preserve"> es similar a casting, con la diferencia de que puede ser es entre dos tipos no compatibles. Puede haber pérdida de información como el ejemplo.</w:t>
-      </w:r>
-    </w:p>
-    <w:p>
-      <w:pPr>
-        <w:autoSpaceDE w:val="0"/>
-        <w:autoSpaceDN w:val="0"/>
-        <w:adjustRightInd w:val="0"/>
-        <w:spacing w:after="0" w:line="240" w:lineRule="auto"/>
-        <w:rPr>
-          <w:rFonts w:asciiTheme="majorHAnsi" w:hAnsiTheme="majorHAnsi" w:cstheme="majorHAnsi"/>
-          <w:sz w:val="16"/>
-          <w:szCs w:val="16"/>
-        </w:rPr>
-      </w:pPr>
-      <w:proofErr w:type="spellStart"/>
-      <w:r>
-        <w:rPr>
-          <w:rFonts w:asciiTheme="majorHAnsi" w:hAnsiTheme="majorHAnsi" w:cstheme="majorHAnsi"/>
-          <w:sz w:val="16"/>
-          <w:szCs w:val="16"/>
-        </w:rPr>
-        <w:t>Double</w:t>
-      </w:r>
-      <w:proofErr w:type="spellEnd"/>
-      <w:r>
-        <w:rPr>
-          <w:rFonts w:asciiTheme="majorHAnsi" w:hAnsiTheme="majorHAnsi" w:cstheme="majorHAnsi"/>
-          <w:sz w:val="16"/>
-          <w:szCs w:val="16"/>
-        </w:rPr>
-        <w:t xml:space="preserve"> d=5.5;</w:t>
-      </w:r>
-    </w:p>
-    <w:p>
-      <w:pPr>
-        <w:autoSpaceDE w:val="0"/>
-        <w:autoSpaceDN w:val="0"/>
-        <w:adjustRightInd w:val="0"/>
-        <w:spacing w:after="0" w:line="240" w:lineRule="auto"/>
-        <w:rPr>
-          <w:rFonts w:asciiTheme="majorHAnsi" w:hAnsiTheme="majorHAnsi" w:cstheme="majorHAnsi"/>
-          <w:sz w:val="16"/>
-          <w:szCs w:val="16"/>
-        </w:rPr>
-      </w:pPr>
-      <w:proofErr w:type="spellStart"/>
-      <w:r>
-        <w:rPr>
-          <w:rFonts w:asciiTheme="majorHAnsi" w:hAnsiTheme="majorHAnsi" w:cstheme="majorHAnsi"/>
-          <w:sz w:val="16"/>
-          <w:szCs w:val="16"/>
-        </w:rPr>
-        <w:t>Int</w:t>
-      </w:r>
-      <w:proofErr w:type="spellEnd"/>
-      <w:r>
-        <w:rPr>
-          <w:rFonts w:asciiTheme="majorHAnsi" w:hAnsiTheme="majorHAnsi" w:cstheme="majorHAnsi"/>
-          <w:sz w:val="16"/>
-          <w:szCs w:val="16"/>
-        </w:rPr>
-        <w:t xml:space="preserve"> i = (</w:t>
-      </w:r>
-      <w:proofErr w:type="spellStart"/>
-      <w:r>
-        <w:rPr>
-          <w:rFonts w:asciiTheme="majorHAnsi" w:hAnsiTheme="majorHAnsi" w:cstheme="majorHAnsi"/>
-          <w:sz w:val="16"/>
-          <w:szCs w:val="16"/>
-        </w:rPr>
-        <w:t>int</w:t>
-      </w:r>
-      <w:proofErr w:type="spellEnd"/>
-      <w:r>
-        <w:rPr>
-          <w:rFonts w:asciiTheme="majorHAnsi" w:hAnsiTheme="majorHAnsi" w:cstheme="majorHAnsi"/>
-          <w:sz w:val="16"/>
-          <w:szCs w:val="16"/>
-        </w:rPr>
-        <w:t>) d;</w:t>
-      </w:r>
-    </w:p>
-    <w:p>
-      <w:pPr>
-        <w:autoSpaceDE w:val="0"/>
-        <w:autoSpaceDN w:val="0"/>
-        <w:adjustRightInd w:val="0"/>
-        <w:spacing w:after="0" w:line="240" w:lineRule="auto"/>
-        <w:rPr>
-          <w:rFonts w:asciiTheme="majorHAnsi" w:hAnsiTheme="majorHAnsi" w:cstheme="majorHAnsi"/>
-          <w:sz w:val="16"/>
-          <w:szCs w:val="16"/>
-        </w:rPr>
-      </w:pPr>
-    </w:p>
-    <w:p>
-      <w:pPr>
-        <w:autoSpaceDE w:val="0"/>
-        <w:autoSpaceDN w:val="0"/>
-        <w:adjustRightInd w:val="0"/>
-        <w:spacing w:after="0" w:line="240" w:lineRule="auto"/>
-        <w:rPr>
-          <w:rFonts w:asciiTheme="majorHAnsi" w:hAnsiTheme="majorHAnsi" w:cstheme="majorHAnsi"/>
-          <w:sz w:val="16"/>
-          <w:szCs w:val="16"/>
-        </w:rPr>
-      </w:pPr>
-      <w:proofErr w:type="spellStart"/>
-      <w:r>
-        <w:rPr>
-          <w:rFonts w:asciiTheme="majorHAnsi" w:hAnsiTheme="majorHAnsi" w:cstheme="majorHAnsi"/>
-          <w:b/>
-          <w:bCs/>
-          <w:sz w:val="16"/>
-          <w:szCs w:val="16"/>
-        </w:rPr>
-        <w:t>Parsing</w:t>
-      </w:r>
-      <w:proofErr w:type="spellEnd"/>
-      <w:r>
-        <w:rPr>
-          <w:rFonts w:asciiTheme="majorHAnsi" w:hAnsiTheme="majorHAnsi" w:cstheme="majorHAnsi"/>
-          <w:b/>
-          <w:bCs/>
-          <w:sz w:val="16"/>
-          <w:szCs w:val="16"/>
-        </w:rPr>
-        <w:t xml:space="preserve"> </w:t>
-      </w:r>
-      <w:r>
-        <w:rPr>
-          <w:rFonts w:asciiTheme="majorHAnsi" w:hAnsiTheme="majorHAnsi" w:cstheme="majorHAnsi"/>
-          <w:sz w:val="16"/>
-          <w:szCs w:val="16"/>
-        </w:rPr>
-        <w:t xml:space="preserve">es cuando interpretar y convertir un </w:t>
-      </w:r>
-      <w:proofErr w:type="spellStart"/>
-      <w:r>
-        <w:rPr>
-          <w:rFonts w:asciiTheme="majorHAnsi" w:hAnsiTheme="majorHAnsi" w:cstheme="majorHAnsi"/>
-          <w:sz w:val="16"/>
-          <w:szCs w:val="16"/>
-        </w:rPr>
-        <w:t>string</w:t>
-      </w:r>
-      <w:proofErr w:type="spellEnd"/>
-      <w:r>
-        <w:rPr>
-          <w:rFonts w:asciiTheme="majorHAnsi" w:hAnsiTheme="majorHAnsi" w:cstheme="majorHAnsi"/>
-          <w:sz w:val="16"/>
-          <w:szCs w:val="16"/>
-        </w:rPr>
-        <w:t xml:space="preserve"> a un tipo diferente entendiendo su contenido, por </w:t>
-      </w:r>
-      <w:proofErr w:type="gramStart"/>
-      <w:r>
-        <w:rPr>
-          <w:rFonts w:asciiTheme="majorHAnsi" w:hAnsiTheme="majorHAnsi" w:cstheme="majorHAnsi"/>
-          <w:sz w:val="16"/>
-          <w:szCs w:val="16"/>
-        </w:rPr>
-        <w:t>ejemplo</w:t>
-      </w:r>
-      <w:proofErr w:type="gramEnd"/>
-      <w:r>
-        <w:rPr>
-          <w:rFonts w:asciiTheme="majorHAnsi" w:hAnsiTheme="majorHAnsi" w:cstheme="majorHAnsi"/>
-          <w:sz w:val="16"/>
-          <w:szCs w:val="16"/>
-        </w:rPr>
-        <w:t xml:space="preserve"> </w:t>
+        <w:t xml:space="preserve"> a un tipo diferente entendiendo su contenido, por ejemplo </w:t>
       </w:r>
       <w:proofErr w:type="spellStart"/>
       <w:r>
@@ -2812,7 +3051,7 @@
 </file>
 
 <file path=word/styles.xml><?xml version="1.0" encoding="utf-8"?>
-<w:styles xmlns:mc="http://schemas.openxmlformats.org/markup-compatibility/2006" xmlns:r="http://schemas.openxmlformats.org/officeDocument/2006/relationships" xmlns:w="http://schemas.openxmlformats.org/wordprocessingml/2006/main" xmlns:w14="http://schemas.microsoft.com/office/word/2010/wordml" xmlns:w15="http://schemas.microsoft.com/office/word/2012/wordml" xmlns:w16cid="http://schemas.microsoft.com/office/word/2016/wordml/cid" xmlns:w16se="http://schemas.microsoft.com/office/word/2015/wordml/symex" mc:Ignorable="w14 w15 w16se w16cid">
+<w:styles xmlns:mc="http://schemas.openxmlformats.org/markup-compatibility/2006" xmlns:r="http://schemas.openxmlformats.org/officeDocument/2006/relationships" xmlns:w="http://schemas.openxmlformats.org/wordprocessingml/2006/main" xmlns:w14="http://schemas.microsoft.com/office/word/2010/wordml" xmlns:w15="http://schemas.microsoft.com/office/word/2012/wordml" mc:Ignorable="w14 w15">
   <w:docDefaults>
     <w:rPrDefault>
       <w:rPr>
@@ -2828,7 +3067,7 @@
       </w:pPr>
     </w:pPrDefault>
   </w:docDefaults>
-  <w:latentStyles w:defLockedState="0" w:defUIPriority="99" w:defSemiHidden="0" w:defUnhideWhenUsed="0" w:defQFormat="0" w:count="377">
+  <w:latentStyles w:defLockedState="0" w:defUIPriority="99" w:defSemiHidden="0" w:defUnhideWhenUsed="0" w:defQFormat="0" w:count="371">
     <w:lsdException w:name="Normal" w:uiPriority="0" w:qFormat="1"/>
     <w:lsdException w:name="heading 1" w:uiPriority="9" w:qFormat="1"/>
     <w:lsdException w:name="heading 2" w:semiHidden="1" w:uiPriority="9" w:unhideWhenUsed="1" w:qFormat="1"/>
@@ -2934,6 +3173,7 @@
     <w:lsdException w:name="HTML Sample" w:semiHidden="1" w:unhideWhenUsed="1"/>
     <w:lsdException w:name="HTML Typewriter" w:semiHidden="1" w:unhideWhenUsed="1"/>
     <w:lsdException w:name="HTML Variable" w:semiHidden="1" w:unhideWhenUsed="1"/>
+    <w:lsdException w:name="Normal Table" w:semiHidden="1" w:unhideWhenUsed="1"/>
     <w:lsdException w:name="annotation subject" w:semiHidden="1" w:unhideWhenUsed="1"/>
     <w:lsdException w:name="No List" w:semiHidden="1" w:unhideWhenUsed="1"/>
     <w:lsdException w:name="Outline List 1" w:semiHidden="1" w:unhideWhenUsed="1"/>
@@ -2979,9 +3219,11 @@
     <w:lsdException w:name="Table Subtle 1" w:semiHidden="1" w:unhideWhenUsed="1"/>
     <w:lsdException w:name="Table Subtle 2" w:semiHidden="1" w:unhideWhenUsed="1"/>
     <w:lsdException w:name="Table Web 1" w:semiHidden="1" w:unhideWhenUsed="1"/>
+    <w:lsdException w:name="Table Web 2" w:semiHidden="1" w:unhideWhenUsed="1"/>
     <w:lsdException w:name="Table Web 3" w:semiHidden="1" w:unhideWhenUsed="1"/>
     <w:lsdException w:name="Balloon Text" w:semiHidden="1" w:unhideWhenUsed="1"/>
     <w:lsdException w:name="Table Grid" w:uiPriority="39"/>
+    <w:lsdException w:name="Table Theme" w:semiHidden="1" w:unhideWhenUsed="1"/>
     <w:lsdException w:name="Placeholder Text" w:semiHidden="1"/>
     <w:lsdException w:name="No Spacing" w:uiPriority="1" w:qFormat="1"/>
     <w:lsdException w:name="Light Shading" w:uiPriority="60"/>
@@ -3197,12 +3439,6 @@
     <w:lsdException w:name="List Table 5 Dark Accent 6" w:uiPriority="50"/>
     <w:lsdException w:name="List Table 6 Colorful Accent 6" w:uiPriority="51"/>
     <w:lsdException w:name="List Table 7 Colorful Accent 6" w:uiPriority="52"/>
-    <w:lsdException w:name="Mention" w:semiHidden="1" w:unhideWhenUsed="1"/>
-    <w:lsdException w:name="Smart Hyperlink" w:semiHidden="1" w:unhideWhenUsed="1"/>
-    <w:lsdException w:name="Hashtag" w:semiHidden="1" w:unhideWhenUsed="1"/>
-    <w:lsdException w:name="Unresolved Mention" w:semiHidden="1" w:unhideWhenUsed="1"/>
-    <w:lsdException w:name="Smart Link" w:semiHidden="1" w:unhideWhenUsed="1"/>
-    <w:lsdException w:name="Smart Link Error" w:semiHidden="1" w:unhideWhenUsed="1"/>
   </w:latentStyles>
   <w:style w:type="paragraph" w:default="1" w:styleId="Normal">
     <w:name w:val="Normal"/>

</xml_diff>